<commit_message>
added git commands in document
</commit_message>
<xml_diff>
--- a/CorelDraw.docx
+++ b/CorelDraw.docx
@@ -28,8 +28,1680 @@
     <w:p>
       <w:pPr>
         <w:rPr>
+          <w:sz w:val="40"/>
+          <w:szCs w:val="40"/>
+        </w:rPr>
+      </w:pPr>
+      <w:r>
+        <w:rPr>
+          <w:sz w:val="40"/>
+          <w:szCs w:val="40"/>
+        </w:rPr>
+        <w:t xml:space="preserve">Just for adding </w:t>
+      </w:r>
+      <w:r>
+        <w:rPr>
+          <w:sz w:val="40"/>
+          <w:szCs w:val="40"/>
+        </w:rPr>
+        <w:t xml:space="preserve">this document </w:t>
+      </w:r>
+      <w:r>
+        <w:rPr>
+          <w:sz w:val="40"/>
+          <w:szCs w:val="40"/>
+        </w:rPr>
+        <w:t xml:space="preserve">in </w:t>
+      </w:r>
+      <w:proofErr w:type="spellStart"/>
+      <w:r>
+        <w:rPr>
+          <w:sz w:val="40"/>
+          <w:szCs w:val="40"/>
+        </w:rPr>
+        <w:t>git</w:t>
+      </w:r>
+      <w:proofErr w:type="spellEnd"/>
+    </w:p>
+    <w:p>
+      <w:pPr>
+        <w:rPr>
           <w:sz w:val="44"/>
           <w:szCs w:val="44"/>
+        </w:rPr>
+      </w:pPr>
+    </w:p>
+    <w:p>
+      <w:pPr>
+        <w:widowControl w:val="0"/>
+        <w:tabs>
+          <w:tab w:val="left" w:pos="560"/>
+          <w:tab w:val="left" w:pos="1120"/>
+          <w:tab w:val="left" w:pos="1680"/>
+          <w:tab w:val="left" w:pos="2240"/>
+          <w:tab w:val="left" w:pos="2800"/>
+          <w:tab w:val="left" w:pos="3360"/>
+          <w:tab w:val="left" w:pos="3920"/>
+          <w:tab w:val="left" w:pos="4480"/>
+          <w:tab w:val="left" w:pos="5040"/>
+          <w:tab w:val="left" w:pos="5600"/>
+          <w:tab w:val="left" w:pos="6160"/>
+          <w:tab w:val="left" w:pos="6720"/>
+        </w:tabs>
+        <w:autoSpaceDE w:val="0"/>
+        <w:autoSpaceDN w:val="0"/>
+        <w:adjustRightInd w:val="0"/>
+        <w:rPr>
+          <w:rFonts w:ascii="Menlo Regular" w:hAnsi="Menlo Regular" w:cs="Menlo Regular"/>
+          <w:color w:val="000000"/>
+          <w:sz w:val="22"/>
+          <w:szCs w:val="22"/>
+        </w:rPr>
+      </w:pPr>
+      <w:proofErr w:type="spellStart"/>
+      <w:r>
+        <w:rPr>
+          <w:rFonts w:ascii="Menlo Regular" w:hAnsi="Menlo Regular" w:cs="Menlo Regular"/>
+          <w:color w:val="000000"/>
+          <w:sz w:val="22"/>
+          <w:szCs w:val="22"/>
+        </w:rPr>
+        <w:t>APPLEs-MacBook-Air</w:t>
+      </w:r>
+      <w:proofErr w:type="gramStart"/>
+      <w:r>
+        <w:rPr>
+          <w:rFonts w:ascii="Menlo Regular" w:hAnsi="Menlo Regular" w:cs="Menlo Regular"/>
+          <w:color w:val="000000"/>
+          <w:sz w:val="22"/>
+          <w:szCs w:val="22"/>
+        </w:rPr>
+        <w:t>:GayatriBasude</w:t>
+      </w:r>
+      <w:proofErr w:type="spellEnd"/>
+      <w:proofErr w:type="gramEnd"/>
+      <w:r>
+        <w:rPr>
+          <w:rFonts w:ascii="Menlo Regular" w:hAnsi="Menlo Regular" w:cs="Menlo Regular"/>
+          <w:color w:val="000000"/>
+          <w:sz w:val="22"/>
+          <w:szCs w:val="22"/>
+        </w:rPr>
+        <w:t xml:space="preserve"> </w:t>
+      </w:r>
+      <w:proofErr w:type="spellStart"/>
+      <w:r>
+        <w:rPr>
+          <w:rFonts w:ascii="Menlo Regular" w:hAnsi="Menlo Regular" w:cs="Menlo Regular"/>
+          <w:color w:val="000000"/>
+          <w:sz w:val="22"/>
+          <w:szCs w:val="22"/>
+        </w:rPr>
+        <w:t>newmac</w:t>
+      </w:r>
+      <w:proofErr w:type="spellEnd"/>
+      <w:r>
+        <w:rPr>
+          <w:rFonts w:ascii="Menlo Regular" w:hAnsi="Menlo Regular" w:cs="Menlo Regular"/>
+          <w:color w:val="000000"/>
+          <w:sz w:val="22"/>
+          <w:szCs w:val="22"/>
+        </w:rPr>
+        <w:t>$ cd CorelDraw</w:t>
+      </w:r>
+    </w:p>
+    <w:p>
+      <w:pPr>
+        <w:widowControl w:val="0"/>
+        <w:tabs>
+          <w:tab w:val="left" w:pos="560"/>
+          <w:tab w:val="left" w:pos="1120"/>
+          <w:tab w:val="left" w:pos="1680"/>
+          <w:tab w:val="left" w:pos="2240"/>
+          <w:tab w:val="left" w:pos="2800"/>
+          <w:tab w:val="left" w:pos="3360"/>
+          <w:tab w:val="left" w:pos="3920"/>
+          <w:tab w:val="left" w:pos="4480"/>
+          <w:tab w:val="left" w:pos="5040"/>
+          <w:tab w:val="left" w:pos="5600"/>
+          <w:tab w:val="left" w:pos="6160"/>
+          <w:tab w:val="left" w:pos="6720"/>
+        </w:tabs>
+        <w:autoSpaceDE w:val="0"/>
+        <w:autoSpaceDN w:val="0"/>
+        <w:adjustRightInd w:val="0"/>
+        <w:rPr>
+          <w:rFonts w:ascii="Menlo Regular" w:hAnsi="Menlo Regular" w:cs="Menlo Regular"/>
+          <w:color w:val="000000"/>
+          <w:sz w:val="22"/>
+          <w:szCs w:val="22"/>
+        </w:rPr>
+      </w:pPr>
+      <w:proofErr w:type="spellStart"/>
+      <w:r>
+        <w:rPr>
+          <w:rFonts w:ascii="Menlo Regular" w:hAnsi="Menlo Regular" w:cs="Menlo Regular"/>
+          <w:color w:val="000000"/>
+          <w:sz w:val="22"/>
+          <w:szCs w:val="22"/>
+        </w:rPr>
+        <w:t>APPLEs-MacBook-Air</w:t>
+      </w:r>
+      <w:proofErr w:type="gramStart"/>
+      <w:r>
+        <w:rPr>
+          <w:rFonts w:ascii="Menlo Regular" w:hAnsi="Menlo Regular" w:cs="Menlo Regular"/>
+          <w:color w:val="000000"/>
+          <w:sz w:val="22"/>
+          <w:szCs w:val="22"/>
+        </w:rPr>
+        <w:t>:CorelDraw</w:t>
+      </w:r>
+      <w:proofErr w:type="spellEnd"/>
+      <w:proofErr w:type="gramEnd"/>
+      <w:r>
+        <w:rPr>
+          <w:rFonts w:ascii="Menlo Regular" w:hAnsi="Menlo Regular" w:cs="Menlo Regular"/>
+          <w:color w:val="000000"/>
+          <w:sz w:val="22"/>
+          <w:szCs w:val="22"/>
+        </w:rPr>
+        <w:t xml:space="preserve"> </w:t>
+      </w:r>
+      <w:proofErr w:type="spellStart"/>
+      <w:r>
+        <w:rPr>
+          <w:rFonts w:ascii="Menlo Regular" w:hAnsi="Menlo Regular" w:cs="Menlo Regular"/>
+          <w:color w:val="000000"/>
+          <w:sz w:val="22"/>
+          <w:szCs w:val="22"/>
+        </w:rPr>
+        <w:t>newmac</w:t>
+      </w:r>
+      <w:proofErr w:type="spellEnd"/>
+      <w:r>
+        <w:rPr>
+          <w:rFonts w:ascii="Menlo Regular" w:hAnsi="Menlo Regular" w:cs="Menlo Regular"/>
+          <w:color w:val="000000"/>
+          <w:sz w:val="22"/>
+          <w:szCs w:val="22"/>
+        </w:rPr>
+        <w:t xml:space="preserve">$ </w:t>
+      </w:r>
+      <w:proofErr w:type="spellStart"/>
+      <w:r>
+        <w:rPr>
+          <w:rFonts w:ascii="Menlo Regular" w:hAnsi="Menlo Regular" w:cs="Menlo Regular"/>
+          <w:color w:val="000000"/>
+          <w:sz w:val="22"/>
+          <w:szCs w:val="22"/>
+        </w:rPr>
+        <w:t>ls</w:t>
+      </w:r>
+      <w:proofErr w:type="spellEnd"/>
+    </w:p>
+    <w:p>
+      <w:pPr>
+        <w:widowControl w:val="0"/>
+        <w:tabs>
+          <w:tab w:val="left" w:pos="560"/>
+          <w:tab w:val="left" w:pos="1120"/>
+          <w:tab w:val="left" w:pos="1680"/>
+          <w:tab w:val="left" w:pos="2240"/>
+          <w:tab w:val="left" w:pos="2800"/>
+          <w:tab w:val="left" w:pos="3360"/>
+          <w:tab w:val="left" w:pos="3920"/>
+          <w:tab w:val="left" w:pos="4480"/>
+          <w:tab w:val="left" w:pos="5040"/>
+          <w:tab w:val="left" w:pos="5600"/>
+          <w:tab w:val="left" w:pos="6160"/>
+          <w:tab w:val="left" w:pos="6720"/>
+        </w:tabs>
+        <w:autoSpaceDE w:val="0"/>
+        <w:autoSpaceDN w:val="0"/>
+        <w:adjustRightInd w:val="0"/>
+        <w:rPr>
+          <w:rFonts w:ascii="Menlo Regular" w:hAnsi="Menlo Regular" w:cs="Menlo Regular"/>
+          <w:color w:val="000000"/>
+          <w:sz w:val="22"/>
+          <w:szCs w:val="22"/>
+        </w:rPr>
+      </w:pPr>
+      <w:proofErr w:type="spellStart"/>
+      <w:r>
+        <w:rPr>
+          <w:rFonts w:ascii="Menlo Regular" w:hAnsi="Menlo Regular" w:cs="Menlo Regular"/>
+          <w:color w:val="000000"/>
+          <w:sz w:val="22"/>
+          <w:szCs w:val="22"/>
+        </w:rPr>
+        <w:t>APPLEs-MacBook-Air</w:t>
+      </w:r>
+      <w:proofErr w:type="gramStart"/>
+      <w:r>
+        <w:rPr>
+          <w:rFonts w:ascii="Menlo Regular" w:hAnsi="Menlo Regular" w:cs="Menlo Regular"/>
+          <w:color w:val="000000"/>
+          <w:sz w:val="22"/>
+          <w:szCs w:val="22"/>
+        </w:rPr>
+        <w:t>:CorelDraw</w:t>
+      </w:r>
+      <w:proofErr w:type="spellEnd"/>
+      <w:proofErr w:type="gramEnd"/>
+      <w:r>
+        <w:rPr>
+          <w:rFonts w:ascii="Menlo Regular" w:hAnsi="Menlo Regular" w:cs="Menlo Regular"/>
+          <w:color w:val="000000"/>
+          <w:sz w:val="22"/>
+          <w:szCs w:val="22"/>
+        </w:rPr>
+        <w:t xml:space="preserve"> </w:t>
+      </w:r>
+      <w:proofErr w:type="spellStart"/>
+      <w:r>
+        <w:rPr>
+          <w:rFonts w:ascii="Menlo Regular" w:hAnsi="Menlo Regular" w:cs="Menlo Regular"/>
+          <w:color w:val="000000"/>
+          <w:sz w:val="22"/>
+          <w:szCs w:val="22"/>
+        </w:rPr>
+        <w:t>newmac</w:t>
+      </w:r>
+      <w:proofErr w:type="spellEnd"/>
+      <w:r>
+        <w:rPr>
+          <w:rFonts w:ascii="Menlo Regular" w:hAnsi="Menlo Regular" w:cs="Menlo Regular"/>
+          <w:color w:val="000000"/>
+          <w:sz w:val="22"/>
+          <w:szCs w:val="22"/>
+        </w:rPr>
+        <w:t xml:space="preserve">$ </w:t>
+      </w:r>
+      <w:proofErr w:type="spellStart"/>
+      <w:r>
+        <w:rPr>
+          <w:rFonts w:ascii="Menlo Regular" w:hAnsi="Menlo Regular" w:cs="Menlo Regular"/>
+          <w:color w:val="000000"/>
+          <w:sz w:val="22"/>
+          <w:szCs w:val="22"/>
+        </w:rPr>
+        <w:t>git</w:t>
+      </w:r>
+      <w:proofErr w:type="spellEnd"/>
+      <w:r>
+        <w:rPr>
+          <w:rFonts w:ascii="Menlo Regular" w:hAnsi="Menlo Regular" w:cs="Menlo Regular"/>
+          <w:color w:val="000000"/>
+          <w:sz w:val="22"/>
+          <w:szCs w:val="22"/>
+        </w:rPr>
+        <w:t xml:space="preserve"> </w:t>
+      </w:r>
+      <w:proofErr w:type="spellStart"/>
+      <w:r>
+        <w:rPr>
+          <w:rFonts w:ascii="Menlo Regular" w:hAnsi="Menlo Regular" w:cs="Menlo Regular"/>
+          <w:color w:val="000000"/>
+          <w:sz w:val="22"/>
+          <w:szCs w:val="22"/>
+        </w:rPr>
+        <w:t>init</w:t>
+      </w:r>
+      <w:proofErr w:type="spellEnd"/>
+    </w:p>
+    <w:p>
+      <w:pPr>
+        <w:widowControl w:val="0"/>
+        <w:tabs>
+          <w:tab w:val="left" w:pos="560"/>
+          <w:tab w:val="left" w:pos="1120"/>
+          <w:tab w:val="left" w:pos="1680"/>
+          <w:tab w:val="left" w:pos="2240"/>
+          <w:tab w:val="left" w:pos="2800"/>
+          <w:tab w:val="left" w:pos="3360"/>
+          <w:tab w:val="left" w:pos="3920"/>
+          <w:tab w:val="left" w:pos="4480"/>
+          <w:tab w:val="left" w:pos="5040"/>
+          <w:tab w:val="left" w:pos="5600"/>
+          <w:tab w:val="left" w:pos="6160"/>
+          <w:tab w:val="left" w:pos="6720"/>
+        </w:tabs>
+        <w:autoSpaceDE w:val="0"/>
+        <w:autoSpaceDN w:val="0"/>
+        <w:adjustRightInd w:val="0"/>
+        <w:rPr>
+          <w:rFonts w:ascii="Menlo Regular" w:hAnsi="Menlo Regular" w:cs="Menlo Regular"/>
+          <w:color w:val="000000"/>
+          <w:sz w:val="22"/>
+          <w:szCs w:val="22"/>
+        </w:rPr>
+      </w:pPr>
+      <w:r>
+        <w:rPr>
+          <w:rFonts w:ascii="Menlo Regular" w:hAnsi="Menlo Regular" w:cs="Menlo Regular"/>
+          <w:color w:val="000000"/>
+          <w:sz w:val="22"/>
+          <w:szCs w:val="22"/>
+        </w:rPr>
+        <w:t xml:space="preserve">Initialized empty </w:t>
+      </w:r>
+      <w:proofErr w:type="spellStart"/>
+      <w:r>
+        <w:rPr>
+          <w:rFonts w:ascii="Menlo Regular" w:hAnsi="Menlo Regular" w:cs="Menlo Regular"/>
+          <w:color w:val="000000"/>
+          <w:sz w:val="22"/>
+          <w:szCs w:val="22"/>
+        </w:rPr>
+        <w:t>Git</w:t>
+      </w:r>
+      <w:proofErr w:type="spellEnd"/>
+      <w:r>
+        <w:rPr>
+          <w:rFonts w:ascii="Menlo Regular" w:hAnsi="Menlo Regular" w:cs="Menlo Regular"/>
+          <w:color w:val="000000"/>
+          <w:sz w:val="22"/>
+          <w:szCs w:val="22"/>
+        </w:rPr>
+        <w:t xml:space="preserve"> repository in /Users/</w:t>
+      </w:r>
+      <w:proofErr w:type="spellStart"/>
+      <w:r>
+        <w:rPr>
+          <w:rFonts w:ascii="Menlo Regular" w:hAnsi="Menlo Regular" w:cs="Menlo Regular"/>
+          <w:color w:val="000000"/>
+          <w:sz w:val="22"/>
+          <w:szCs w:val="22"/>
+        </w:rPr>
+        <w:t>newmac</w:t>
+      </w:r>
+      <w:proofErr w:type="spellEnd"/>
+      <w:r>
+        <w:rPr>
+          <w:rFonts w:ascii="Menlo Regular" w:hAnsi="Menlo Regular" w:cs="Menlo Regular"/>
+          <w:color w:val="000000"/>
+          <w:sz w:val="22"/>
+          <w:szCs w:val="22"/>
+        </w:rPr>
+        <w:t>/Documents/</w:t>
+      </w:r>
+      <w:proofErr w:type="spellStart"/>
+      <w:r>
+        <w:rPr>
+          <w:rFonts w:ascii="Menlo Regular" w:hAnsi="Menlo Regular" w:cs="Menlo Regular"/>
+          <w:color w:val="000000"/>
+          <w:sz w:val="22"/>
+          <w:szCs w:val="22"/>
+        </w:rPr>
+        <w:t>GayatriBasude</w:t>
+      </w:r>
+      <w:proofErr w:type="spellEnd"/>
+      <w:r>
+        <w:rPr>
+          <w:rFonts w:ascii="Menlo Regular" w:hAnsi="Menlo Regular" w:cs="Menlo Regular"/>
+          <w:color w:val="000000"/>
+          <w:sz w:val="22"/>
+          <w:szCs w:val="22"/>
+        </w:rPr>
+        <w:t>/</w:t>
+      </w:r>
+      <w:proofErr w:type="spellStart"/>
+      <w:r>
+        <w:rPr>
+          <w:rFonts w:ascii="Menlo Regular" w:hAnsi="Menlo Regular" w:cs="Menlo Regular"/>
+          <w:color w:val="000000"/>
+          <w:sz w:val="22"/>
+          <w:szCs w:val="22"/>
+        </w:rPr>
+        <w:t>CorelDRAW</w:t>
+      </w:r>
+      <w:proofErr w:type="spellEnd"/>
+      <w:r>
+        <w:rPr>
+          <w:rFonts w:ascii="Menlo Regular" w:hAnsi="Menlo Regular" w:cs="Menlo Regular"/>
+          <w:color w:val="000000"/>
+          <w:sz w:val="22"/>
+          <w:szCs w:val="22"/>
+        </w:rPr>
+        <w:t>/</w:t>
+      </w:r>
+      <w:proofErr w:type="gramStart"/>
+      <w:r>
+        <w:rPr>
+          <w:rFonts w:ascii="Menlo Regular" w:hAnsi="Menlo Regular" w:cs="Menlo Regular"/>
+          <w:color w:val="000000"/>
+          <w:sz w:val="22"/>
+          <w:szCs w:val="22"/>
+        </w:rPr>
+        <w:t>.</w:t>
+      </w:r>
+      <w:proofErr w:type="spellStart"/>
+      <w:r>
+        <w:rPr>
+          <w:rFonts w:ascii="Menlo Regular" w:hAnsi="Menlo Regular" w:cs="Menlo Regular"/>
+          <w:color w:val="000000"/>
+          <w:sz w:val="22"/>
+          <w:szCs w:val="22"/>
+        </w:rPr>
+        <w:t>git</w:t>
+      </w:r>
+      <w:proofErr w:type="spellEnd"/>
+      <w:proofErr w:type="gramEnd"/>
+      <w:r>
+        <w:rPr>
+          <w:rFonts w:ascii="Menlo Regular" w:hAnsi="Menlo Regular" w:cs="Menlo Regular"/>
+          <w:color w:val="000000"/>
+          <w:sz w:val="22"/>
+          <w:szCs w:val="22"/>
+        </w:rPr>
+        <w:t>/</w:t>
+      </w:r>
+    </w:p>
+    <w:p>
+      <w:pPr>
+        <w:widowControl w:val="0"/>
+        <w:tabs>
+          <w:tab w:val="left" w:pos="560"/>
+          <w:tab w:val="left" w:pos="1120"/>
+          <w:tab w:val="left" w:pos="1680"/>
+          <w:tab w:val="left" w:pos="2240"/>
+          <w:tab w:val="left" w:pos="2800"/>
+          <w:tab w:val="left" w:pos="3360"/>
+          <w:tab w:val="left" w:pos="3920"/>
+          <w:tab w:val="left" w:pos="4480"/>
+          <w:tab w:val="left" w:pos="5040"/>
+          <w:tab w:val="left" w:pos="5600"/>
+          <w:tab w:val="left" w:pos="6160"/>
+          <w:tab w:val="left" w:pos="6720"/>
+        </w:tabs>
+        <w:autoSpaceDE w:val="0"/>
+        <w:autoSpaceDN w:val="0"/>
+        <w:adjustRightInd w:val="0"/>
+        <w:rPr>
+          <w:rFonts w:ascii="Menlo Regular" w:hAnsi="Menlo Regular" w:cs="Menlo Regular"/>
+          <w:color w:val="000000"/>
+          <w:sz w:val="22"/>
+          <w:szCs w:val="22"/>
+        </w:rPr>
+      </w:pPr>
+      <w:proofErr w:type="spellStart"/>
+      <w:r>
+        <w:rPr>
+          <w:rFonts w:ascii="Menlo Regular" w:hAnsi="Menlo Regular" w:cs="Menlo Regular"/>
+          <w:color w:val="000000"/>
+          <w:sz w:val="22"/>
+          <w:szCs w:val="22"/>
+        </w:rPr>
+        <w:t>APPLEs-MacBook-Air</w:t>
+      </w:r>
+      <w:proofErr w:type="gramStart"/>
+      <w:r>
+        <w:rPr>
+          <w:rFonts w:ascii="Menlo Regular" w:hAnsi="Menlo Regular" w:cs="Menlo Regular"/>
+          <w:color w:val="000000"/>
+          <w:sz w:val="22"/>
+          <w:szCs w:val="22"/>
+        </w:rPr>
+        <w:t>:CorelDraw</w:t>
+      </w:r>
+      <w:proofErr w:type="spellEnd"/>
+      <w:proofErr w:type="gramEnd"/>
+      <w:r>
+        <w:rPr>
+          <w:rFonts w:ascii="Menlo Regular" w:hAnsi="Menlo Regular" w:cs="Menlo Regular"/>
+          <w:color w:val="000000"/>
+          <w:sz w:val="22"/>
+          <w:szCs w:val="22"/>
+        </w:rPr>
+        <w:t xml:space="preserve"> </w:t>
+      </w:r>
+      <w:proofErr w:type="spellStart"/>
+      <w:r>
+        <w:rPr>
+          <w:rFonts w:ascii="Menlo Regular" w:hAnsi="Menlo Regular" w:cs="Menlo Regular"/>
+          <w:color w:val="000000"/>
+          <w:sz w:val="22"/>
+          <w:szCs w:val="22"/>
+        </w:rPr>
+        <w:t>newmac</w:t>
+      </w:r>
+      <w:proofErr w:type="spellEnd"/>
+      <w:r>
+        <w:rPr>
+          <w:rFonts w:ascii="Menlo Regular" w:hAnsi="Menlo Regular" w:cs="Menlo Regular"/>
+          <w:color w:val="000000"/>
+          <w:sz w:val="22"/>
+          <w:szCs w:val="22"/>
+        </w:rPr>
+        <w:t xml:space="preserve">$ </w:t>
+      </w:r>
+      <w:proofErr w:type="spellStart"/>
+      <w:r>
+        <w:rPr>
+          <w:rFonts w:ascii="Menlo Regular" w:hAnsi="Menlo Regular" w:cs="Menlo Regular"/>
+          <w:color w:val="000000"/>
+          <w:sz w:val="22"/>
+          <w:szCs w:val="22"/>
+        </w:rPr>
+        <w:t>ls</w:t>
+      </w:r>
+      <w:proofErr w:type="spellEnd"/>
+      <w:r>
+        <w:rPr>
+          <w:rFonts w:ascii="Menlo Regular" w:hAnsi="Menlo Regular" w:cs="Menlo Regular"/>
+          <w:color w:val="000000"/>
+          <w:sz w:val="22"/>
+          <w:szCs w:val="22"/>
+        </w:rPr>
+        <w:t xml:space="preserve"> -a</w:t>
+      </w:r>
+    </w:p>
+    <w:p>
+      <w:pPr>
+        <w:widowControl w:val="0"/>
+        <w:tabs>
+          <w:tab w:val="left" w:pos="560"/>
+          <w:tab w:val="left" w:pos="1120"/>
+          <w:tab w:val="left" w:pos="1680"/>
+          <w:tab w:val="left" w:pos="2240"/>
+          <w:tab w:val="left" w:pos="2800"/>
+          <w:tab w:val="left" w:pos="3360"/>
+          <w:tab w:val="left" w:pos="3920"/>
+          <w:tab w:val="left" w:pos="4480"/>
+          <w:tab w:val="left" w:pos="5040"/>
+          <w:tab w:val="left" w:pos="5600"/>
+          <w:tab w:val="left" w:pos="6160"/>
+          <w:tab w:val="left" w:pos="6720"/>
+        </w:tabs>
+        <w:autoSpaceDE w:val="0"/>
+        <w:autoSpaceDN w:val="0"/>
+        <w:adjustRightInd w:val="0"/>
+        <w:rPr>
+          <w:rFonts w:ascii="Menlo Regular" w:hAnsi="Menlo Regular" w:cs="Menlo Regular"/>
+          <w:color w:val="000000"/>
+          <w:sz w:val="22"/>
+          <w:szCs w:val="22"/>
+        </w:rPr>
+      </w:pPr>
+      <w:r>
+        <w:rPr>
+          <w:rFonts w:ascii="Menlo Regular" w:hAnsi="Menlo Regular" w:cs="Menlo Regular"/>
+          <w:color w:val="000000"/>
+          <w:sz w:val="22"/>
+          <w:szCs w:val="22"/>
+        </w:rPr>
+        <w:t>.</w:t>
+      </w:r>
+      <w:r>
+        <w:rPr>
+          <w:rFonts w:ascii="Menlo Regular" w:hAnsi="Menlo Regular" w:cs="Menlo Regular"/>
+          <w:color w:val="000000"/>
+          <w:sz w:val="22"/>
+          <w:szCs w:val="22"/>
+        </w:rPr>
+        <w:tab/>
+      </w:r>
+      <w:proofErr w:type="gramStart"/>
+      <w:r>
+        <w:rPr>
+          <w:rFonts w:ascii="Menlo Regular" w:hAnsi="Menlo Regular" w:cs="Menlo Regular"/>
+          <w:color w:val="000000"/>
+          <w:sz w:val="22"/>
+          <w:szCs w:val="22"/>
+        </w:rPr>
+        <w:t>..</w:t>
+      </w:r>
+      <w:proofErr w:type="gramEnd"/>
+      <w:r>
+        <w:rPr>
+          <w:rFonts w:ascii="Menlo Regular" w:hAnsi="Menlo Regular" w:cs="Menlo Regular"/>
+          <w:color w:val="000000"/>
+          <w:sz w:val="22"/>
+          <w:szCs w:val="22"/>
+        </w:rPr>
+        <w:tab/>
+      </w:r>
+      <w:proofErr w:type="gramStart"/>
+      <w:r>
+        <w:rPr>
+          <w:rFonts w:ascii="Menlo Regular" w:hAnsi="Menlo Regular" w:cs="Menlo Regular"/>
+          <w:color w:val="000000"/>
+          <w:sz w:val="22"/>
+          <w:szCs w:val="22"/>
+        </w:rPr>
+        <w:t>.</w:t>
+      </w:r>
+      <w:proofErr w:type="spellStart"/>
+      <w:r>
+        <w:rPr>
+          <w:rFonts w:ascii="Menlo Regular" w:hAnsi="Menlo Regular" w:cs="Menlo Regular"/>
+          <w:color w:val="000000"/>
+          <w:sz w:val="22"/>
+          <w:szCs w:val="22"/>
+        </w:rPr>
+        <w:t>git</w:t>
+      </w:r>
+      <w:proofErr w:type="spellEnd"/>
+      <w:proofErr w:type="gramEnd"/>
+    </w:p>
+    <w:p>
+      <w:pPr>
+        <w:widowControl w:val="0"/>
+        <w:tabs>
+          <w:tab w:val="left" w:pos="560"/>
+          <w:tab w:val="left" w:pos="1120"/>
+          <w:tab w:val="left" w:pos="1680"/>
+          <w:tab w:val="left" w:pos="2240"/>
+          <w:tab w:val="left" w:pos="2800"/>
+          <w:tab w:val="left" w:pos="3360"/>
+          <w:tab w:val="left" w:pos="3920"/>
+          <w:tab w:val="left" w:pos="4480"/>
+          <w:tab w:val="left" w:pos="5040"/>
+          <w:tab w:val="left" w:pos="5600"/>
+          <w:tab w:val="left" w:pos="6160"/>
+          <w:tab w:val="left" w:pos="6720"/>
+        </w:tabs>
+        <w:autoSpaceDE w:val="0"/>
+        <w:autoSpaceDN w:val="0"/>
+        <w:adjustRightInd w:val="0"/>
+        <w:rPr>
+          <w:rFonts w:ascii="Menlo Regular" w:hAnsi="Menlo Regular" w:cs="Menlo Regular"/>
+          <w:color w:val="000000"/>
+          <w:sz w:val="22"/>
+          <w:szCs w:val="22"/>
+        </w:rPr>
+      </w:pPr>
+      <w:proofErr w:type="spellStart"/>
+      <w:r>
+        <w:rPr>
+          <w:rFonts w:ascii="Menlo Regular" w:hAnsi="Menlo Regular" w:cs="Menlo Regular"/>
+          <w:color w:val="000000"/>
+          <w:sz w:val="22"/>
+          <w:szCs w:val="22"/>
+        </w:rPr>
+        <w:t>APPLEs-MacBook-Air</w:t>
+      </w:r>
+      <w:proofErr w:type="gramStart"/>
+      <w:r>
+        <w:rPr>
+          <w:rFonts w:ascii="Menlo Regular" w:hAnsi="Menlo Regular" w:cs="Menlo Regular"/>
+          <w:color w:val="000000"/>
+          <w:sz w:val="22"/>
+          <w:szCs w:val="22"/>
+        </w:rPr>
+        <w:t>:CorelDraw</w:t>
+      </w:r>
+      <w:proofErr w:type="spellEnd"/>
+      <w:proofErr w:type="gramEnd"/>
+      <w:r>
+        <w:rPr>
+          <w:rFonts w:ascii="Menlo Regular" w:hAnsi="Menlo Regular" w:cs="Menlo Regular"/>
+          <w:color w:val="000000"/>
+          <w:sz w:val="22"/>
+          <w:szCs w:val="22"/>
+        </w:rPr>
+        <w:t xml:space="preserve"> </w:t>
+      </w:r>
+      <w:proofErr w:type="spellStart"/>
+      <w:r>
+        <w:rPr>
+          <w:rFonts w:ascii="Menlo Regular" w:hAnsi="Menlo Regular" w:cs="Menlo Regular"/>
+          <w:color w:val="000000"/>
+          <w:sz w:val="22"/>
+          <w:szCs w:val="22"/>
+        </w:rPr>
+        <w:t>newmac</w:t>
+      </w:r>
+      <w:proofErr w:type="spellEnd"/>
+      <w:r>
+        <w:rPr>
+          <w:rFonts w:ascii="Menlo Regular" w:hAnsi="Menlo Regular" w:cs="Menlo Regular"/>
+          <w:color w:val="000000"/>
+          <w:sz w:val="22"/>
+          <w:szCs w:val="22"/>
+        </w:rPr>
+        <w:t xml:space="preserve">$ </w:t>
+      </w:r>
+      <w:proofErr w:type="spellStart"/>
+      <w:r>
+        <w:rPr>
+          <w:rFonts w:ascii="Menlo Regular" w:hAnsi="Menlo Regular" w:cs="Menlo Regular"/>
+          <w:color w:val="000000"/>
+          <w:sz w:val="22"/>
+          <w:szCs w:val="22"/>
+        </w:rPr>
+        <w:t>ls</w:t>
+      </w:r>
+      <w:proofErr w:type="spellEnd"/>
+      <w:r>
+        <w:rPr>
+          <w:rFonts w:ascii="Menlo Regular" w:hAnsi="Menlo Regular" w:cs="Menlo Regular"/>
+          <w:color w:val="000000"/>
+          <w:sz w:val="22"/>
+          <w:szCs w:val="22"/>
+        </w:rPr>
+        <w:t xml:space="preserve"> -a</w:t>
+      </w:r>
+    </w:p>
+    <w:p>
+      <w:pPr>
+        <w:widowControl w:val="0"/>
+        <w:tabs>
+          <w:tab w:val="left" w:pos="560"/>
+          <w:tab w:val="left" w:pos="1120"/>
+          <w:tab w:val="left" w:pos="1680"/>
+          <w:tab w:val="left" w:pos="2240"/>
+          <w:tab w:val="left" w:pos="2800"/>
+          <w:tab w:val="left" w:pos="3360"/>
+          <w:tab w:val="left" w:pos="3920"/>
+          <w:tab w:val="left" w:pos="4480"/>
+          <w:tab w:val="left" w:pos="5040"/>
+          <w:tab w:val="left" w:pos="5600"/>
+          <w:tab w:val="left" w:pos="6160"/>
+          <w:tab w:val="left" w:pos="6720"/>
+        </w:tabs>
+        <w:autoSpaceDE w:val="0"/>
+        <w:autoSpaceDN w:val="0"/>
+        <w:adjustRightInd w:val="0"/>
+        <w:rPr>
+          <w:rFonts w:ascii="Menlo Regular" w:hAnsi="Menlo Regular" w:cs="Menlo Regular"/>
+          <w:color w:val="000000"/>
+          <w:sz w:val="22"/>
+          <w:szCs w:val="22"/>
+        </w:rPr>
+      </w:pPr>
+      <w:r>
+        <w:rPr>
+          <w:rFonts w:ascii="Menlo Regular" w:hAnsi="Menlo Regular" w:cs="Menlo Regular"/>
+          <w:color w:val="000000"/>
+          <w:sz w:val="22"/>
+          <w:szCs w:val="22"/>
+        </w:rPr>
+        <w:t>.</w:t>
+      </w:r>
+      <w:r>
+        <w:rPr>
+          <w:rFonts w:ascii="Menlo Regular" w:hAnsi="Menlo Regular" w:cs="Menlo Regular"/>
+          <w:color w:val="000000"/>
+          <w:sz w:val="22"/>
+          <w:szCs w:val="22"/>
+        </w:rPr>
+        <w:tab/>
+      </w:r>
+      <w:r>
+        <w:rPr>
+          <w:rFonts w:ascii="Menlo Regular" w:hAnsi="Menlo Regular" w:cs="Menlo Regular"/>
+          <w:color w:val="000000"/>
+          <w:sz w:val="22"/>
+          <w:szCs w:val="22"/>
+        </w:rPr>
+        <w:tab/>
+      </w:r>
+      <w:proofErr w:type="gramStart"/>
+      <w:r>
+        <w:rPr>
+          <w:rFonts w:ascii="Menlo Regular" w:hAnsi="Menlo Regular" w:cs="Menlo Regular"/>
+          <w:color w:val="000000"/>
+          <w:sz w:val="22"/>
+          <w:szCs w:val="22"/>
+        </w:rPr>
+        <w:t>..</w:t>
+      </w:r>
+      <w:proofErr w:type="gramEnd"/>
+      <w:r>
+        <w:rPr>
+          <w:rFonts w:ascii="Menlo Regular" w:hAnsi="Menlo Regular" w:cs="Menlo Regular"/>
+          <w:color w:val="000000"/>
+          <w:sz w:val="22"/>
+          <w:szCs w:val="22"/>
+        </w:rPr>
+        <w:tab/>
+      </w:r>
+      <w:r>
+        <w:rPr>
+          <w:rFonts w:ascii="Menlo Regular" w:hAnsi="Menlo Regular" w:cs="Menlo Regular"/>
+          <w:color w:val="000000"/>
+          <w:sz w:val="22"/>
+          <w:szCs w:val="22"/>
+        </w:rPr>
+        <w:tab/>
+      </w:r>
+      <w:proofErr w:type="gramStart"/>
+      <w:r>
+        <w:rPr>
+          <w:rFonts w:ascii="Menlo Regular" w:hAnsi="Menlo Regular" w:cs="Menlo Regular"/>
+          <w:color w:val="000000"/>
+          <w:sz w:val="22"/>
+          <w:szCs w:val="22"/>
+        </w:rPr>
+        <w:t>.</w:t>
+      </w:r>
+      <w:proofErr w:type="spellStart"/>
+      <w:r>
+        <w:rPr>
+          <w:rFonts w:ascii="Menlo Regular" w:hAnsi="Menlo Regular" w:cs="Menlo Regular"/>
+          <w:color w:val="000000"/>
+          <w:sz w:val="22"/>
+          <w:szCs w:val="22"/>
+        </w:rPr>
+        <w:t>git</w:t>
+      </w:r>
+      <w:proofErr w:type="spellEnd"/>
+      <w:proofErr w:type="gramEnd"/>
+      <w:r>
+        <w:rPr>
+          <w:rFonts w:ascii="Menlo Regular" w:hAnsi="Menlo Regular" w:cs="Menlo Regular"/>
+          <w:color w:val="000000"/>
+          <w:sz w:val="22"/>
+          <w:szCs w:val="22"/>
+        </w:rPr>
+        <w:tab/>
+      </w:r>
+      <w:r>
+        <w:rPr>
+          <w:rFonts w:ascii="Menlo Regular" w:hAnsi="Menlo Regular" w:cs="Menlo Regular"/>
+          <w:color w:val="000000"/>
+          <w:sz w:val="22"/>
+          <w:szCs w:val="22"/>
+        </w:rPr>
+        <w:tab/>
+        <w:t>CorelDraw.docx</w:t>
+      </w:r>
+    </w:p>
+    <w:p>
+      <w:pPr>
+        <w:widowControl w:val="0"/>
+        <w:tabs>
+          <w:tab w:val="left" w:pos="560"/>
+          <w:tab w:val="left" w:pos="1120"/>
+          <w:tab w:val="left" w:pos="1680"/>
+          <w:tab w:val="left" w:pos="2240"/>
+          <w:tab w:val="left" w:pos="2800"/>
+          <w:tab w:val="left" w:pos="3360"/>
+          <w:tab w:val="left" w:pos="3920"/>
+          <w:tab w:val="left" w:pos="4480"/>
+          <w:tab w:val="left" w:pos="5040"/>
+          <w:tab w:val="left" w:pos="5600"/>
+          <w:tab w:val="left" w:pos="6160"/>
+          <w:tab w:val="left" w:pos="6720"/>
+        </w:tabs>
+        <w:autoSpaceDE w:val="0"/>
+        <w:autoSpaceDN w:val="0"/>
+        <w:adjustRightInd w:val="0"/>
+        <w:rPr>
+          <w:rFonts w:ascii="Menlo Regular" w:hAnsi="Menlo Regular" w:cs="Menlo Regular"/>
+          <w:color w:val="000000"/>
+          <w:sz w:val="22"/>
+          <w:szCs w:val="22"/>
+        </w:rPr>
+      </w:pPr>
+      <w:proofErr w:type="spellStart"/>
+      <w:r>
+        <w:rPr>
+          <w:rFonts w:ascii="Menlo Regular" w:hAnsi="Menlo Regular" w:cs="Menlo Regular"/>
+          <w:color w:val="000000"/>
+          <w:sz w:val="22"/>
+          <w:szCs w:val="22"/>
+        </w:rPr>
+        <w:t>APPLEs-MacBook-Air</w:t>
+      </w:r>
+      <w:proofErr w:type="gramStart"/>
+      <w:r>
+        <w:rPr>
+          <w:rFonts w:ascii="Menlo Regular" w:hAnsi="Menlo Regular" w:cs="Menlo Regular"/>
+          <w:color w:val="000000"/>
+          <w:sz w:val="22"/>
+          <w:szCs w:val="22"/>
+        </w:rPr>
+        <w:t>:CorelDraw</w:t>
+      </w:r>
+      <w:proofErr w:type="spellEnd"/>
+      <w:proofErr w:type="gramEnd"/>
+      <w:r>
+        <w:rPr>
+          <w:rFonts w:ascii="Menlo Regular" w:hAnsi="Menlo Regular" w:cs="Menlo Regular"/>
+          <w:color w:val="000000"/>
+          <w:sz w:val="22"/>
+          <w:szCs w:val="22"/>
+        </w:rPr>
+        <w:t xml:space="preserve"> </w:t>
+      </w:r>
+      <w:proofErr w:type="spellStart"/>
+      <w:r>
+        <w:rPr>
+          <w:rFonts w:ascii="Menlo Regular" w:hAnsi="Menlo Regular" w:cs="Menlo Regular"/>
+          <w:color w:val="000000"/>
+          <w:sz w:val="22"/>
+          <w:szCs w:val="22"/>
+        </w:rPr>
+        <w:t>newmac</w:t>
+      </w:r>
+      <w:proofErr w:type="spellEnd"/>
+      <w:r>
+        <w:rPr>
+          <w:rFonts w:ascii="Menlo Regular" w:hAnsi="Menlo Regular" w:cs="Menlo Regular"/>
+          <w:color w:val="000000"/>
+          <w:sz w:val="22"/>
+          <w:szCs w:val="22"/>
+        </w:rPr>
+        <w:t xml:space="preserve">$ </w:t>
+      </w:r>
+      <w:proofErr w:type="spellStart"/>
+      <w:r>
+        <w:rPr>
+          <w:rFonts w:ascii="Menlo Regular" w:hAnsi="Menlo Regular" w:cs="Menlo Regular"/>
+          <w:color w:val="000000"/>
+          <w:sz w:val="22"/>
+          <w:szCs w:val="22"/>
+        </w:rPr>
+        <w:t>git</w:t>
+      </w:r>
+      <w:proofErr w:type="spellEnd"/>
+      <w:r>
+        <w:rPr>
+          <w:rFonts w:ascii="Menlo Regular" w:hAnsi="Menlo Regular" w:cs="Menlo Regular"/>
+          <w:color w:val="000000"/>
+          <w:sz w:val="22"/>
+          <w:szCs w:val="22"/>
+        </w:rPr>
+        <w:t xml:space="preserve"> add .</w:t>
+      </w:r>
+    </w:p>
+    <w:p>
+      <w:pPr>
+        <w:widowControl w:val="0"/>
+        <w:tabs>
+          <w:tab w:val="left" w:pos="560"/>
+          <w:tab w:val="left" w:pos="1120"/>
+          <w:tab w:val="left" w:pos="1680"/>
+          <w:tab w:val="left" w:pos="2240"/>
+          <w:tab w:val="left" w:pos="2800"/>
+          <w:tab w:val="left" w:pos="3360"/>
+          <w:tab w:val="left" w:pos="3920"/>
+          <w:tab w:val="left" w:pos="4480"/>
+          <w:tab w:val="left" w:pos="5040"/>
+          <w:tab w:val="left" w:pos="5600"/>
+          <w:tab w:val="left" w:pos="6160"/>
+          <w:tab w:val="left" w:pos="6720"/>
+        </w:tabs>
+        <w:autoSpaceDE w:val="0"/>
+        <w:autoSpaceDN w:val="0"/>
+        <w:adjustRightInd w:val="0"/>
+        <w:rPr>
+          <w:rFonts w:ascii="Menlo Regular" w:hAnsi="Menlo Regular" w:cs="Menlo Regular"/>
+          <w:color w:val="000000"/>
+          <w:sz w:val="22"/>
+          <w:szCs w:val="22"/>
+        </w:rPr>
+      </w:pPr>
+      <w:proofErr w:type="spellStart"/>
+      <w:r>
+        <w:rPr>
+          <w:rFonts w:ascii="Menlo Regular" w:hAnsi="Menlo Regular" w:cs="Menlo Regular"/>
+          <w:color w:val="000000"/>
+          <w:sz w:val="22"/>
+          <w:szCs w:val="22"/>
+        </w:rPr>
+        <w:t>APPLEs-MacBook-Air</w:t>
+      </w:r>
+      <w:proofErr w:type="gramStart"/>
+      <w:r>
+        <w:rPr>
+          <w:rFonts w:ascii="Menlo Regular" w:hAnsi="Menlo Regular" w:cs="Menlo Regular"/>
+          <w:color w:val="000000"/>
+          <w:sz w:val="22"/>
+          <w:szCs w:val="22"/>
+        </w:rPr>
+        <w:t>:CorelDraw</w:t>
+      </w:r>
+      <w:proofErr w:type="spellEnd"/>
+      <w:proofErr w:type="gramEnd"/>
+      <w:r>
+        <w:rPr>
+          <w:rFonts w:ascii="Menlo Regular" w:hAnsi="Menlo Regular" w:cs="Menlo Regular"/>
+          <w:color w:val="000000"/>
+          <w:sz w:val="22"/>
+          <w:szCs w:val="22"/>
+        </w:rPr>
+        <w:t xml:space="preserve"> </w:t>
+      </w:r>
+      <w:proofErr w:type="spellStart"/>
+      <w:r>
+        <w:rPr>
+          <w:rFonts w:ascii="Menlo Regular" w:hAnsi="Menlo Regular" w:cs="Menlo Regular"/>
+          <w:color w:val="000000"/>
+          <w:sz w:val="22"/>
+          <w:szCs w:val="22"/>
+        </w:rPr>
+        <w:t>newmac</w:t>
+      </w:r>
+      <w:proofErr w:type="spellEnd"/>
+      <w:r>
+        <w:rPr>
+          <w:rFonts w:ascii="Menlo Regular" w:hAnsi="Menlo Regular" w:cs="Menlo Regular"/>
+          <w:color w:val="000000"/>
+          <w:sz w:val="22"/>
+          <w:szCs w:val="22"/>
+        </w:rPr>
+        <w:t xml:space="preserve">$ </w:t>
+      </w:r>
+      <w:proofErr w:type="spellStart"/>
+      <w:r>
+        <w:rPr>
+          <w:rFonts w:ascii="Menlo Regular" w:hAnsi="Menlo Regular" w:cs="Menlo Regular"/>
+          <w:color w:val="000000"/>
+          <w:sz w:val="22"/>
+          <w:szCs w:val="22"/>
+        </w:rPr>
+        <w:t>git</w:t>
+      </w:r>
+      <w:proofErr w:type="spellEnd"/>
+      <w:r>
+        <w:rPr>
+          <w:rFonts w:ascii="Menlo Regular" w:hAnsi="Menlo Regular" w:cs="Menlo Regular"/>
+          <w:color w:val="000000"/>
+          <w:sz w:val="22"/>
+          <w:szCs w:val="22"/>
+        </w:rPr>
+        <w:t xml:space="preserve"> commit -m "Added CorelDraw </w:t>
+      </w:r>
+      <w:proofErr w:type="spellStart"/>
+      <w:r>
+        <w:rPr>
+          <w:rFonts w:ascii="Menlo Regular" w:hAnsi="Menlo Regular" w:cs="Menlo Regular"/>
+          <w:color w:val="000000"/>
+          <w:sz w:val="22"/>
+          <w:szCs w:val="22"/>
+        </w:rPr>
+        <w:t>Docuument</w:t>
+      </w:r>
+      <w:proofErr w:type="spellEnd"/>
+      <w:r>
+        <w:rPr>
+          <w:rFonts w:ascii="Menlo Regular" w:hAnsi="Menlo Regular" w:cs="Menlo Regular"/>
+          <w:color w:val="000000"/>
+          <w:sz w:val="22"/>
+          <w:szCs w:val="22"/>
+        </w:rPr>
+        <w:t>"</w:t>
+      </w:r>
+    </w:p>
+    <w:p>
+      <w:pPr>
+        <w:widowControl w:val="0"/>
+        <w:tabs>
+          <w:tab w:val="left" w:pos="560"/>
+          <w:tab w:val="left" w:pos="1120"/>
+          <w:tab w:val="left" w:pos="1680"/>
+          <w:tab w:val="left" w:pos="2240"/>
+          <w:tab w:val="left" w:pos="2800"/>
+          <w:tab w:val="left" w:pos="3360"/>
+          <w:tab w:val="left" w:pos="3920"/>
+          <w:tab w:val="left" w:pos="4480"/>
+          <w:tab w:val="left" w:pos="5040"/>
+          <w:tab w:val="left" w:pos="5600"/>
+          <w:tab w:val="left" w:pos="6160"/>
+          <w:tab w:val="left" w:pos="6720"/>
+        </w:tabs>
+        <w:autoSpaceDE w:val="0"/>
+        <w:autoSpaceDN w:val="0"/>
+        <w:adjustRightInd w:val="0"/>
+        <w:rPr>
+          <w:rFonts w:ascii="Menlo Regular" w:hAnsi="Menlo Regular" w:cs="Menlo Regular"/>
+          <w:color w:val="000000"/>
+          <w:sz w:val="22"/>
+          <w:szCs w:val="22"/>
+        </w:rPr>
+      </w:pPr>
+      <w:r>
+        <w:rPr>
+          <w:rFonts w:ascii="Menlo Regular" w:hAnsi="Menlo Regular" w:cs="Menlo Regular"/>
+          <w:color w:val="000000"/>
+          <w:sz w:val="22"/>
+          <w:szCs w:val="22"/>
+        </w:rPr>
+        <w:t>[</w:t>
+      </w:r>
+      <w:proofErr w:type="gramStart"/>
+      <w:r>
+        <w:rPr>
+          <w:rFonts w:ascii="Menlo Regular" w:hAnsi="Menlo Regular" w:cs="Menlo Regular"/>
+          <w:color w:val="000000"/>
+          <w:sz w:val="22"/>
+          <w:szCs w:val="22"/>
+        </w:rPr>
+        <w:t>master</w:t>
+      </w:r>
+      <w:proofErr w:type="gramEnd"/>
+      <w:r>
+        <w:rPr>
+          <w:rFonts w:ascii="Menlo Regular" w:hAnsi="Menlo Regular" w:cs="Menlo Regular"/>
+          <w:color w:val="000000"/>
+          <w:sz w:val="22"/>
+          <w:szCs w:val="22"/>
+        </w:rPr>
+        <w:t xml:space="preserve"> (root-commit) d859b27] Added CorelDraw </w:t>
+      </w:r>
+      <w:proofErr w:type="spellStart"/>
+      <w:r>
+        <w:rPr>
+          <w:rFonts w:ascii="Menlo Regular" w:hAnsi="Menlo Regular" w:cs="Menlo Regular"/>
+          <w:color w:val="000000"/>
+          <w:sz w:val="22"/>
+          <w:szCs w:val="22"/>
+        </w:rPr>
+        <w:t>Docuument</w:t>
+      </w:r>
+      <w:proofErr w:type="spellEnd"/>
+    </w:p>
+    <w:p>
+      <w:pPr>
+        <w:widowControl w:val="0"/>
+        <w:tabs>
+          <w:tab w:val="left" w:pos="560"/>
+          <w:tab w:val="left" w:pos="1120"/>
+          <w:tab w:val="left" w:pos="1680"/>
+          <w:tab w:val="left" w:pos="2240"/>
+          <w:tab w:val="left" w:pos="2800"/>
+          <w:tab w:val="left" w:pos="3360"/>
+          <w:tab w:val="left" w:pos="3920"/>
+          <w:tab w:val="left" w:pos="4480"/>
+          <w:tab w:val="left" w:pos="5040"/>
+          <w:tab w:val="left" w:pos="5600"/>
+          <w:tab w:val="left" w:pos="6160"/>
+          <w:tab w:val="left" w:pos="6720"/>
+        </w:tabs>
+        <w:autoSpaceDE w:val="0"/>
+        <w:autoSpaceDN w:val="0"/>
+        <w:adjustRightInd w:val="0"/>
+        <w:rPr>
+          <w:rFonts w:ascii="Menlo Regular" w:hAnsi="Menlo Regular" w:cs="Menlo Regular"/>
+          <w:color w:val="000000"/>
+          <w:sz w:val="22"/>
+          <w:szCs w:val="22"/>
+        </w:rPr>
+      </w:pPr>
+      <w:r>
+        <w:rPr>
+          <w:rFonts w:ascii="Menlo Regular" w:hAnsi="Menlo Regular" w:cs="Menlo Regular"/>
+          <w:color w:val="000000"/>
+          <w:sz w:val="22"/>
+          <w:szCs w:val="22"/>
+        </w:rPr>
+        <w:t xml:space="preserve"> 1 file changed, 0 </w:t>
+      </w:r>
+      <w:proofErr w:type="gramStart"/>
+      <w:r>
+        <w:rPr>
+          <w:rFonts w:ascii="Menlo Regular" w:hAnsi="Menlo Regular" w:cs="Menlo Regular"/>
+          <w:color w:val="000000"/>
+          <w:sz w:val="22"/>
+          <w:szCs w:val="22"/>
+        </w:rPr>
+        <w:t>insertions(</w:t>
+      </w:r>
+      <w:proofErr w:type="gramEnd"/>
+      <w:r>
+        <w:rPr>
+          <w:rFonts w:ascii="Menlo Regular" w:hAnsi="Menlo Regular" w:cs="Menlo Regular"/>
+          <w:color w:val="000000"/>
+          <w:sz w:val="22"/>
+          <w:szCs w:val="22"/>
+        </w:rPr>
+        <w:t>+), 0 deletions(-)</w:t>
+      </w:r>
+    </w:p>
+    <w:p>
+      <w:pPr>
+        <w:widowControl w:val="0"/>
+        <w:tabs>
+          <w:tab w:val="left" w:pos="560"/>
+          <w:tab w:val="left" w:pos="1120"/>
+          <w:tab w:val="left" w:pos="1680"/>
+          <w:tab w:val="left" w:pos="2240"/>
+          <w:tab w:val="left" w:pos="2800"/>
+          <w:tab w:val="left" w:pos="3360"/>
+          <w:tab w:val="left" w:pos="3920"/>
+          <w:tab w:val="left" w:pos="4480"/>
+          <w:tab w:val="left" w:pos="5040"/>
+          <w:tab w:val="left" w:pos="5600"/>
+          <w:tab w:val="left" w:pos="6160"/>
+          <w:tab w:val="left" w:pos="6720"/>
+        </w:tabs>
+        <w:autoSpaceDE w:val="0"/>
+        <w:autoSpaceDN w:val="0"/>
+        <w:adjustRightInd w:val="0"/>
+        <w:rPr>
+          <w:rFonts w:ascii="Menlo Regular" w:hAnsi="Menlo Regular" w:cs="Menlo Regular"/>
+          <w:color w:val="000000"/>
+          <w:sz w:val="22"/>
+          <w:szCs w:val="22"/>
+        </w:rPr>
+      </w:pPr>
+      <w:r>
+        <w:rPr>
+          <w:rFonts w:ascii="Menlo Regular" w:hAnsi="Menlo Regular" w:cs="Menlo Regular"/>
+          <w:color w:val="000000"/>
+          <w:sz w:val="22"/>
+          <w:szCs w:val="22"/>
+        </w:rPr>
+        <w:t xml:space="preserve"> </w:t>
+      </w:r>
+      <w:proofErr w:type="gramStart"/>
+      <w:r>
+        <w:rPr>
+          <w:rFonts w:ascii="Menlo Regular" w:hAnsi="Menlo Regular" w:cs="Menlo Regular"/>
+          <w:color w:val="000000"/>
+          <w:sz w:val="22"/>
+          <w:szCs w:val="22"/>
+        </w:rPr>
+        <w:t>create</w:t>
+      </w:r>
+      <w:proofErr w:type="gramEnd"/>
+      <w:r>
+        <w:rPr>
+          <w:rFonts w:ascii="Menlo Regular" w:hAnsi="Menlo Regular" w:cs="Menlo Regular"/>
+          <w:color w:val="000000"/>
+          <w:sz w:val="22"/>
+          <w:szCs w:val="22"/>
+        </w:rPr>
+        <w:t xml:space="preserve"> mode 100644 CorelDraw.docx</w:t>
+      </w:r>
+    </w:p>
+    <w:p>
+      <w:pPr>
+        <w:widowControl w:val="0"/>
+        <w:tabs>
+          <w:tab w:val="left" w:pos="560"/>
+          <w:tab w:val="left" w:pos="1120"/>
+          <w:tab w:val="left" w:pos="1680"/>
+          <w:tab w:val="left" w:pos="2240"/>
+          <w:tab w:val="left" w:pos="2800"/>
+          <w:tab w:val="left" w:pos="3360"/>
+          <w:tab w:val="left" w:pos="3920"/>
+          <w:tab w:val="left" w:pos="4480"/>
+          <w:tab w:val="left" w:pos="5040"/>
+          <w:tab w:val="left" w:pos="5600"/>
+          <w:tab w:val="left" w:pos="6160"/>
+          <w:tab w:val="left" w:pos="6720"/>
+        </w:tabs>
+        <w:autoSpaceDE w:val="0"/>
+        <w:autoSpaceDN w:val="0"/>
+        <w:adjustRightInd w:val="0"/>
+        <w:rPr>
+          <w:rFonts w:ascii="Menlo Regular" w:hAnsi="Menlo Regular" w:cs="Menlo Regular"/>
+          <w:color w:val="000000"/>
+          <w:sz w:val="22"/>
+          <w:szCs w:val="22"/>
+        </w:rPr>
+      </w:pPr>
+      <w:proofErr w:type="spellStart"/>
+      <w:r>
+        <w:rPr>
+          <w:rFonts w:ascii="Menlo Regular" w:hAnsi="Menlo Regular" w:cs="Menlo Regular"/>
+          <w:color w:val="000000"/>
+          <w:sz w:val="22"/>
+          <w:szCs w:val="22"/>
+        </w:rPr>
+        <w:t>APPLEs-MacBook-Air</w:t>
+      </w:r>
+      <w:proofErr w:type="gramStart"/>
+      <w:r>
+        <w:rPr>
+          <w:rFonts w:ascii="Menlo Regular" w:hAnsi="Menlo Regular" w:cs="Menlo Regular"/>
+          <w:color w:val="000000"/>
+          <w:sz w:val="22"/>
+          <w:szCs w:val="22"/>
+        </w:rPr>
+        <w:t>:CorelDraw</w:t>
+      </w:r>
+      <w:proofErr w:type="spellEnd"/>
+      <w:proofErr w:type="gramEnd"/>
+      <w:r>
+        <w:rPr>
+          <w:rFonts w:ascii="Menlo Regular" w:hAnsi="Menlo Regular" w:cs="Menlo Regular"/>
+          <w:color w:val="000000"/>
+          <w:sz w:val="22"/>
+          <w:szCs w:val="22"/>
+        </w:rPr>
+        <w:t xml:space="preserve"> </w:t>
+      </w:r>
+      <w:proofErr w:type="spellStart"/>
+      <w:r>
+        <w:rPr>
+          <w:rFonts w:ascii="Menlo Regular" w:hAnsi="Menlo Regular" w:cs="Menlo Regular"/>
+          <w:color w:val="000000"/>
+          <w:sz w:val="22"/>
+          <w:szCs w:val="22"/>
+        </w:rPr>
+        <w:t>newmac</w:t>
+      </w:r>
+      <w:proofErr w:type="spellEnd"/>
+      <w:r>
+        <w:rPr>
+          <w:rFonts w:ascii="Menlo Regular" w:hAnsi="Menlo Regular" w:cs="Menlo Regular"/>
+          <w:color w:val="000000"/>
+          <w:sz w:val="22"/>
+          <w:szCs w:val="22"/>
+        </w:rPr>
+        <w:t xml:space="preserve">$ </w:t>
+      </w:r>
+      <w:proofErr w:type="spellStart"/>
+      <w:r>
+        <w:rPr>
+          <w:rFonts w:ascii="Menlo Regular" w:hAnsi="Menlo Regular" w:cs="Menlo Regular"/>
+          <w:color w:val="000000"/>
+          <w:sz w:val="22"/>
+          <w:szCs w:val="22"/>
+        </w:rPr>
+        <w:t>git</w:t>
+      </w:r>
+      <w:proofErr w:type="spellEnd"/>
+      <w:r>
+        <w:rPr>
+          <w:rFonts w:ascii="Menlo Regular" w:hAnsi="Menlo Regular" w:cs="Menlo Regular"/>
+          <w:color w:val="000000"/>
+          <w:sz w:val="22"/>
+          <w:szCs w:val="22"/>
+        </w:rPr>
+        <w:t xml:space="preserve"> log</w:t>
+      </w:r>
+    </w:p>
+    <w:p>
+      <w:pPr>
+        <w:widowControl w:val="0"/>
+        <w:tabs>
+          <w:tab w:val="left" w:pos="560"/>
+          <w:tab w:val="left" w:pos="1120"/>
+          <w:tab w:val="left" w:pos="1680"/>
+          <w:tab w:val="left" w:pos="2240"/>
+          <w:tab w:val="left" w:pos="2800"/>
+          <w:tab w:val="left" w:pos="3360"/>
+          <w:tab w:val="left" w:pos="3920"/>
+          <w:tab w:val="left" w:pos="4480"/>
+          <w:tab w:val="left" w:pos="5040"/>
+          <w:tab w:val="left" w:pos="5600"/>
+          <w:tab w:val="left" w:pos="6160"/>
+          <w:tab w:val="left" w:pos="6720"/>
+        </w:tabs>
+        <w:autoSpaceDE w:val="0"/>
+        <w:autoSpaceDN w:val="0"/>
+        <w:adjustRightInd w:val="0"/>
+        <w:rPr>
+          <w:rFonts w:ascii="Menlo Regular" w:hAnsi="Menlo Regular" w:cs="Menlo Regular"/>
+          <w:color w:val="000000"/>
+          <w:sz w:val="22"/>
+          <w:szCs w:val="22"/>
+        </w:rPr>
+      </w:pPr>
+      <w:proofErr w:type="gramStart"/>
+      <w:r>
+        <w:rPr>
+          <w:rFonts w:ascii="Menlo Regular" w:hAnsi="Menlo Regular" w:cs="Menlo Regular"/>
+          <w:color w:val="9FA01C"/>
+          <w:sz w:val="22"/>
+          <w:szCs w:val="22"/>
+        </w:rPr>
+        <w:t>commit</w:t>
+      </w:r>
+      <w:proofErr w:type="gramEnd"/>
+      <w:r>
+        <w:rPr>
+          <w:rFonts w:ascii="Menlo Regular" w:hAnsi="Menlo Regular" w:cs="Menlo Regular"/>
+          <w:color w:val="9FA01C"/>
+          <w:sz w:val="22"/>
+          <w:szCs w:val="22"/>
+        </w:rPr>
+        <w:t xml:space="preserve"> d859b270a5b1a8675558250085886d6c8748a3b7 (</w:t>
+      </w:r>
+      <w:r>
+        <w:rPr>
+          <w:rFonts w:ascii="Menlo Regular" w:hAnsi="Menlo Regular" w:cs="Menlo Regular"/>
+          <w:b/>
+          <w:bCs/>
+          <w:color w:val="2EAEBB"/>
+          <w:sz w:val="22"/>
+          <w:szCs w:val="22"/>
+        </w:rPr>
+        <w:t xml:space="preserve">HEAD -&gt; </w:t>
+      </w:r>
+      <w:r>
+        <w:rPr>
+          <w:rFonts w:ascii="Menlo Regular" w:hAnsi="Menlo Regular" w:cs="Menlo Regular"/>
+          <w:b/>
+          <w:bCs/>
+          <w:color w:val="2FB41D"/>
+          <w:sz w:val="22"/>
+          <w:szCs w:val="22"/>
+        </w:rPr>
+        <w:t>master</w:t>
+      </w:r>
+      <w:r>
+        <w:rPr>
+          <w:rFonts w:ascii="Menlo Regular" w:hAnsi="Menlo Regular" w:cs="Menlo Regular"/>
+          <w:color w:val="9FA01C"/>
+          <w:sz w:val="22"/>
+          <w:szCs w:val="22"/>
+        </w:rPr>
+        <w:t>)</w:t>
+      </w:r>
+    </w:p>
+    <w:p>
+      <w:pPr>
+        <w:widowControl w:val="0"/>
+        <w:tabs>
+          <w:tab w:val="left" w:pos="560"/>
+          <w:tab w:val="left" w:pos="1120"/>
+          <w:tab w:val="left" w:pos="1680"/>
+          <w:tab w:val="left" w:pos="2240"/>
+          <w:tab w:val="left" w:pos="2800"/>
+          <w:tab w:val="left" w:pos="3360"/>
+          <w:tab w:val="left" w:pos="3920"/>
+          <w:tab w:val="left" w:pos="4480"/>
+          <w:tab w:val="left" w:pos="5040"/>
+          <w:tab w:val="left" w:pos="5600"/>
+          <w:tab w:val="left" w:pos="6160"/>
+          <w:tab w:val="left" w:pos="6720"/>
+        </w:tabs>
+        <w:autoSpaceDE w:val="0"/>
+        <w:autoSpaceDN w:val="0"/>
+        <w:adjustRightInd w:val="0"/>
+        <w:rPr>
+          <w:rFonts w:ascii="Menlo Regular" w:hAnsi="Menlo Regular" w:cs="Menlo Regular"/>
+          <w:color w:val="000000"/>
+          <w:sz w:val="22"/>
+          <w:szCs w:val="22"/>
+        </w:rPr>
+      </w:pPr>
+      <w:r>
+        <w:rPr>
+          <w:rFonts w:ascii="Menlo Regular" w:hAnsi="Menlo Regular" w:cs="Menlo Regular"/>
+          <w:color w:val="000000"/>
+          <w:sz w:val="22"/>
+          <w:szCs w:val="22"/>
+        </w:rPr>
+        <w:t xml:space="preserve">Author: </w:t>
+      </w:r>
+      <w:proofErr w:type="spellStart"/>
+      <w:r>
+        <w:rPr>
+          <w:rFonts w:ascii="Menlo Regular" w:hAnsi="Menlo Regular" w:cs="Menlo Regular"/>
+          <w:color w:val="000000"/>
+          <w:sz w:val="22"/>
+          <w:szCs w:val="22"/>
+        </w:rPr>
+        <w:t>arianabasude</w:t>
+      </w:r>
+      <w:proofErr w:type="spellEnd"/>
+      <w:r>
+        <w:rPr>
+          <w:rFonts w:ascii="Menlo Regular" w:hAnsi="Menlo Regular" w:cs="Menlo Regular"/>
+          <w:color w:val="000000"/>
+          <w:sz w:val="22"/>
+          <w:szCs w:val="22"/>
+        </w:rPr>
+        <w:t xml:space="preserve"> &lt;basudegayatri@gmail.com&gt;</w:t>
+      </w:r>
+    </w:p>
+    <w:p>
+      <w:pPr>
+        <w:widowControl w:val="0"/>
+        <w:tabs>
+          <w:tab w:val="left" w:pos="560"/>
+          <w:tab w:val="left" w:pos="1120"/>
+          <w:tab w:val="left" w:pos="1680"/>
+          <w:tab w:val="left" w:pos="2240"/>
+          <w:tab w:val="left" w:pos="2800"/>
+          <w:tab w:val="left" w:pos="3360"/>
+          <w:tab w:val="left" w:pos="3920"/>
+          <w:tab w:val="left" w:pos="4480"/>
+          <w:tab w:val="left" w:pos="5040"/>
+          <w:tab w:val="left" w:pos="5600"/>
+          <w:tab w:val="left" w:pos="6160"/>
+          <w:tab w:val="left" w:pos="6720"/>
+        </w:tabs>
+        <w:autoSpaceDE w:val="0"/>
+        <w:autoSpaceDN w:val="0"/>
+        <w:adjustRightInd w:val="0"/>
+        <w:rPr>
+          <w:rFonts w:ascii="Menlo Regular" w:hAnsi="Menlo Regular" w:cs="Menlo Regular"/>
+          <w:color w:val="000000"/>
+          <w:sz w:val="22"/>
+          <w:szCs w:val="22"/>
+        </w:rPr>
+      </w:pPr>
+      <w:r>
+        <w:rPr>
+          <w:rFonts w:ascii="Menlo Regular" w:hAnsi="Menlo Regular" w:cs="Menlo Regular"/>
+          <w:color w:val="000000"/>
+          <w:sz w:val="22"/>
+          <w:szCs w:val="22"/>
+        </w:rPr>
+        <w:t>Date:   Mon Jun 24 20:17:59 2019 +0530</w:t>
+      </w:r>
+    </w:p>
+    <w:p>
+      <w:pPr>
+        <w:widowControl w:val="0"/>
+        <w:tabs>
+          <w:tab w:val="left" w:pos="560"/>
+          <w:tab w:val="left" w:pos="1120"/>
+          <w:tab w:val="left" w:pos="1680"/>
+          <w:tab w:val="left" w:pos="2240"/>
+          <w:tab w:val="left" w:pos="2800"/>
+          <w:tab w:val="left" w:pos="3360"/>
+          <w:tab w:val="left" w:pos="3920"/>
+          <w:tab w:val="left" w:pos="4480"/>
+          <w:tab w:val="left" w:pos="5040"/>
+          <w:tab w:val="left" w:pos="5600"/>
+          <w:tab w:val="left" w:pos="6160"/>
+          <w:tab w:val="left" w:pos="6720"/>
+        </w:tabs>
+        <w:autoSpaceDE w:val="0"/>
+        <w:autoSpaceDN w:val="0"/>
+        <w:adjustRightInd w:val="0"/>
+        <w:rPr>
+          <w:rFonts w:ascii="Menlo Regular" w:hAnsi="Menlo Regular" w:cs="Menlo Regular"/>
+          <w:color w:val="000000"/>
+          <w:sz w:val="22"/>
+          <w:szCs w:val="22"/>
+        </w:rPr>
+      </w:pPr>
+    </w:p>
+    <w:p>
+      <w:pPr>
+        <w:widowControl w:val="0"/>
+        <w:tabs>
+          <w:tab w:val="left" w:pos="560"/>
+          <w:tab w:val="left" w:pos="1120"/>
+          <w:tab w:val="left" w:pos="1680"/>
+          <w:tab w:val="left" w:pos="2240"/>
+          <w:tab w:val="left" w:pos="2800"/>
+          <w:tab w:val="left" w:pos="3360"/>
+          <w:tab w:val="left" w:pos="3920"/>
+          <w:tab w:val="left" w:pos="4480"/>
+          <w:tab w:val="left" w:pos="5040"/>
+          <w:tab w:val="left" w:pos="5600"/>
+          <w:tab w:val="left" w:pos="6160"/>
+          <w:tab w:val="left" w:pos="6720"/>
+        </w:tabs>
+        <w:autoSpaceDE w:val="0"/>
+        <w:autoSpaceDN w:val="0"/>
+        <w:adjustRightInd w:val="0"/>
+        <w:rPr>
+          <w:rFonts w:ascii="Menlo Regular" w:hAnsi="Menlo Regular" w:cs="Menlo Regular"/>
+          <w:color w:val="000000"/>
+          <w:sz w:val="22"/>
+          <w:szCs w:val="22"/>
+        </w:rPr>
+      </w:pPr>
+      <w:r>
+        <w:rPr>
+          <w:rFonts w:ascii="Menlo Regular" w:hAnsi="Menlo Regular" w:cs="Menlo Regular"/>
+          <w:color w:val="000000"/>
+          <w:sz w:val="22"/>
+          <w:szCs w:val="22"/>
+        </w:rPr>
+        <w:t xml:space="preserve">    Added CorelDraw </w:t>
+      </w:r>
+      <w:proofErr w:type="spellStart"/>
+      <w:r>
+        <w:rPr>
+          <w:rFonts w:ascii="Menlo Regular" w:hAnsi="Menlo Regular" w:cs="Menlo Regular"/>
+          <w:color w:val="000000"/>
+          <w:sz w:val="22"/>
+          <w:szCs w:val="22"/>
+        </w:rPr>
+        <w:t>Docuument</w:t>
+      </w:r>
+      <w:proofErr w:type="spellEnd"/>
+    </w:p>
+    <w:p>
+      <w:pPr>
+        <w:rPr>
+          <w:sz w:val="36"/>
+          <w:szCs w:val="36"/>
+        </w:rPr>
+      </w:pPr>
+    </w:p>
+    <w:p>
+      <w:pPr>
+        <w:rPr>
+          <w:sz w:val="36"/>
+          <w:szCs w:val="36"/>
+        </w:rPr>
+      </w:pPr>
+      <w:r>
+        <w:rPr>
+          <w:sz w:val="36"/>
+          <w:szCs w:val="36"/>
+        </w:rPr>
+        <w:t xml:space="preserve">Now saving this changes of this document in </w:t>
+      </w:r>
+      <w:proofErr w:type="spellStart"/>
+      <w:r>
+        <w:rPr>
+          <w:sz w:val="36"/>
+          <w:szCs w:val="36"/>
+        </w:rPr>
+        <w:t>git</w:t>
+      </w:r>
+      <w:proofErr w:type="spellEnd"/>
+    </w:p>
+    <w:p>
+      <w:pPr>
+        <w:rPr>
+          <w:sz w:val="36"/>
+          <w:szCs w:val="36"/>
+        </w:rPr>
+      </w:pPr>
+    </w:p>
+    <w:p>
+      <w:pPr>
+        <w:rPr>
+          <w:sz w:val="36"/>
+          <w:szCs w:val="36"/>
         </w:rPr>
       </w:pPr>
       <w:bookmarkStart w:id="0" w:name="_GoBack"/>

</xml_diff>

<commit_message>
push command in document
</commit_message>
<xml_diff>
--- a/CorelDraw.docx
+++ b/CorelDraw.docx
@@ -96,155 +96,255 @@
           <w:sz w:val="22"/>
           <w:szCs w:val="22"/>
         </w:rPr>
-        <w:t>APPLEs-MacBook-Air:GayatriBasude newmac$ cd CorelDraw</w:t>
-      </w:r>
-    </w:p>
-    <w:p>
-      <w:pPr>
-        <w:widowControl w:val="0"/>
-        <w:tabs>
-          <w:tab w:val="left" w:pos="560"/>
-          <w:tab w:val="left" w:pos="1120"/>
-          <w:tab w:val="left" w:pos="1680"/>
-          <w:tab w:val="left" w:pos="2240"/>
-          <w:tab w:val="left" w:pos="2800"/>
-          <w:tab w:val="left" w:pos="3360"/>
-          <w:tab w:val="left" w:pos="3920"/>
-          <w:tab w:val="left" w:pos="4480"/>
-          <w:tab w:val="left" w:pos="5040"/>
-          <w:tab w:val="left" w:pos="5600"/>
-          <w:tab w:val="left" w:pos="6160"/>
-          <w:tab w:val="left" w:pos="6720"/>
-        </w:tabs>
-        <w:autoSpaceDE w:val="0"/>
-        <w:autoSpaceDN w:val="0"/>
-        <w:adjustRightInd w:val="0"/>
-        <w:rPr>
-          <w:rFonts w:ascii="Menlo Regular" w:hAnsi="Menlo Regular" w:cs="Menlo Regular"/>
-          <w:color w:val="000000"/>
-          <w:sz w:val="22"/>
-          <w:szCs w:val="22"/>
-        </w:rPr>
-      </w:pPr>
-      <w:r>
-        <w:rPr>
-          <w:rFonts w:ascii="Menlo Regular" w:hAnsi="Menlo Regular" w:cs="Menlo Regular"/>
-          <w:color w:val="000000"/>
-          <w:sz w:val="22"/>
-          <w:szCs w:val="22"/>
-        </w:rPr>
-        <w:t>APPLEs-MacBook-Air:CorelDraw newmac$ ls</w:t>
-      </w:r>
-    </w:p>
-    <w:p>
-      <w:pPr>
-        <w:widowControl w:val="0"/>
-        <w:tabs>
-          <w:tab w:val="left" w:pos="560"/>
-          <w:tab w:val="left" w:pos="1120"/>
-          <w:tab w:val="left" w:pos="1680"/>
-          <w:tab w:val="left" w:pos="2240"/>
-          <w:tab w:val="left" w:pos="2800"/>
-          <w:tab w:val="left" w:pos="3360"/>
-          <w:tab w:val="left" w:pos="3920"/>
-          <w:tab w:val="left" w:pos="4480"/>
-          <w:tab w:val="left" w:pos="5040"/>
-          <w:tab w:val="left" w:pos="5600"/>
-          <w:tab w:val="left" w:pos="6160"/>
-          <w:tab w:val="left" w:pos="6720"/>
-        </w:tabs>
-        <w:autoSpaceDE w:val="0"/>
-        <w:autoSpaceDN w:val="0"/>
-        <w:adjustRightInd w:val="0"/>
-        <w:rPr>
-          <w:rFonts w:ascii="Menlo Regular" w:hAnsi="Menlo Regular" w:cs="Menlo Regular"/>
-          <w:color w:val="000000"/>
-          <w:sz w:val="22"/>
-          <w:szCs w:val="22"/>
-        </w:rPr>
-      </w:pPr>
-      <w:r>
-        <w:rPr>
-          <w:rFonts w:ascii="Menlo Regular" w:hAnsi="Menlo Regular" w:cs="Menlo Regular"/>
-          <w:color w:val="000000"/>
-          <w:sz w:val="22"/>
-          <w:szCs w:val="22"/>
-        </w:rPr>
-        <w:t>APPLEs-MacBook-Air:CorelDraw newmac$ git init</w:t>
-      </w:r>
-    </w:p>
-    <w:p>
-      <w:pPr>
-        <w:widowControl w:val="0"/>
-        <w:tabs>
-          <w:tab w:val="left" w:pos="560"/>
-          <w:tab w:val="left" w:pos="1120"/>
-          <w:tab w:val="left" w:pos="1680"/>
-          <w:tab w:val="left" w:pos="2240"/>
-          <w:tab w:val="left" w:pos="2800"/>
-          <w:tab w:val="left" w:pos="3360"/>
-          <w:tab w:val="left" w:pos="3920"/>
-          <w:tab w:val="left" w:pos="4480"/>
-          <w:tab w:val="left" w:pos="5040"/>
-          <w:tab w:val="left" w:pos="5600"/>
-          <w:tab w:val="left" w:pos="6160"/>
-          <w:tab w:val="left" w:pos="6720"/>
-        </w:tabs>
-        <w:autoSpaceDE w:val="0"/>
-        <w:autoSpaceDN w:val="0"/>
-        <w:adjustRightInd w:val="0"/>
-        <w:rPr>
-          <w:rFonts w:ascii="Menlo Regular" w:hAnsi="Menlo Regular" w:cs="Menlo Regular"/>
-          <w:color w:val="000000"/>
-          <w:sz w:val="22"/>
-          <w:szCs w:val="22"/>
-        </w:rPr>
-      </w:pPr>
-      <w:r>
-        <w:rPr>
-          <w:rFonts w:ascii="Menlo Regular" w:hAnsi="Menlo Regular" w:cs="Menlo Regular"/>
-          <w:color w:val="000000"/>
-          <w:sz w:val="22"/>
-          <w:szCs w:val="22"/>
-        </w:rPr>
-        <w:t>Initialized empty Git repository in /Users/newmac/Documents/GayatriBasude/CorelDRAW/.git/</w:t>
-      </w:r>
-    </w:p>
-    <w:p>
-      <w:pPr>
-        <w:widowControl w:val="0"/>
-        <w:tabs>
-          <w:tab w:val="left" w:pos="560"/>
-          <w:tab w:val="left" w:pos="1120"/>
-          <w:tab w:val="left" w:pos="1680"/>
-          <w:tab w:val="left" w:pos="2240"/>
-          <w:tab w:val="left" w:pos="2800"/>
-          <w:tab w:val="left" w:pos="3360"/>
-          <w:tab w:val="left" w:pos="3920"/>
-          <w:tab w:val="left" w:pos="4480"/>
-          <w:tab w:val="left" w:pos="5040"/>
-          <w:tab w:val="left" w:pos="5600"/>
-          <w:tab w:val="left" w:pos="6160"/>
-          <w:tab w:val="left" w:pos="6720"/>
-        </w:tabs>
-        <w:autoSpaceDE w:val="0"/>
-        <w:autoSpaceDN w:val="0"/>
-        <w:adjustRightInd w:val="0"/>
-        <w:rPr>
-          <w:rFonts w:ascii="Menlo Regular" w:hAnsi="Menlo Regular" w:cs="Menlo Regular"/>
-          <w:color w:val="000000"/>
-          <w:sz w:val="22"/>
-          <w:szCs w:val="22"/>
-        </w:rPr>
-      </w:pPr>
-      <w:r>
-        <w:rPr>
-          <w:rFonts w:ascii="Menlo Regular" w:hAnsi="Menlo Regular" w:cs="Menlo Regular"/>
-          <w:color w:val="000000"/>
-          <w:sz w:val="22"/>
-          <w:szCs w:val="22"/>
-        </w:rPr>
-        <w:t>APPLEs-MacBook-Air:CorelDraw newmac$ ls -a</w:t>
+        <w:t>APPLEs-MacBook-Air</w:t>
+      </w:r>
+      <w:proofErr w:type="gramStart"/>
+      <w:r>
+        <w:rPr>
+          <w:rFonts w:ascii="Menlo Regular" w:hAnsi="Menlo Regular" w:cs="Menlo Regular"/>
+          <w:color w:val="000000"/>
+          <w:sz w:val="22"/>
+          <w:szCs w:val="22"/>
+        </w:rPr>
+        <w:t>:GayatriBasude</w:t>
+      </w:r>
+      <w:proofErr w:type="gramEnd"/>
+      <w:r>
+        <w:rPr>
+          <w:rFonts w:ascii="Menlo Regular" w:hAnsi="Menlo Regular" w:cs="Menlo Regular"/>
+          <w:color w:val="000000"/>
+          <w:sz w:val="22"/>
+          <w:szCs w:val="22"/>
+        </w:rPr>
+        <w:t xml:space="preserve"> newmac$ cd CorelDraw</w:t>
+      </w:r>
+    </w:p>
+    <w:p>
+      <w:pPr>
+        <w:widowControl w:val="0"/>
+        <w:tabs>
+          <w:tab w:val="left" w:pos="560"/>
+          <w:tab w:val="left" w:pos="1120"/>
+          <w:tab w:val="left" w:pos="1680"/>
+          <w:tab w:val="left" w:pos="2240"/>
+          <w:tab w:val="left" w:pos="2800"/>
+          <w:tab w:val="left" w:pos="3360"/>
+          <w:tab w:val="left" w:pos="3920"/>
+          <w:tab w:val="left" w:pos="4480"/>
+          <w:tab w:val="left" w:pos="5040"/>
+          <w:tab w:val="left" w:pos="5600"/>
+          <w:tab w:val="left" w:pos="6160"/>
+          <w:tab w:val="left" w:pos="6720"/>
+        </w:tabs>
+        <w:autoSpaceDE w:val="0"/>
+        <w:autoSpaceDN w:val="0"/>
+        <w:adjustRightInd w:val="0"/>
+        <w:rPr>
+          <w:rFonts w:ascii="Menlo Regular" w:hAnsi="Menlo Regular" w:cs="Menlo Regular"/>
+          <w:color w:val="000000"/>
+          <w:sz w:val="22"/>
+          <w:szCs w:val="22"/>
+        </w:rPr>
+      </w:pPr>
+      <w:r>
+        <w:rPr>
+          <w:rFonts w:ascii="Menlo Regular" w:hAnsi="Menlo Regular" w:cs="Menlo Regular"/>
+          <w:color w:val="000000"/>
+          <w:sz w:val="22"/>
+          <w:szCs w:val="22"/>
+        </w:rPr>
+        <w:t>APPLEs-MacBook-Air</w:t>
+      </w:r>
+      <w:proofErr w:type="gramStart"/>
+      <w:r>
+        <w:rPr>
+          <w:rFonts w:ascii="Menlo Regular" w:hAnsi="Menlo Regular" w:cs="Menlo Regular"/>
+          <w:color w:val="000000"/>
+          <w:sz w:val="22"/>
+          <w:szCs w:val="22"/>
+        </w:rPr>
+        <w:t>:CorelDraw</w:t>
+      </w:r>
+      <w:proofErr w:type="gramEnd"/>
+      <w:r>
+        <w:rPr>
+          <w:rFonts w:ascii="Menlo Regular" w:hAnsi="Menlo Regular" w:cs="Menlo Regular"/>
+          <w:color w:val="000000"/>
+          <w:sz w:val="22"/>
+          <w:szCs w:val="22"/>
+        </w:rPr>
+        <w:t xml:space="preserve"> newmac$ ls</w:t>
+      </w:r>
+    </w:p>
+    <w:p>
+      <w:pPr>
+        <w:widowControl w:val="0"/>
+        <w:tabs>
+          <w:tab w:val="left" w:pos="560"/>
+          <w:tab w:val="left" w:pos="1120"/>
+          <w:tab w:val="left" w:pos="1680"/>
+          <w:tab w:val="left" w:pos="2240"/>
+          <w:tab w:val="left" w:pos="2800"/>
+          <w:tab w:val="left" w:pos="3360"/>
+          <w:tab w:val="left" w:pos="3920"/>
+          <w:tab w:val="left" w:pos="4480"/>
+          <w:tab w:val="left" w:pos="5040"/>
+          <w:tab w:val="left" w:pos="5600"/>
+          <w:tab w:val="left" w:pos="6160"/>
+          <w:tab w:val="left" w:pos="6720"/>
+        </w:tabs>
+        <w:autoSpaceDE w:val="0"/>
+        <w:autoSpaceDN w:val="0"/>
+        <w:adjustRightInd w:val="0"/>
+        <w:rPr>
+          <w:rFonts w:ascii="Menlo Regular" w:hAnsi="Menlo Regular" w:cs="Menlo Regular"/>
+          <w:color w:val="000000"/>
+          <w:sz w:val="22"/>
+          <w:szCs w:val="22"/>
+        </w:rPr>
+      </w:pPr>
+      <w:r>
+        <w:rPr>
+          <w:rFonts w:ascii="Menlo Regular" w:hAnsi="Menlo Regular" w:cs="Menlo Regular"/>
+          <w:color w:val="000000"/>
+          <w:sz w:val="22"/>
+          <w:szCs w:val="22"/>
+        </w:rPr>
+        <w:t>APPLEs-MacBook-Air</w:t>
+      </w:r>
+      <w:proofErr w:type="gramStart"/>
+      <w:r>
+        <w:rPr>
+          <w:rFonts w:ascii="Menlo Regular" w:hAnsi="Menlo Regular" w:cs="Menlo Regular"/>
+          <w:color w:val="000000"/>
+          <w:sz w:val="22"/>
+          <w:szCs w:val="22"/>
+        </w:rPr>
+        <w:t>:CorelDraw</w:t>
+      </w:r>
+      <w:proofErr w:type="gramEnd"/>
+      <w:r>
+        <w:rPr>
+          <w:rFonts w:ascii="Menlo Regular" w:hAnsi="Menlo Regular" w:cs="Menlo Regular"/>
+          <w:color w:val="000000"/>
+          <w:sz w:val="22"/>
+          <w:szCs w:val="22"/>
+        </w:rPr>
+        <w:t xml:space="preserve"> newmac$ git init</w:t>
+      </w:r>
+    </w:p>
+    <w:p>
+      <w:pPr>
+        <w:widowControl w:val="0"/>
+        <w:tabs>
+          <w:tab w:val="left" w:pos="560"/>
+          <w:tab w:val="left" w:pos="1120"/>
+          <w:tab w:val="left" w:pos="1680"/>
+          <w:tab w:val="left" w:pos="2240"/>
+          <w:tab w:val="left" w:pos="2800"/>
+          <w:tab w:val="left" w:pos="3360"/>
+          <w:tab w:val="left" w:pos="3920"/>
+          <w:tab w:val="left" w:pos="4480"/>
+          <w:tab w:val="left" w:pos="5040"/>
+          <w:tab w:val="left" w:pos="5600"/>
+          <w:tab w:val="left" w:pos="6160"/>
+          <w:tab w:val="left" w:pos="6720"/>
+        </w:tabs>
+        <w:autoSpaceDE w:val="0"/>
+        <w:autoSpaceDN w:val="0"/>
+        <w:adjustRightInd w:val="0"/>
+        <w:rPr>
+          <w:rFonts w:ascii="Menlo Regular" w:hAnsi="Menlo Regular" w:cs="Menlo Regular"/>
+          <w:color w:val="000000"/>
+          <w:sz w:val="22"/>
+          <w:szCs w:val="22"/>
+        </w:rPr>
+      </w:pPr>
+      <w:r>
+        <w:rPr>
+          <w:rFonts w:ascii="Menlo Regular" w:hAnsi="Menlo Regular" w:cs="Menlo Regular"/>
+          <w:color w:val="000000"/>
+          <w:sz w:val="22"/>
+          <w:szCs w:val="22"/>
+        </w:rPr>
+        <w:t>Initialized empty Git repository in /Users/newmac/Documents/GayatriBasude/CorelDRAW/</w:t>
+      </w:r>
+      <w:proofErr w:type="gramStart"/>
+      <w:r>
+        <w:rPr>
+          <w:rFonts w:ascii="Menlo Regular" w:hAnsi="Menlo Regular" w:cs="Menlo Regular"/>
+          <w:color w:val="000000"/>
+          <w:sz w:val="22"/>
+          <w:szCs w:val="22"/>
+        </w:rPr>
+        <w:t>.git</w:t>
+      </w:r>
+      <w:proofErr w:type="gramEnd"/>
+      <w:r>
+        <w:rPr>
+          <w:rFonts w:ascii="Menlo Regular" w:hAnsi="Menlo Regular" w:cs="Menlo Regular"/>
+          <w:color w:val="000000"/>
+          <w:sz w:val="22"/>
+          <w:szCs w:val="22"/>
+        </w:rPr>
+        <w:t>/</w:t>
+      </w:r>
+    </w:p>
+    <w:p>
+      <w:pPr>
+        <w:widowControl w:val="0"/>
+        <w:tabs>
+          <w:tab w:val="left" w:pos="560"/>
+          <w:tab w:val="left" w:pos="1120"/>
+          <w:tab w:val="left" w:pos="1680"/>
+          <w:tab w:val="left" w:pos="2240"/>
+          <w:tab w:val="left" w:pos="2800"/>
+          <w:tab w:val="left" w:pos="3360"/>
+          <w:tab w:val="left" w:pos="3920"/>
+          <w:tab w:val="left" w:pos="4480"/>
+          <w:tab w:val="left" w:pos="5040"/>
+          <w:tab w:val="left" w:pos="5600"/>
+          <w:tab w:val="left" w:pos="6160"/>
+          <w:tab w:val="left" w:pos="6720"/>
+        </w:tabs>
+        <w:autoSpaceDE w:val="0"/>
+        <w:autoSpaceDN w:val="0"/>
+        <w:adjustRightInd w:val="0"/>
+        <w:rPr>
+          <w:rFonts w:ascii="Menlo Regular" w:hAnsi="Menlo Regular" w:cs="Menlo Regular"/>
+          <w:color w:val="000000"/>
+          <w:sz w:val="22"/>
+          <w:szCs w:val="22"/>
+        </w:rPr>
+      </w:pPr>
+      <w:r>
+        <w:rPr>
+          <w:rFonts w:ascii="Menlo Regular" w:hAnsi="Menlo Regular" w:cs="Menlo Regular"/>
+          <w:color w:val="000000"/>
+          <w:sz w:val="22"/>
+          <w:szCs w:val="22"/>
+        </w:rPr>
+        <w:t>APPLEs-MacBook-Air</w:t>
+      </w:r>
+      <w:proofErr w:type="gramStart"/>
+      <w:r>
+        <w:rPr>
+          <w:rFonts w:ascii="Menlo Regular" w:hAnsi="Menlo Regular" w:cs="Menlo Regular"/>
+          <w:color w:val="000000"/>
+          <w:sz w:val="22"/>
+          <w:szCs w:val="22"/>
+        </w:rPr>
+        <w:t>:CorelDraw</w:t>
+      </w:r>
+      <w:proofErr w:type="gramEnd"/>
+      <w:r>
+        <w:rPr>
+          <w:rFonts w:ascii="Menlo Regular" w:hAnsi="Menlo Regular" w:cs="Menlo Regular"/>
+          <w:color w:val="000000"/>
+          <w:sz w:val="22"/>
+          <w:szCs w:val="22"/>
+        </w:rPr>
+        <w:t xml:space="preserve"> newmac$ ls -a</w:t>
       </w:r>
     </w:p>
     <w:p>
@@ -291,8 +391,18 @@
           <w:szCs w:val="22"/>
         </w:rPr>
         <w:tab/>
+      </w:r>
+      <w:proofErr w:type="gramStart"/>
+      <w:r>
+        <w:rPr>
+          <w:rFonts w:ascii="Menlo Regular" w:hAnsi="Menlo Regular" w:cs="Menlo Regular"/>
+          <w:color w:val="000000"/>
+          <w:sz w:val="22"/>
+          <w:szCs w:val="22"/>
+        </w:rPr>
         <w:t>..</w:t>
       </w:r>
+      <w:proofErr w:type="gramEnd"/>
       <w:r>
         <w:rPr>
           <w:rFonts w:ascii="Menlo Regular" w:hAnsi="Menlo Regular" w:cs="Menlo Regular"/>
@@ -301,44 +411,74 @@
           <w:szCs w:val="22"/>
         </w:rPr>
         <w:tab/>
+      </w:r>
+      <w:proofErr w:type="gramStart"/>
+      <w:r>
+        <w:rPr>
+          <w:rFonts w:ascii="Menlo Regular" w:hAnsi="Menlo Regular" w:cs="Menlo Regular"/>
+          <w:color w:val="000000"/>
+          <w:sz w:val="22"/>
+          <w:szCs w:val="22"/>
+        </w:rPr>
         <w:t>.git</w:t>
       </w:r>
-    </w:p>
-    <w:p>
-      <w:pPr>
-        <w:widowControl w:val="0"/>
-        <w:tabs>
-          <w:tab w:val="left" w:pos="560"/>
-          <w:tab w:val="left" w:pos="1120"/>
-          <w:tab w:val="left" w:pos="1680"/>
-          <w:tab w:val="left" w:pos="2240"/>
-          <w:tab w:val="left" w:pos="2800"/>
-          <w:tab w:val="left" w:pos="3360"/>
-          <w:tab w:val="left" w:pos="3920"/>
-          <w:tab w:val="left" w:pos="4480"/>
-          <w:tab w:val="left" w:pos="5040"/>
-          <w:tab w:val="left" w:pos="5600"/>
-          <w:tab w:val="left" w:pos="6160"/>
-          <w:tab w:val="left" w:pos="6720"/>
-        </w:tabs>
-        <w:autoSpaceDE w:val="0"/>
-        <w:autoSpaceDN w:val="0"/>
-        <w:adjustRightInd w:val="0"/>
-        <w:rPr>
-          <w:rFonts w:ascii="Menlo Regular" w:hAnsi="Menlo Regular" w:cs="Menlo Regular"/>
-          <w:color w:val="000000"/>
-          <w:sz w:val="22"/>
-          <w:szCs w:val="22"/>
-        </w:rPr>
-      </w:pPr>
-      <w:r>
-        <w:rPr>
-          <w:rFonts w:ascii="Menlo Regular" w:hAnsi="Menlo Regular" w:cs="Menlo Regular"/>
-          <w:color w:val="000000"/>
-          <w:sz w:val="22"/>
-          <w:szCs w:val="22"/>
-        </w:rPr>
-        <w:t>APPLEs-MacBook-Air:CorelDraw newmac$ ls -a</w:t>
+      <w:proofErr w:type="gramEnd"/>
+    </w:p>
+    <w:p>
+      <w:pPr>
+        <w:widowControl w:val="0"/>
+        <w:tabs>
+          <w:tab w:val="left" w:pos="560"/>
+          <w:tab w:val="left" w:pos="1120"/>
+          <w:tab w:val="left" w:pos="1680"/>
+          <w:tab w:val="left" w:pos="2240"/>
+          <w:tab w:val="left" w:pos="2800"/>
+          <w:tab w:val="left" w:pos="3360"/>
+          <w:tab w:val="left" w:pos="3920"/>
+          <w:tab w:val="left" w:pos="4480"/>
+          <w:tab w:val="left" w:pos="5040"/>
+          <w:tab w:val="left" w:pos="5600"/>
+          <w:tab w:val="left" w:pos="6160"/>
+          <w:tab w:val="left" w:pos="6720"/>
+        </w:tabs>
+        <w:autoSpaceDE w:val="0"/>
+        <w:autoSpaceDN w:val="0"/>
+        <w:adjustRightInd w:val="0"/>
+        <w:rPr>
+          <w:rFonts w:ascii="Menlo Regular" w:hAnsi="Menlo Regular" w:cs="Menlo Regular"/>
+          <w:color w:val="000000"/>
+          <w:sz w:val="22"/>
+          <w:szCs w:val="22"/>
+        </w:rPr>
+      </w:pPr>
+      <w:r>
+        <w:rPr>
+          <w:rFonts w:ascii="Menlo Regular" w:hAnsi="Menlo Regular" w:cs="Menlo Regular"/>
+          <w:color w:val="000000"/>
+          <w:sz w:val="22"/>
+          <w:szCs w:val="22"/>
+        </w:rPr>
+        <w:t>APPLEs-MacBook-Air</w:t>
+      </w:r>
+      <w:proofErr w:type="gramStart"/>
+      <w:r>
+        <w:rPr>
+          <w:rFonts w:ascii="Menlo Regular" w:hAnsi="Menlo Regular" w:cs="Menlo Regular"/>
+          <w:color w:val="000000"/>
+          <w:sz w:val="22"/>
+          <w:szCs w:val="22"/>
+        </w:rPr>
+        <w:t>:CorelDraw</w:t>
+      </w:r>
+      <w:proofErr w:type="gramEnd"/>
+      <w:r>
+        <w:rPr>
+          <w:rFonts w:ascii="Menlo Regular" w:hAnsi="Menlo Regular" w:cs="Menlo Regular"/>
+          <w:color w:val="000000"/>
+          <w:sz w:val="22"/>
+          <w:szCs w:val="22"/>
+        </w:rPr>
+        <w:t xml:space="preserve"> newmac$ ls -a</w:t>
       </w:r>
     </w:p>
     <w:p>
@@ -394,8 +534,18 @@
           <w:szCs w:val="22"/>
         </w:rPr>
         <w:tab/>
+      </w:r>
+      <w:proofErr w:type="gramStart"/>
+      <w:r>
+        <w:rPr>
+          <w:rFonts w:ascii="Menlo Regular" w:hAnsi="Menlo Regular" w:cs="Menlo Regular"/>
+          <w:color w:val="000000"/>
+          <w:sz w:val="22"/>
+          <w:szCs w:val="22"/>
+        </w:rPr>
         <w:t>..</w:t>
       </w:r>
+      <w:proofErr w:type="gramEnd"/>
       <w:r>
         <w:rPr>
           <w:rFonts w:ascii="Menlo Regular" w:hAnsi="Menlo Regular" w:cs="Menlo Regular"/>
@@ -413,8 +563,18 @@
           <w:szCs w:val="22"/>
         </w:rPr>
         <w:tab/>
+      </w:r>
+      <w:proofErr w:type="gramStart"/>
+      <w:r>
+        <w:rPr>
+          <w:rFonts w:ascii="Menlo Regular" w:hAnsi="Menlo Regular" w:cs="Menlo Regular"/>
+          <w:color w:val="000000"/>
+          <w:sz w:val="22"/>
+          <w:szCs w:val="22"/>
+        </w:rPr>
         <w:t>.git</w:t>
       </w:r>
+      <w:proofErr w:type="gramEnd"/>
       <w:r>
         <w:rPr>
           <w:rFonts w:ascii="Menlo Regular" w:hAnsi="Menlo Regular" w:cs="Menlo Regular"/>
@@ -469,221 +629,342 @@
           <w:sz w:val="22"/>
           <w:szCs w:val="22"/>
         </w:rPr>
-        <w:t>APPLEs-MacBook-Air:CorelDraw newmac$ git add .</w:t>
-      </w:r>
-    </w:p>
-    <w:p>
-      <w:pPr>
-        <w:widowControl w:val="0"/>
-        <w:tabs>
-          <w:tab w:val="left" w:pos="560"/>
-          <w:tab w:val="left" w:pos="1120"/>
-          <w:tab w:val="left" w:pos="1680"/>
-          <w:tab w:val="left" w:pos="2240"/>
-          <w:tab w:val="left" w:pos="2800"/>
-          <w:tab w:val="left" w:pos="3360"/>
-          <w:tab w:val="left" w:pos="3920"/>
-          <w:tab w:val="left" w:pos="4480"/>
-          <w:tab w:val="left" w:pos="5040"/>
-          <w:tab w:val="left" w:pos="5600"/>
-          <w:tab w:val="left" w:pos="6160"/>
-          <w:tab w:val="left" w:pos="6720"/>
-        </w:tabs>
-        <w:autoSpaceDE w:val="0"/>
-        <w:autoSpaceDN w:val="0"/>
-        <w:adjustRightInd w:val="0"/>
-        <w:rPr>
-          <w:rFonts w:ascii="Menlo Regular" w:hAnsi="Menlo Regular" w:cs="Menlo Regular"/>
-          <w:color w:val="000000"/>
-          <w:sz w:val="22"/>
-          <w:szCs w:val="22"/>
-        </w:rPr>
-      </w:pPr>
-      <w:r>
-        <w:rPr>
-          <w:rFonts w:ascii="Menlo Regular" w:hAnsi="Menlo Regular" w:cs="Menlo Regular"/>
-          <w:color w:val="000000"/>
-          <w:sz w:val="22"/>
-          <w:szCs w:val="22"/>
-        </w:rPr>
-        <w:t>APPLEs-MacBook-Air:CorelDraw newmac$ git commit -m "Added CorelDraw Docuument"</w:t>
-      </w:r>
-    </w:p>
-    <w:p>
-      <w:pPr>
-        <w:widowControl w:val="0"/>
-        <w:tabs>
-          <w:tab w:val="left" w:pos="560"/>
-          <w:tab w:val="left" w:pos="1120"/>
-          <w:tab w:val="left" w:pos="1680"/>
-          <w:tab w:val="left" w:pos="2240"/>
-          <w:tab w:val="left" w:pos="2800"/>
-          <w:tab w:val="left" w:pos="3360"/>
-          <w:tab w:val="left" w:pos="3920"/>
-          <w:tab w:val="left" w:pos="4480"/>
-          <w:tab w:val="left" w:pos="5040"/>
-          <w:tab w:val="left" w:pos="5600"/>
-          <w:tab w:val="left" w:pos="6160"/>
-          <w:tab w:val="left" w:pos="6720"/>
-        </w:tabs>
-        <w:autoSpaceDE w:val="0"/>
-        <w:autoSpaceDN w:val="0"/>
-        <w:adjustRightInd w:val="0"/>
-        <w:rPr>
-          <w:rFonts w:ascii="Menlo Regular" w:hAnsi="Menlo Regular" w:cs="Menlo Regular"/>
-          <w:color w:val="000000"/>
-          <w:sz w:val="22"/>
-          <w:szCs w:val="22"/>
-        </w:rPr>
-      </w:pPr>
-      <w:r>
-        <w:rPr>
-          <w:rFonts w:ascii="Menlo Regular" w:hAnsi="Menlo Regular" w:cs="Menlo Regular"/>
-          <w:color w:val="000000"/>
-          <w:sz w:val="22"/>
-          <w:szCs w:val="22"/>
-        </w:rPr>
-        <w:t>[master (root-commit) d859b27] Added CorelDraw Docuument</w:t>
-      </w:r>
-    </w:p>
-    <w:p>
-      <w:pPr>
-        <w:widowControl w:val="0"/>
-        <w:tabs>
-          <w:tab w:val="left" w:pos="560"/>
-          <w:tab w:val="left" w:pos="1120"/>
-          <w:tab w:val="left" w:pos="1680"/>
-          <w:tab w:val="left" w:pos="2240"/>
-          <w:tab w:val="left" w:pos="2800"/>
-          <w:tab w:val="left" w:pos="3360"/>
-          <w:tab w:val="left" w:pos="3920"/>
-          <w:tab w:val="left" w:pos="4480"/>
-          <w:tab w:val="left" w:pos="5040"/>
-          <w:tab w:val="left" w:pos="5600"/>
-          <w:tab w:val="left" w:pos="6160"/>
-          <w:tab w:val="left" w:pos="6720"/>
-        </w:tabs>
-        <w:autoSpaceDE w:val="0"/>
-        <w:autoSpaceDN w:val="0"/>
-        <w:adjustRightInd w:val="0"/>
-        <w:rPr>
-          <w:rFonts w:ascii="Menlo Regular" w:hAnsi="Menlo Regular" w:cs="Menlo Regular"/>
-          <w:color w:val="000000"/>
-          <w:sz w:val="22"/>
-          <w:szCs w:val="22"/>
-        </w:rPr>
-      </w:pPr>
-      <w:r>
-        <w:rPr>
-          <w:rFonts w:ascii="Menlo Regular" w:hAnsi="Menlo Regular" w:cs="Menlo Regular"/>
-          <w:color w:val="000000"/>
-          <w:sz w:val="22"/>
-          <w:szCs w:val="22"/>
-        </w:rPr>
-        <w:t xml:space="preserve"> 1 file changed, 0 insertions(+), 0 deletions(-)</w:t>
-      </w:r>
-    </w:p>
-    <w:p>
-      <w:pPr>
-        <w:widowControl w:val="0"/>
-        <w:tabs>
-          <w:tab w:val="left" w:pos="560"/>
-          <w:tab w:val="left" w:pos="1120"/>
-          <w:tab w:val="left" w:pos="1680"/>
-          <w:tab w:val="left" w:pos="2240"/>
-          <w:tab w:val="left" w:pos="2800"/>
-          <w:tab w:val="left" w:pos="3360"/>
-          <w:tab w:val="left" w:pos="3920"/>
-          <w:tab w:val="left" w:pos="4480"/>
-          <w:tab w:val="left" w:pos="5040"/>
-          <w:tab w:val="left" w:pos="5600"/>
-          <w:tab w:val="left" w:pos="6160"/>
-          <w:tab w:val="left" w:pos="6720"/>
-        </w:tabs>
-        <w:autoSpaceDE w:val="0"/>
-        <w:autoSpaceDN w:val="0"/>
-        <w:adjustRightInd w:val="0"/>
-        <w:rPr>
-          <w:rFonts w:ascii="Menlo Regular" w:hAnsi="Menlo Regular" w:cs="Menlo Regular"/>
-          <w:color w:val="000000"/>
-          <w:sz w:val="22"/>
-          <w:szCs w:val="22"/>
-        </w:rPr>
-      </w:pPr>
-      <w:r>
-        <w:rPr>
-          <w:rFonts w:ascii="Menlo Regular" w:hAnsi="Menlo Regular" w:cs="Menlo Regular"/>
-          <w:color w:val="000000"/>
-          <w:sz w:val="22"/>
-          <w:szCs w:val="22"/>
-        </w:rPr>
-        <w:t xml:space="preserve"> create mode 100644 CorelDraw.docx</w:t>
-      </w:r>
-    </w:p>
-    <w:p>
-      <w:pPr>
-        <w:widowControl w:val="0"/>
-        <w:tabs>
-          <w:tab w:val="left" w:pos="560"/>
-          <w:tab w:val="left" w:pos="1120"/>
-          <w:tab w:val="left" w:pos="1680"/>
-          <w:tab w:val="left" w:pos="2240"/>
-          <w:tab w:val="left" w:pos="2800"/>
-          <w:tab w:val="left" w:pos="3360"/>
-          <w:tab w:val="left" w:pos="3920"/>
-          <w:tab w:val="left" w:pos="4480"/>
-          <w:tab w:val="left" w:pos="5040"/>
-          <w:tab w:val="left" w:pos="5600"/>
-          <w:tab w:val="left" w:pos="6160"/>
-          <w:tab w:val="left" w:pos="6720"/>
-        </w:tabs>
-        <w:autoSpaceDE w:val="0"/>
-        <w:autoSpaceDN w:val="0"/>
-        <w:adjustRightInd w:val="0"/>
-        <w:rPr>
-          <w:rFonts w:ascii="Menlo Regular" w:hAnsi="Menlo Regular" w:cs="Menlo Regular"/>
-          <w:color w:val="000000"/>
-          <w:sz w:val="22"/>
-          <w:szCs w:val="22"/>
-        </w:rPr>
-      </w:pPr>
-      <w:r>
-        <w:rPr>
-          <w:rFonts w:ascii="Menlo Regular" w:hAnsi="Menlo Regular" w:cs="Menlo Regular"/>
-          <w:color w:val="000000"/>
-          <w:sz w:val="22"/>
-          <w:szCs w:val="22"/>
-        </w:rPr>
-        <w:t>APPLEs-MacBook-Air:CorelDraw newmac$ git log</w:t>
-      </w:r>
-    </w:p>
-    <w:p>
-      <w:pPr>
-        <w:widowControl w:val="0"/>
-        <w:tabs>
-          <w:tab w:val="left" w:pos="560"/>
-          <w:tab w:val="left" w:pos="1120"/>
-          <w:tab w:val="left" w:pos="1680"/>
-          <w:tab w:val="left" w:pos="2240"/>
-          <w:tab w:val="left" w:pos="2800"/>
-          <w:tab w:val="left" w:pos="3360"/>
-          <w:tab w:val="left" w:pos="3920"/>
-          <w:tab w:val="left" w:pos="4480"/>
-          <w:tab w:val="left" w:pos="5040"/>
-          <w:tab w:val="left" w:pos="5600"/>
-          <w:tab w:val="left" w:pos="6160"/>
-          <w:tab w:val="left" w:pos="6720"/>
-        </w:tabs>
-        <w:autoSpaceDE w:val="0"/>
-        <w:autoSpaceDN w:val="0"/>
-        <w:adjustRightInd w:val="0"/>
-        <w:rPr>
-          <w:rFonts w:ascii="Menlo Regular" w:hAnsi="Menlo Regular" w:cs="Menlo Regular"/>
-          <w:color w:val="000000"/>
-          <w:sz w:val="22"/>
-          <w:szCs w:val="22"/>
-        </w:rPr>
-      </w:pPr>
+        <w:t>APPLEs-MacBook-Air</w:t>
+      </w:r>
+      <w:proofErr w:type="gramStart"/>
+      <w:r>
+        <w:rPr>
+          <w:rFonts w:ascii="Menlo Regular" w:hAnsi="Menlo Regular" w:cs="Menlo Regular"/>
+          <w:color w:val="000000"/>
+          <w:sz w:val="22"/>
+          <w:szCs w:val="22"/>
+        </w:rPr>
+        <w:t>:CorelDraw</w:t>
+      </w:r>
+      <w:proofErr w:type="gramEnd"/>
+      <w:r>
+        <w:rPr>
+          <w:rFonts w:ascii="Menlo Regular" w:hAnsi="Menlo Regular" w:cs="Menlo Regular"/>
+          <w:color w:val="000000"/>
+          <w:sz w:val="22"/>
+          <w:szCs w:val="22"/>
+        </w:rPr>
+        <w:t xml:space="preserve"> newmac$ git add .</w:t>
+      </w:r>
+    </w:p>
+    <w:p>
+      <w:pPr>
+        <w:widowControl w:val="0"/>
+        <w:tabs>
+          <w:tab w:val="left" w:pos="560"/>
+          <w:tab w:val="left" w:pos="1120"/>
+          <w:tab w:val="left" w:pos="1680"/>
+          <w:tab w:val="left" w:pos="2240"/>
+          <w:tab w:val="left" w:pos="2800"/>
+          <w:tab w:val="left" w:pos="3360"/>
+          <w:tab w:val="left" w:pos="3920"/>
+          <w:tab w:val="left" w:pos="4480"/>
+          <w:tab w:val="left" w:pos="5040"/>
+          <w:tab w:val="left" w:pos="5600"/>
+          <w:tab w:val="left" w:pos="6160"/>
+          <w:tab w:val="left" w:pos="6720"/>
+        </w:tabs>
+        <w:autoSpaceDE w:val="0"/>
+        <w:autoSpaceDN w:val="0"/>
+        <w:adjustRightInd w:val="0"/>
+        <w:rPr>
+          <w:rFonts w:ascii="Menlo Regular" w:hAnsi="Menlo Regular" w:cs="Menlo Regular"/>
+          <w:color w:val="000000"/>
+          <w:sz w:val="22"/>
+          <w:szCs w:val="22"/>
+        </w:rPr>
+      </w:pPr>
+      <w:r>
+        <w:rPr>
+          <w:rFonts w:ascii="Menlo Regular" w:hAnsi="Menlo Regular" w:cs="Menlo Regular"/>
+          <w:color w:val="000000"/>
+          <w:sz w:val="22"/>
+          <w:szCs w:val="22"/>
+        </w:rPr>
+        <w:t>APPLEs-MacBook-Air</w:t>
+      </w:r>
+      <w:proofErr w:type="gramStart"/>
+      <w:r>
+        <w:rPr>
+          <w:rFonts w:ascii="Menlo Regular" w:hAnsi="Menlo Regular" w:cs="Menlo Regular"/>
+          <w:color w:val="000000"/>
+          <w:sz w:val="22"/>
+          <w:szCs w:val="22"/>
+        </w:rPr>
+        <w:t>:CorelDraw</w:t>
+      </w:r>
+      <w:proofErr w:type="gramEnd"/>
+      <w:r>
+        <w:rPr>
+          <w:rFonts w:ascii="Menlo Regular" w:hAnsi="Menlo Regular" w:cs="Menlo Regular"/>
+          <w:color w:val="000000"/>
+          <w:sz w:val="22"/>
+          <w:szCs w:val="22"/>
+        </w:rPr>
+        <w:t xml:space="preserve"> newmac$ git commit -m "Added CorelDraw Docuument"</w:t>
+      </w:r>
+    </w:p>
+    <w:p>
+      <w:pPr>
+        <w:widowControl w:val="0"/>
+        <w:tabs>
+          <w:tab w:val="left" w:pos="560"/>
+          <w:tab w:val="left" w:pos="1120"/>
+          <w:tab w:val="left" w:pos="1680"/>
+          <w:tab w:val="left" w:pos="2240"/>
+          <w:tab w:val="left" w:pos="2800"/>
+          <w:tab w:val="left" w:pos="3360"/>
+          <w:tab w:val="left" w:pos="3920"/>
+          <w:tab w:val="left" w:pos="4480"/>
+          <w:tab w:val="left" w:pos="5040"/>
+          <w:tab w:val="left" w:pos="5600"/>
+          <w:tab w:val="left" w:pos="6160"/>
+          <w:tab w:val="left" w:pos="6720"/>
+        </w:tabs>
+        <w:autoSpaceDE w:val="0"/>
+        <w:autoSpaceDN w:val="0"/>
+        <w:adjustRightInd w:val="0"/>
+        <w:rPr>
+          <w:rFonts w:ascii="Menlo Regular" w:hAnsi="Menlo Regular" w:cs="Menlo Regular"/>
+          <w:color w:val="000000"/>
+          <w:sz w:val="22"/>
+          <w:szCs w:val="22"/>
+        </w:rPr>
+      </w:pPr>
+      <w:r>
+        <w:rPr>
+          <w:rFonts w:ascii="Menlo Regular" w:hAnsi="Menlo Regular" w:cs="Menlo Regular"/>
+          <w:color w:val="000000"/>
+          <w:sz w:val="22"/>
+          <w:szCs w:val="22"/>
+        </w:rPr>
+        <w:t>[</w:t>
+      </w:r>
+      <w:proofErr w:type="gramStart"/>
+      <w:r>
+        <w:rPr>
+          <w:rFonts w:ascii="Menlo Regular" w:hAnsi="Menlo Regular" w:cs="Menlo Regular"/>
+          <w:color w:val="000000"/>
+          <w:sz w:val="22"/>
+          <w:szCs w:val="22"/>
+        </w:rPr>
+        <w:t>master</w:t>
+      </w:r>
+      <w:proofErr w:type="gramEnd"/>
+      <w:r>
+        <w:rPr>
+          <w:rFonts w:ascii="Menlo Regular" w:hAnsi="Menlo Regular" w:cs="Menlo Regular"/>
+          <w:color w:val="000000"/>
+          <w:sz w:val="22"/>
+          <w:szCs w:val="22"/>
+        </w:rPr>
+        <w:t xml:space="preserve"> (root-commit) d859b27] Added CorelDraw Docuument</w:t>
+      </w:r>
+    </w:p>
+    <w:p>
+      <w:pPr>
+        <w:widowControl w:val="0"/>
+        <w:tabs>
+          <w:tab w:val="left" w:pos="560"/>
+          <w:tab w:val="left" w:pos="1120"/>
+          <w:tab w:val="left" w:pos="1680"/>
+          <w:tab w:val="left" w:pos="2240"/>
+          <w:tab w:val="left" w:pos="2800"/>
+          <w:tab w:val="left" w:pos="3360"/>
+          <w:tab w:val="left" w:pos="3920"/>
+          <w:tab w:val="left" w:pos="4480"/>
+          <w:tab w:val="left" w:pos="5040"/>
+          <w:tab w:val="left" w:pos="5600"/>
+          <w:tab w:val="left" w:pos="6160"/>
+          <w:tab w:val="left" w:pos="6720"/>
+        </w:tabs>
+        <w:autoSpaceDE w:val="0"/>
+        <w:autoSpaceDN w:val="0"/>
+        <w:adjustRightInd w:val="0"/>
+        <w:rPr>
+          <w:rFonts w:ascii="Menlo Regular" w:hAnsi="Menlo Regular" w:cs="Menlo Regular"/>
+          <w:color w:val="000000"/>
+          <w:sz w:val="22"/>
+          <w:szCs w:val="22"/>
+        </w:rPr>
+      </w:pPr>
+      <w:r>
+        <w:rPr>
+          <w:rFonts w:ascii="Menlo Regular" w:hAnsi="Menlo Regular" w:cs="Menlo Regular"/>
+          <w:color w:val="000000"/>
+          <w:sz w:val="22"/>
+          <w:szCs w:val="22"/>
+        </w:rPr>
+        <w:t xml:space="preserve"> 1 file changed, 0 </w:t>
+      </w:r>
+      <w:proofErr w:type="gramStart"/>
+      <w:r>
+        <w:rPr>
+          <w:rFonts w:ascii="Menlo Regular" w:hAnsi="Menlo Regular" w:cs="Menlo Regular"/>
+          <w:color w:val="000000"/>
+          <w:sz w:val="22"/>
+          <w:szCs w:val="22"/>
+        </w:rPr>
+        <w:t>insertions(</w:t>
+      </w:r>
+      <w:proofErr w:type="gramEnd"/>
+      <w:r>
+        <w:rPr>
+          <w:rFonts w:ascii="Menlo Regular" w:hAnsi="Menlo Regular" w:cs="Menlo Regular"/>
+          <w:color w:val="000000"/>
+          <w:sz w:val="22"/>
+          <w:szCs w:val="22"/>
+        </w:rPr>
+        <w:t>+), 0 deletions(-)</w:t>
+      </w:r>
+    </w:p>
+    <w:p>
+      <w:pPr>
+        <w:widowControl w:val="0"/>
+        <w:tabs>
+          <w:tab w:val="left" w:pos="560"/>
+          <w:tab w:val="left" w:pos="1120"/>
+          <w:tab w:val="left" w:pos="1680"/>
+          <w:tab w:val="left" w:pos="2240"/>
+          <w:tab w:val="left" w:pos="2800"/>
+          <w:tab w:val="left" w:pos="3360"/>
+          <w:tab w:val="left" w:pos="3920"/>
+          <w:tab w:val="left" w:pos="4480"/>
+          <w:tab w:val="left" w:pos="5040"/>
+          <w:tab w:val="left" w:pos="5600"/>
+          <w:tab w:val="left" w:pos="6160"/>
+          <w:tab w:val="left" w:pos="6720"/>
+        </w:tabs>
+        <w:autoSpaceDE w:val="0"/>
+        <w:autoSpaceDN w:val="0"/>
+        <w:adjustRightInd w:val="0"/>
+        <w:rPr>
+          <w:rFonts w:ascii="Menlo Regular" w:hAnsi="Menlo Regular" w:cs="Menlo Regular"/>
+          <w:color w:val="000000"/>
+          <w:sz w:val="22"/>
+          <w:szCs w:val="22"/>
+        </w:rPr>
+      </w:pPr>
+      <w:r>
+        <w:rPr>
+          <w:rFonts w:ascii="Menlo Regular" w:hAnsi="Menlo Regular" w:cs="Menlo Regular"/>
+          <w:color w:val="000000"/>
+          <w:sz w:val="22"/>
+          <w:szCs w:val="22"/>
+        </w:rPr>
+        <w:t xml:space="preserve"> </w:t>
+      </w:r>
+      <w:proofErr w:type="gramStart"/>
+      <w:r>
+        <w:rPr>
+          <w:rFonts w:ascii="Menlo Regular" w:hAnsi="Menlo Regular" w:cs="Menlo Regular"/>
+          <w:color w:val="000000"/>
+          <w:sz w:val="22"/>
+          <w:szCs w:val="22"/>
+        </w:rPr>
+        <w:t>create</w:t>
+      </w:r>
+      <w:proofErr w:type="gramEnd"/>
+      <w:r>
+        <w:rPr>
+          <w:rFonts w:ascii="Menlo Regular" w:hAnsi="Menlo Regular" w:cs="Menlo Regular"/>
+          <w:color w:val="000000"/>
+          <w:sz w:val="22"/>
+          <w:szCs w:val="22"/>
+        </w:rPr>
+        <w:t xml:space="preserve"> mode 100644 CorelDraw.docx</w:t>
+      </w:r>
+    </w:p>
+    <w:p>
+      <w:pPr>
+        <w:widowControl w:val="0"/>
+        <w:tabs>
+          <w:tab w:val="left" w:pos="560"/>
+          <w:tab w:val="left" w:pos="1120"/>
+          <w:tab w:val="left" w:pos="1680"/>
+          <w:tab w:val="left" w:pos="2240"/>
+          <w:tab w:val="left" w:pos="2800"/>
+          <w:tab w:val="left" w:pos="3360"/>
+          <w:tab w:val="left" w:pos="3920"/>
+          <w:tab w:val="left" w:pos="4480"/>
+          <w:tab w:val="left" w:pos="5040"/>
+          <w:tab w:val="left" w:pos="5600"/>
+          <w:tab w:val="left" w:pos="6160"/>
+          <w:tab w:val="left" w:pos="6720"/>
+        </w:tabs>
+        <w:autoSpaceDE w:val="0"/>
+        <w:autoSpaceDN w:val="0"/>
+        <w:adjustRightInd w:val="0"/>
+        <w:rPr>
+          <w:rFonts w:ascii="Menlo Regular" w:hAnsi="Menlo Regular" w:cs="Menlo Regular"/>
+          <w:color w:val="000000"/>
+          <w:sz w:val="22"/>
+          <w:szCs w:val="22"/>
+        </w:rPr>
+      </w:pPr>
+      <w:r>
+        <w:rPr>
+          <w:rFonts w:ascii="Menlo Regular" w:hAnsi="Menlo Regular" w:cs="Menlo Regular"/>
+          <w:color w:val="000000"/>
+          <w:sz w:val="22"/>
+          <w:szCs w:val="22"/>
+        </w:rPr>
+        <w:t>APPLEs-MacBook-Air</w:t>
+      </w:r>
+      <w:proofErr w:type="gramStart"/>
+      <w:r>
+        <w:rPr>
+          <w:rFonts w:ascii="Menlo Regular" w:hAnsi="Menlo Regular" w:cs="Menlo Regular"/>
+          <w:color w:val="000000"/>
+          <w:sz w:val="22"/>
+          <w:szCs w:val="22"/>
+        </w:rPr>
+        <w:t>:CorelDraw</w:t>
+      </w:r>
+      <w:proofErr w:type="gramEnd"/>
+      <w:r>
+        <w:rPr>
+          <w:rFonts w:ascii="Menlo Regular" w:hAnsi="Menlo Regular" w:cs="Menlo Regular"/>
+          <w:color w:val="000000"/>
+          <w:sz w:val="22"/>
+          <w:szCs w:val="22"/>
+        </w:rPr>
+        <w:t xml:space="preserve"> newmac$ git log</w:t>
+      </w:r>
+    </w:p>
+    <w:p>
+      <w:pPr>
+        <w:widowControl w:val="0"/>
+        <w:tabs>
+          <w:tab w:val="left" w:pos="560"/>
+          <w:tab w:val="left" w:pos="1120"/>
+          <w:tab w:val="left" w:pos="1680"/>
+          <w:tab w:val="left" w:pos="2240"/>
+          <w:tab w:val="left" w:pos="2800"/>
+          <w:tab w:val="left" w:pos="3360"/>
+          <w:tab w:val="left" w:pos="3920"/>
+          <w:tab w:val="left" w:pos="4480"/>
+          <w:tab w:val="left" w:pos="5040"/>
+          <w:tab w:val="left" w:pos="5600"/>
+          <w:tab w:val="left" w:pos="6160"/>
+          <w:tab w:val="left" w:pos="6720"/>
+        </w:tabs>
+        <w:autoSpaceDE w:val="0"/>
+        <w:autoSpaceDN w:val="0"/>
+        <w:adjustRightInd w:val="0"/>
+        <w:rPr>
+          <w:rFonts w:ascii="Menlo Regular" w:hAnsi="Menlo Regular" w:cs="Menlo Regular"/>
+          <w:color w:val="000000"/>
+          <w:sz w:val="22"/>
+          <w:szCs w:val="22"/>
+        </w:rPr>
+      </w:pPr>
+      <w:proofErr w:type="gramStart"/>
       <w:r>
         <w:rPr>
           <w:rFonts w:ascii="Menlo Regular" w:hAnsi="Menlo Regular" w:cs="Menlo Regular"/>
@@ -691,7 +972,17 @@
           <w:sz w:val="22"/>
           <w:szCs w:val="22"/>
         </w:rPr>
-        <w:t>commit d859b270a5b1a8675558250085886d6c8748a3b7 (</w:t>
+        <w:t>commit</w:t>
+      </w:r>
+      <w:proofErr w:type="gramEnd"/>
+      <w:r>
+        <w:rPr>
+          <w:rFonts w:ascii="Menlo Regular" w:hAnsi="Menlo Regular" w:cs="Menlo Regular"/>
+          <w:color w:val="9FA01C"/>
+          <w:sz w:val="22"/>
+          <w:szCs w:val="22"/>
+        </w:rPr>
+        <w:t xml:space="preserve"> d859b270a5b1a8675558250085886d6c8748a3b7 (</w:t>
       </w:r>
       <w:r>
         <w:rPr>
@@ -929,7 +1220,27 @@
           <w:sz w:val="22"/>
           <w:szCs w:val="22"/>
         </w:rPr>
-        <w:t>APPLEs-MacBook-Air:CorelDraw newmac$ git status</w:t>
+        <w:t>APPLEs-MacBook-Air</w:t>
+      </w:r>
+      <w:proofErr w:type="gramStart"/>
+      <w:r>
+        <w:rPr>
+          <w:rFonts w:ascii="Menlo Regular" w:hAnsi="Menlo Regular" w:cs="Menlo Regular"/>
+          <w:color w:val="000000"/>
+          <w:sz w:val="22"/>
+          <w:szCs w:val="22"/>
+        </w:rPr>
+        <w:t>:CorelDraw</w:t>
+      </w:r>
+      <w:proofErr w:type="gramEnd"/>
+      <w:r>
+        <w:rPr>
+          <w:rFonts w:ascii="Menlo Regular" w:hAnsi="Menlo Regular" w:cs="Menlo Regular"/>
+          <w:color w:val="000000"/>
+          <w:sz w:val="22"/>
+          <w:szCs w:val="22"/>
+        </w:rPr>
+        <w:t xml:space="preserve"> newmac$ git status</w:t>
       </w:r>
     </w:p>
     <w:p>
@@ -1040,44 +1351,84 @@
           <w:sz w:val="22"/>
           <w:szCs w:val="22"/>
         </w:rPr>
-        <w:t xml:space="preserve">  (use "git add &lt;file&gt;..." to update what will be committed)</w:t>
-      </w:r>
-    </w:p>
-    <w:p>
-      <w:pPr>
-        <w:widowControl w:val="0"/>
-        <w:tabs>
-          <w:tab w:val="left" w:pos="560"/>
-          <w:tab w:val="left" w:pos="1120"/>
-          <w:tab w:val="left" w:pos="1680"/>
-          <w:tab w:val="left" w:pos="2240"/>
-          <w:tab w:val="left" w:pos="2800"/>
-          <w:tab w:val="left" w:pos="3360"/>
-          <w:tab w:val="left" w:pos="3920"/>
-          <w:tab w:val="left" w:pos="4480"/>
-          <w:tab w:val="left" w:pos="5040"/>
-          <w:tab w:val="left" w:pos="5600"/>
-          <w:tab w:val="left" w:pos="6160"/>
-          <w:tab w:val="left" w:pos="6720"/>
-        </w:tabs>
-        <w:autoSpaceDE w:val="0"/>
-        <w:autoSpaceDN w:val="0"/>
-        <w:adjustRightInd w:val="0"/>
-        <w:rPr>
-          <w:rFonts w:ascii="Menlo Regular" w:hAnsi="Menlo Regular" w:cs="Menlo Regular"/>
-          <w:color w:val="000000"/>
-          <w:sz w:val="22"/>
-          <w:szCs w:val="22"/>
-        </w:rPr>
-      </w:pPr>
-      <w:r>
-        <w:rPr>
-          <w:rFonts w:ascii="Menlo Regular" w:hAnsi="Menlo Regular" w:cs="Menlo Regular"/>
-          <w:color w:val="000000"/>
-          <w:sz w:val="22"/>
-          <w:szCs w:val="22"/>
-        </w:rPr>
-        <w:t xml:space="preserve">  (use "git checkout -- &lt;file&gt;..." to discard changes in working directory)</w:t>
+        <w:t xml:space="preserve">  (</w:t>
+      </w:r>
+      <w:proofErr w:type="gramStart"/>
+      <w:r>
+        <w:rPr>
+          <w:rFonts w:ascii="Menlo Regular" w:hAnsi="Menlo Regular" w:cs="Menlo Regular"/>
+          <w:color w:val="000000"/>
+          <w:sz w:val="22"/>
+          <w:szCs w:val="22"/>
+        </w:rPr>
+        <w:t>use</w:t>
+      </w:r>
+      <w:proofErr w:type="gramEnd"/>
+      <w:r>
+        <w:rPr>
+          <w:rFonts w:ascii="Menlo Regular" w:hAnsi="Menlo Regular" w:cs="Menlo Regular"/>
+          <w:color w:val="000000"/>
+          <w:sz w:val="22"/>
+          <w:szCs w:val="22"/>
+        </w:rPr>
+        <w:t xml:space="preserve"> "git add &lt;file&gt;..." to update what will be committed)</w:t>
+      </w:r>
+    </w:p>
+    <w:p>
+      <w:pPr>
+        <w:widowControl w:val="0"/>
+        <w:tabs>
+          <w:tab w:val="left" w:pos="560"/>
+          <w:tab w:val="left" w:pos="1120"/>
+          <w:tab w:val="left" w:pos="1680"/>
+          <w:tab w:val="left" w:pos="2240"/>
+          <w:tab w:val="left" w:pos="2800"/>
+          <w:tab w:val="left" w:pos="3360"/>
+          <w:tab w:val="left" w:pos="3920"/>
+          <w:tab w:val="left" w:pos="4480"/>
+          <w:tab w:val="left" w:pos="5040"/>
+          <w:tab w:val="left" w:pos="5600"/>
+          <w:tab w:val="left" w:pos="6160"/>
+          <w:tab w:val="left" w:pos="6720"/>
+        </w:tabs>
+        <w:autoSpaceDE w:val="0"/>
+        <w:autoSpaceDN w:val="0"/>
+        <w:adjustRightInd w:val="0"/>
+        <w:rPr>
+          <w:rFonts w:ascii="Menlo Regular" w:hAnsi="Menlo Regular" w:cs="Menlo Regular"/>
+          <w:color w:val="000000"/>
+          <w:sz w:val="22"/>
+          <w:szCs w:val="22"/>
+        </w:rPr>
+      </w:pPr>
+      <w:r>
+        <w:rPr>
+          <w:rFonts w:ascii="Menlo Regular" w:hAnsi="Menlo Regular" w:cs="Menlo Regular"/>
+          <w:color w:val="000000"/>
+          <w:sz w:val="22"/>
+          <w:szCs w:val="22"/>
+        </w:rPr>
+        <w:t xml:space="preserve">  (</w:t>
+      </w:r>
+      <w:proofErr w:type="gramStart"/>
+      <w:r>
+        <w:rPr>
+          <w:rFonts w:ascii="Menlo Regular" w:hAnsi="Menlo Regular" w:cs="Menlo Regular"/>
+          <w:color w:val="000000"/>
+          <w:sz w:val="22"/>
+          <w:szCs w:val="22"/>
+        </w:rPr>
+        <w:t>use</w:t>
+      </w:r>
+      <w:proofErr w:type="gramEnd"/>
+      <w:r>
+        <w:rPr>
+          <w:rFonts w:ascii="Menlo Regular" w:hAnsi="Menlo Regular" w:cs="Menlo Regular"/>
+          <w:color w:val="000000"/>
+          <w:sz w:val="22"/>
+          <w:szCs w:val="22"/>
+        </w:rPr>
+        <w:t xml:space="preserve"> "git checkout -- &lt;file&gt;..." to discard changes in working directory)</w:t>
       </w:r>
     </w:p>
     <w:p>
@@ -1144,6 +1495,7 @@
         </w:rPr>
         <w:tab/>
       </w:r>
+      <w:proofErr w:type="gramStart"/>
       <w:r>
         <w:rPr>
           <w:rFonts w:ascii="Menlo Regular" w:hAnsi="Menlo Regular" w:cs="Menlo Regular"/>
@@ -1151,146 +1503,207 @@
           <w:sz w:val="22"/>
           <w:szCs w:val="22"/>
         </w:rPr>
-        <w:t>modified:   CorelDraw.docx</w:t>
-      </w:r>
-    </w:p>
-    <w:p>
-      <w:pPr>
-        <w:widowControl w:val="0"/>
-        <w:tabs>
-          <w:tab w:val="left" w:pos="560"/>
-          <w:tab w:val="left" w:pos="1120"/>
-          <w:tab w:val="left" w:pos="1680"/>
-          <w:tab w:val="left" w:pos="2240"/>
-          <w:tab w:val="left" w:pos="2800"/>
-          <w:tab w:val="left" w:pos="3360"/>
-          <w:tab w:val="left" w:pos="3920"/>
-          <w:tab w:val="left" w:pos="4480"/>
-          <w:tab w:val="left" w:pos="5040"/>
-          <w:tab w:val="left" w:pos="5600"/>
-          <w:tab w:val="left" w:pos="6160"/>
-          <w:tab w:val="left" w:pos="6720"/>
-        </w:tabs>
-        <w:autoSpaceDE w:val="0"/>
-        <w:autoSpaceDN w:val="0"/>
-        <w:adjustRightInd w:val="0"/>
-        <w:rPr>
-          <w:rFonts w:ascii="Menlo Regular" w:hAnsi="Menlo Regular" w:cs="Menlo Regular"/>
-          <w:color w:val="000000"/>
-          <w:sz w:val="22"/>
-          <w:szCs w:val="22"/>
-        </w:rPr>
-      </w:pPr>
-    </w:p>
-    <w:p>
-      <w:pPr>
-        <w:widowControl w:val="0"/>
-        <w:tabs>
-          <w:tab w:val="left" w:pos="560"/>
-          <w:tab w:val="left" w:pos="1120"/>
-          <w:tab w:val="left" w:pos="1680"/>
-          <w:tab w:val="left" w:pos="2240"/>
-          <w:tab w:val="left" w:pos="2800"/>
-          <w:tab w:val="left" w:pos="3360"/>
-          <w:tab w:val="left" w:pos="3920"/>
-          <w:tab w:val="left" w:pos="4480"/>
-          <w:tab w:val="left" w:pos="5040"/>
-          <w:tab w:val="left" w:pos="5600"/>
-          <w:tab w:val="left" w:pos="6160"/>
-          <w:tab w:val="left" w:pos="6720"/>
-        </w:tabs>
-        <w:autoSpaceDE w:val="0"/>
-        <w:autoSpaceDN w:val="0"/>
-        <w:adjustRightInd w:val="0"/>
-        <w:rPr>
-          <w:rFonts w:ascii="Menlo Regular" w:hAnsi="Menlo Regular" w:cs="Menlo Regular"/>
-          <w:color w:val="000000"/>
-          <w:sz w:val="22"/>
-          <w:szCs w:val="22"/>
-        </w:rPr>
-      </w:pPr>
-      <w:r>
-        <w:rPr>
-          <w:rFonts w:ascii="Menlo Regular" w:hAnsi="Menlo Regular" w:cs="Menlo Regular"/>
-          <w:color w:val="000000"/>
-          <w:sz w:val="22"/>
-          <w:szCs w:val="22"/>
-        </w:rPr>
-        <w:t>no changes added to commit (use "git add" and/or "git commit -a")</w:t>
-      </w:r>
-    </w:p>
-    <w:p>
-      <w:pPr>
-        <w:widowControl w:val="0"/>
-        <w:tabs>
-          <w:tab w:val="left" w:pos="560"/>
-          <w:tab w:val="left" w:pos="1120"/>
-          <w:tab w:val="left" w:pos="1680"/>
-          <w:tab w:val="left" w:pos="2240"/>
-          <w:tab w:val="left" w:pos="2800"/>
-          <w:tab w:val="left" w:pos="3360"/>
-          <w:tab w:val="left" w:pos="3920"/>
-          <w:tab w:val="left" w:pos="4480"/>
-          <w:tab w:val="left" w:pos="5040"/>
-          <w:tab w:val="left" w:pos="5600"/>
-          <w:tab w:val="left" w:pos="6160"/>
-          <w:tab w:val="left" w:pos="6720"/>
-        </w:tabs>
-        <w:autoSpaceDE w:val="0"/>
-        <w:autoSpaceDN w:val="0"/>
-        <w:adjustRightInd w:val="0"/>
-        <w:rPr>
-          <w:rFonts w:ascii="Menlo Regular" w:hAnsi="Menlo Regular" w:cs="Menlo Regular"/>
-          <w:color w:val="000000"/>
-          <w:sz w:val="22"/>
-          <w:szCs w:val="22"/>
-        </w:rPr>
-      </w:pPr>
-      <w:r>
-        <w:rPr>
-          <w:rFonts w:ascii="Menlo Regular" w:hAnsi="Menlo Regular" w:cs="Menlo Regular"/>
-          <w:color w:val="000000"/>
-          <w:sz w:val="22"/>
-          <w:szCs w:val="22"/>
-        </w:rPr>
-        <w:t>APPLEs-MacBook-Air:CorelDraw newmac$ git add .</w:t>
-      </w:r>
-    </w:p>
-    <w:p>
-      <w:pPr>
-        <w:widowControl w:val="0"/>
-        <w:tabs>
-          <w:tab w:val="left" w:pos="560"/>
-          <w:tab w:val="left" w:pos="1120"/>
-          <w:tab w:val="left" w:pos="1680"/>
-          <w:tab w:val="left" w:pos="2240"/>
-          <w:tab w:val="left" w:pos="2800"/>
-          <w:tab w:val="left" w:pos="3360"/>
-          <w:tab w:val="left" w:pos="3920"/>
-          <w:tab w:val="left" w:pos="4480"/>
-          <w:tab w:val="left" w:pos="5040"/>
-          <w:tab w:val="left" w:pos="5600"/>
-          <w:tab w:val="left" w:pos="6160"/>
-          <w:tab w:val="left" w:pos="6720"/>
-        </w:tabs>
-        <w:autoSpaceDE w:val="0"/>
-        <w:autoSpaceDN w:val="0"/>
-        <w:adjustRightInd w:val="0"/>
-        <w:rPr>
-          <w:rFonts w:ascii="Menlo Regular" w:hAnsi="Menlo Regular" w:cs="Menlo Regular"/>
-          <w:color w:val="000000"/>
-          <w:sz w:val="22"/>
-          <w:szCs w:val="22"/>
-        </w:rPr>
-      </w:pPr>
-      <w:r>
-        <w:rPr>
-          <w:rFonts w:ascii="Menlo Regular" w:hAnsi="Menlo Regular" w:cs="Menlo Regular"/>
-          <w:color w:val="000000"/>
-          <w:sz w:val="22"/>
-          <w:szCs w:val="22"/>
-        </w:rPr>
-        <w:t>APPLEs-MacBook-Air:CorelDraw newmac$ git status</w:t>
+        <w:t>modified</w:t>
+      </w:r>
+      <w:proofErr w:type="gramEnd"/>
+      <w:r>
+        <w:rPr>
+          <w:rFonts w:ascii="Menlo Regular" w:hAnsi="Menlo Regular" w:cs="Menlo Regular"/>
+          <w:color w:val="B42419"/>
+          <w:sz w:val="22"/>
+          <w:szCs w:val="22"/>
+        </w:rPr>
+        <w:t>:   CorelDraw.docx</w:t>
+      </w:r>
+    </w:p>
+    <w:p>
+      <w:pPr>
+        <w:widowControl w:val="0"/>
+        <w:tabs>
+          <w:tab w:val="left" w:pos="560"/>
+          <w:tab w:val="left" w:pos="1120"/>
+          <w:tab w:val="left" w:pos="1680"/>
+          <w:tab w:val="left" w:pos="2240"/>
+          <w:tab w:val="left" w:pos="2800"/>
+          <w:tab w:val="left" w:pos="3360"/>
+          <w:tab w:val="left" w:pos="3920"/>
+          <w:tab w:val="left" w:pos="4480"/>
+          <w:tab w:val="left" w:pos="5040"/>
+          <w:tab w:val="left" w:pos="5600"/>
+          <w:tab w:val="left" w:pos="6160"/>
+          <w:tab w:val="left" w:pos="6720"/>
+        </w:tabs>
+        <w:autoSpaceDE w:val="0"/>
+        <w:autoSpaceDN w:val="0"/>
+        <w:adjustRightInd w:val="0"/>
+        <w:rPr>
+          <w:rFonts w:ascii="Menlo Regular" w:hAnsi="Menlo Regular" w:cs="Menlo Regular"/>
+          <w:color w:val="000000"/>
+          <w:sz w:val="22"/>
+          <w:szCs w:val="22"/>
+        </w:rPr>
+      </w:pPr>
+    </w:p>
+    <w:p>
+      <w:pPr>
+        <w:widowControl w:val="0"/>
+        <w:tabs>
+          <w:tab w:val="left" w:pos="560"/>
+          <w:tab w:val="left" w:pos="1120"/>
+          <w:tab w:val="left" w:pos="1680"/>
+          <w:tab w:val="left" w:pos="2240"/>
+          <w:tab w:val="left" w:pos="2800"/>
+          <w:tab w:val="left" w:pos="3360"/>
+          <w:tab w:val="left" w:pos="3920"/>
+          <w:tab w:val="left" w:pos="4480"/>
+          <w:tab w:val="left" w:pos="5040"/>
+          <w:tab w:val="left" w:pos="5600"/>
+          <w:tab w:val="left" w:pos="6160"/>
+          <w:tab w:val="left" w:pos="6720"/>
+        </w:tabs>
+        <w:autoSpaceDE w:val="0"/>
+        <w:autoSpaceDN w:val="0"/>
+        <w:adjustRightInd w:val="0"/>
+        <w:rPr>
+          <w:rFonts w:ascii="Menlo Regular" w:hAnsi="Menlo Regular" w:cs="Menlo Regular"/>
+          <w:color w:val="000000"/>
+          <w:sz w:val="22"/>
+          <w:szCs w:val="22"/>
+        </w:rPr>
+      </w:pPr>
+      <w:proofErr w:type="gramStart"/>
+      <w:r>
+        <w:rPr>
+          <w:rFonts w:ascii="Menlo Regular" w:hAnsi="Menlo Regular" w:cs="Menlo Regular"/>
+          <w:color w:val="000000"/>
+          <w:sz w:val="22"/>
+          <w:szCs w:val="22"/>
+        </w:rPr>
+        <w:t>no</w:t>
+      </w:r>
+      <w:proofErr w:type="gramEnd"/>
+      <w:r>
+        <w:rPr>
+          <w:rFonts w:ascii="Menlo Regular" w:hAnsi="Menlo Regular" w:cs="Menlo Regular"/>
+          <w:color w:val="000000"/>
+          <w:sz w:val="22"/>
+          <w:szCs w:val="22"/>
+        </w:rPr>
+        <w:t xml:space="preserve"> changes added to commit (use "git add" and/or "git commit -a")</w:t>
+      </w:r>
+    </w:p>
+    <w:p>
+      <w:pPr>
+        <w:widowControl w:val="0"/>
+        <w:tabs>
+          <w:tab w:val="left" w:pos="560"/>
+          <w:tab w:val="left" w:pos="1120"/>
+          <w:tab w:val="left" w:pos="1680"/>
+          <w:tab w:val="left" w:pos="2240"/>
+          <w:tab w:val="left" w:pos="2800"/>
+          <w:tab w:val="left" w:pos="3360"/>
+          <w:tab w:val="left" w:pos="3920"/>
+          <w:tab w:val="left" w:pos="4480"/>
+          <w:tab w:val="left" w:pos="5040"/>
+          <w:tab w:val="left" w:pos="5600"/>
+          <w:tab w:val="left" w:pos="6160"/>
+          <w:tab w:val="left" w:pos="6720"/>
+        </w:tabs>
+        <w:autoSpaceDE w:val="0"/>
+        <w:autoSpaceDN w:val="0"/>
+        <w:adjustRightInd w:val="0"/>
+        <w:rPr>
+          <w:rFonts w:ascii="Menlo Regular" w:hAnsi="Menlo Regular" w:cs="Menlo Regular"/>
+          <w:color w:val="000000"/>
+          <w:sz w:val="22"/>
+          <w:szCs w:val="22"/>
+        </w:rPr>
+      </w:pPr>
+      <w:r>
+        <w:rPr>
+          <w:rFonts w:ascii="Menlo Regular" w:hAnsi="Menlo Regular" w:cs="Menlo Regular"/>
+          <w:color w:val="000000"/>
+          <w:sz w:val="22"/>
+          <w:szCs w:val="22"/>
+        </w:rPr>
+        <w:t>APPLEs-MacBook-Air</w:t>
+      </w:r>
+      <w:proofErr w:type="gramStart"/>
+      <w:r>
+        <w:rPr>
+          <w:rFonts w:ascii="Menlo Regular" w:hAnsi="Menlo Regular" w:cs="Menlo Regular"/>
+          <w:color w:val="000000"/>
+          <w:sz w:val="22"/>
+          <w:szCs w:val="22"/>
+        </w:rPr>
+        <w:t>:CorelDraw</w:t>
+      </w:r>
+      <w:proofErr w:type="gramEnd"/>
+      <w:r>
+        <w:rPr>
+          <w:rFonts w:ascii="Menlo Regular" w:hAnsi="Menlo Regular" w:cs="Menlo Regular"/>
+          <w:color w:val="000000"/>
+          <w:sz w:val="22"/>
+          <w:szCs w:val="22"/>
+        </w:rPr>
+        <w:t xml:space="preserve"> newmac$ git add .</w:t>
+      </w:r>
+    </w:p>
+    <w:p>
+      <w:pPr>
+        <w:widowControl w:val="0"/>
+        <w:tabs>
+          <w:tab w:val="left" w:pos="560"/>
+          <w:tab w:val="left" w:pos="1120"/>
+          <w:tab w:val="left" w:pos="1680"/>
+          <w:tab w:val="left" w:pos="2240"/>
+          <w:tab w:val="left" w:pos="2800"/>
+          <w:tab w:val="left" w:pos="3360"/>
+          <w:tab w:val="left" w:pos="3920"/>
+          <w:tab w:val="left" w:pos="4480"/>
+          <w:tab w:val="left" w:pos="5040"/>
+          <w:tab w:val="left" w:pos="5600"/>
+          <w:tab w:val="left" w:pos="6160"/>
+          <w:tab w:val="left" w:pos="6720"/>
+        </w:tabs>
+        <w:autoSpaceDE w:val="0"/>
+        <w:autoSpaceDN w:val="0"/>
+        <w:adjustRightInd w:val="0"/>
+        <w:rPr>
+          <w:rFonts w:ascii="Menlo Regular" w:hAnsi="Menlo Regular" w:cs="Menlo Regular"/>
+          <w:color w:val="000000"/>
+          <w:sz w:val="22"/>
+          <w:szCs w:val="22"/>
+        </w:rPr>
+      </w:pPr>
+      <w:r>
+        <w:rPr>
+          <w:rFonts w:ascii="Menlo Regular" w:hAnsi="Menlo Regular" w:cs="Menlo Regular"/>
+          <w:color w:val="000000"/>
+          <w:sz w:val="22"/>
+          <w:szCs w:val="22"/>
+        </w:rPr>
+        <w:t>APPLEs-MacBook-Air</w:t>
+      </w:r>
+      <w:proofErr w:type="gramStart"/>
+      <w:r>
+        <w:rPr>
+          <w:rFonts w:ascii="Menlo Regular" w:hAnsi="Menlo Regular" w:cs="Menlo Regular"/>
+          <w:color w:val="000000"/>
+          <w:sz w:val="22"/>
+          <w:szCs w:val="22"/>
+        </w:rPr>
+        <w:t>:CorelDraw</w:t>
+      </w:r>
+      <w:proofErr w:type="gramEnd"/>
+      <w:r>
+        <w:rPr>
+          <w:rFonts w:ascii="Menlo Regular" w:hAnsi="Menlo Regular" w:cs="Menlo Regular"/>
+          <w:color w:val="000000"/>
+          <w:sz w:val="22"/>
+          <w:szCs w:val="22"/>
+        </w:rPr>
+        <w:t xml:space="preserve"> newmac$ git status</w:t>
       </w:r>
     </w:p>
     <w:p>
@@ -1401,7 +1814,27 @@
           <w:sz w:val="22"/>
           <w:szCs w:val="22"/>
         </w:rPr>
-        <w:t xml:space="preserve">  (use "git reset HEAD &lt;file&gt;..." to unstage)</w:t>
+        <w:t xml:space="preserve">  (</w:t>
+      </w:r>
+      <w:proofErr w:type="gramStart"/>
+      <w:r>
+        <w:rPr>
+          <w:rFonts w:ascii="Menlo Regular" w:hAnsi="Menlo Regular" w:cs="Menlo Regular"/>
+          <w:color w:val="000000"/>
+          <w:sz w:val="22"/>
+          <w:szCs w:val="22"/>
+        </w:rPr>
+        <w:t>use</w:t>
+      </w:r>
+      <w:proofErr w:type="gramEnd"/>
+      <w:r>
+        <w:rPr>
+          <w:rFonts w:ascii="Menlo Regular" w:hAnsi="Menlo Regular" w:cs="Menlo Regular"/>
+          <w:color w:val="000000"/>
+          <w:sz w:val="22"/>
+          <w:szCs w:val="22"/>
+        </w:rPr>
+        <w:t xml:space="preserve"> "git reset HEAD &lt;file&gt;..." to unstage)</w:t>
       </w:r>
     </w:p>
     <w:p>
@@ -1468,6 +1901,7 @@
         </w:rPr>
         <w:tab/>
       </w:r>
+      <w:proofErr w:type="gramStart"/>
       <w:r>
         <w:rPr>
           <w:rFonts w:ascii="Menlo Regular" w:hAnsi="Menlo Regular" w:cs="Menlo Regular"/>
@@ -1475,183 +1909,273 @@
           <w:sz w:val="22"/>
           <w:szCs w:val="22"/>
         </w:rPr>
-        <w:t>modified:   CorelDraw.docx</w:t>
-      </w:r>
-    </w:p>
-    <w:p>
-      <w:pPr>
-        <w:widowControl w:val="0"/>
-        <w:tabs>
-          <w:tab w:val="left" w:pos="560"/>
-          <w:tab w:val="left" w:pos="1120"/>
-          <w:tab w:val="left" w:pos="1680"/>
-          <w:tab w:val="left" w:pos="2240"/>
-          <w:tab w:val="left" w:pos="2800"/>
-          <w:tab w:val="left" w:pos="3360"/>
-          <w:tab w:val="left" w:pos="3920"/>
-          <w:tab w:val="left" w:pos="4480"/>
-          <w:tab w:val="left" w:pos="5040"/>
-          <w:tab w:val="left" w:pos="5600"/>
-          <w:tab w:val="left" w:pos="6160"/>
-          <w:tab w:val="left" w:pos="6720"/>
-        </w:tabs>
-        <w:autoSpaceDE w:val="0"/>
-        <w:autoSpaceDN w:val="0"/>
-        <w:adjustRightInd w:val="0"/>
-        <w:rPr>
-          <w:rFonts w:ascii="Menlo Regular" w:hAnsi="Menlo Regular" w:cs="Menlo Regular"/>
-          <w:color w:val="000000"/>
-          <w:sz w:val="22"/>
-          <w:szCs w:val="22"/>
-        </w:rPr>
-      </w:pPr>
-    </w:p>
-    <w:p>
-      <w:pPr>
-        <w:widowControl w:val="0"/>
-        <w:tabs>
-          <w:tab w:val="left" w:pos="560"/>
-          <w:tab w:val="left" w:pos="1120"/>
-          <w:tab w:val="left" w:pos="1680"/>
-          <w:tab w:val="left" w:pos="2240"/>
-          <w:tab w:val="left" w:pos="2800"/>
-          <w:tab w:val="left" w:pos="3360"/>
-          <w:tab w:val="left" w:pos="3920"/>
-          <w:tab w:val="left" w:pos="4480"/>
-          <w:tab w:val="left" w:pos="5040"/>
-          <w:tab w:val="left" w:pos="5600"/>
-          <w:tab w:val="left" w:pos="6160"/>
-          <w:tab w:val="left" w:pos="6720"/>
-        </w:tabs>
-        <w:autoSpaceDE w:val="0"/>
-        <w:autoSpaceDN w:val="0"/>
-        <w:adjustRightInd w:val="0"/>
-        <w:rPr>
-          <w:rFonts w:ascii="Menlo Regular" w:hAnsi="Menlo Regular" w:cs="Menlo Regular"/>
-          <w:color w:val="000000"/>
-          <w:sz w:val="22"/>
-          <w:szCs w:val="22"/>
-        </w:rPr>
-      </w:pPr>
-      <w:r>
-        <w:rPr>
-          <w:rFonts w:ascii="Menlo Regular" w:hAnsi="Menlo Regular" w:cs="Menlo Regular"/>
-          <w:color w:val="000000"/>
-          <w:sz w:val="22"/>
-          <w:szCs w:val="22"/>
-        </w:rPr>
-        <w:t>APPLEs-MacBook-Air:CorelDraw newmac$ git commit -m "added git commands in document"</w:t>
-      </w:r>
-    </w:p>
-    <w:p>
-      <w:pPr>
-        <w:widowControl w:val="0"/>
-        <w:tabs>
-          <w:tab w:val="left" w:pos="560"/>
-          <w:tab w:val="left" w:pos="1120"/>
-          <w:tab w:val="left" w:pos="1680"/>
-          <w:tab w:val="left" w:pos="2240"/>
-          <w:tab w:val="left" w:pos="2800"/>
-          <w:tab w:val="left" w:pos="3360"/>
-          <w:tab w:val="left" w:pos="3920"/>
-          <w:tab w:val="left" w:pos="4480"/>
-          <w:tab w:val="left" w:pos="5040"/>
-          <w:tab w:val="left" w:pos="5600"/>
-          <w:tab w:val="left" w:pos="6160"/>
-          <w:tab w:val="left" w:pos="6720"/>
-        </w:tabs>
-        <w:autoSpaceDE w:val="0"/>
-        <w:autoSpaceDN w:val="0"/>
-        <w:adjustRightInd w:val="0"/>
-        <w:rPr>
-          <w:rFonts w:ascii="Menlo Regular" w:hAnsi="Menlo Regular" w:cs="Menlo Regular"/>
-          <w:color w:val="000000"/>
-          <w:sz w:val="22"/>
-          <w:szCs w:val="22"/>
-        </w:rPr>
-      </w:pPr>
-      <w:r>
-        <w:rPr>
-          <w:rFonts w:ascii="Menlo Regular" w:hAnsi="Menlo Regular" w:cs="Menlo Regular"/>
-          <w:color w:val="000000"/>
-          <w:sz w:val="22"/>
-          <w:szCs w:val="22"/>
-        </w:rPr>
-        <w:t>[master 84c2132] added git commands in document</w:t>
-      </w:r>
-    </w:p>
-    <w:p>
-      <w:pPr>
-        <w:widowControl w:val="0"/>
-        <w:tabs>
-          <w:tab w:val="left" w:pos="560"/>
-          <w:tab w:val="left" w:pos="1120"/>
-          <w:tab w:val="left" w:pos="1680"/>
-          <w:tab w:val="left" w:pos="2240"/>
-          <w:tab w:val="left" w:pos="2800"/>
-          <w:tab w:val="left" w:pos="3360"/>
-          <w:tab w:val="left" w:pos="3920"/>
-          <w:tab w:val="left" w:pos="4480"/>
-          <w:tab w:val="left" w:pos="5040"/>
-          <w:tab w:val="left" w:pos="5600"/>
-          <w:tab w:val="left" w:pos="6160"/>
-          <w:tab w:val="left" w:pos="6720"/>
-        </w:tabs>
-        <w:autoSpaceDE w:val="0"/>
-        <w:autoSpaceDN w:val="0"/>
-        <w:adjustRightInd w:val="0"/>
-        <w:rPr>
-          <w:rFonts w:ascii="Menlo Regular" w:hAnsi="Menlo Regular" w:cs="Menlo Regular"/>
-          <w:color w:val="000000"/>
-          <w:sz w:val="22"/>
-          <w:szCs w:val="22"/>
-        </w:rPr>
-      </w:pPr>
-      <w:r>
-        <w:rPr>
-          <w:rFonts w:ascii="Menlo Regular" w:hAnsi="Menlo Regular" w:cs="Menlo Regular"/>
-          <w:color w:val="000000"/>
-          <w:sz w:val="22"/>
-          <w:szCs w:val="22"/>
-        </w:rPr>
-        <w:t xml:space="preserve"> 1 file changed, 0 insertions(+), 0 deletions(-)</w:t>
-      </w:r>
-    </w:p>
-    <w:p>
-      <w:pPr>
-        <w:widowControl w:val="0"/>
-        <w:tabs>
-          <w:tab w:val="left" w:pos="560"/>
-          <w:tab w:val="left" w:pos="1120"/>
-          <w:tab w:val="left" w:pos="1680"/>
-          <w:tab w:val="left" w:pos="2240"/>
-          <w:tab w:val="left" w:pos="2800"/>
-          <w:tab w:val="left" w:pos="3360"/>
-          <w:tab w:val="left" w:pos="3920"/>
-          <w:tab w:val="left" w:pos="4480"/>
-          <w:tab w:val="left" w:pos="5040"/>
-          <w:tab w:val="left" w:pos="5600"/>
-          <w:tab w:val="left" w:pos="6160"/>
-          <w:tab w:val="left" w:pos="6720"/>
-        </w:tabs>
-        <w:autoSpaceDE w:val="0"/>
-        <w:autoSpaceDN w:val="0"/>
-        <w:adjustRightInd w:val="0"/>
-        <w:rPr>
-          <w:rFonts w:ascii="Menlo Regular" w:hAnsi="Menlo Regular" w:cs="Menlo Regular"/>
-          <w:color w:val="000000"/>
-          <w:sz w:val="22"/>
-          <w:szCs w:val="22"/>
-        </w:rPr>
-      </w:pPr>
-      <w:r>
-        <w:rPr>
-          <w:rFonts w:ascii="Menlo Regular" w:hAnsi="Menlo Regular" w:cs="Menlo Regular"/>
-          <w:color w:val="000000"/>
-          <w:sz w:val="22"/>
-          <w:szCs w:val="22"/>
-        </w:rPr>
-        <w:t>APPLEs-MacBook-Air:CorelDraw newmac$ git status</w:t>
+        <w:t>modified</w:t>
+      </w:r>
+      <w:proofErr w:type="gramEnd"/>
+      <w:r>
+        <w:rPr>
+          <w:rFonts w:ascii="Menlo Regular" w:hAnsi="Menlo Regular" w:cs="Menlo Regular"/>
+          <w:color w:val="2FB41D"/>
+          <w:sz w:val="22"/>
+          <w:szCs w:val="22"/>
+        </w:rPr>
+        <w:t>:   CorelDraw.docx</w:t>
+      </w:r>
+    </w:p>
+    <w:p>
+      <w:pPr>
+        <w:widowControl w:val="0"/>
+        <w:tabs>
+          <w:tab w:val="left" w:pos="560"/>
+          <w:tab w:val="left" w:pos="1120"/>
+          <w:tab w:val="left" w:pos="1680"/>
+          <w:tab w:val="left" w:pos="2240"/>
+          <w:tab w:val="left" w:pos="2800"/>
+          <w:tab w:val="left" w:pos="3360"/>
+          <w:tab w:val="left" w:pos="3920"/>
+          <w:tab w:val="left" w:pos="4480"/>
+          <w:tab w:val="left" w:pos="5040"/>
+          <w:tab w:val="left" w:pos="5600"/>
+          <w:tab w:val="left" w:pos="6160"/>
+          <w:tab w:val="left" w:pos="6720"/>
+        </w:tabs>
+        <w:autoSpaceDE w:val="0"/>
+        <w:autoSpaceDN w:val="0"/>
+        <w:adjustRightInd w:val="0"/>
+        <w:rPr>
+          <w:rFonts w:ascii="Menlo Regular" w:hAnsi="Menlo Regular" w:cs="Menlo Regular"/>
+          <w:color w:val="000000"/>
+          <w:sz w:val="22"/>
+          <w:szCs w:val="22"/>
+        </w:rPr>
+      </w:pPr>
+    </w:p>
+    <w:p>
+      <w:pPr>
+        <w:widowControl w:val="0"/>
+        <w:tabs>
+          <w:tab w:val="left" w:pos="560"/>
+          <w:tab w:val="left" w:pos="1120"/>
+          <w:tab w:val="left" w:pos="1680"/>
+          <w:tab w:val="left" w:pos="2240"/>
+          <w:tab w:val="left" w:pos="2800"/>
+          <w:tab w:val="left" w:pos="3360"/>
+          <w:tab w:val="left" w:pos="3920"/>
+          <w:tab w:val="left" w:pos="4480"/>
+          <w:tab w:val="left" w:pos="5040"/>
+          <w:tab w:val="left" w:pos="5600"/>
+          <w:tab w:val="left" w:pos="6160"/>
+          <w:tab w:val="left" w:pos="6720"/>
+        </w:tabs>
+        <w:autoSpaceDE w:val="0"/>
+        <w:autoSpaceDN w:val="0"/>
+        <w:adjustRightInd w:val="0"/>
+        <w:rPr>
+          <w:rFonts w:ascii="Menlo Regular" w:hAnsi="Menlo Regular" w:cs="Menlo Regular"/>
+          <w:color w:val="000000"/>
+          <w:sz w:val="22"/>
+          <w:szCs w:val="22"/>
+        </w:rPr>
+      </w:pPr>
+      <w:r>
+        <w:rPr>
+          <w:rFonts w:ascii="Menlo Regular" w:hAnsi="Menlo Regular" w:cs="Menlo Regular"/>
+          <w:color w:val="000000"/>
+          <w:sz w:val="22"/>
+          <w:szCs w:val="22"/>
+        </w:rPr>
+        <w:t>APPLEs-MacBook-Air</w:t>
+      </w:r>
+      <w:proofErr w:type="gramStart"/>
+      <w:r>
+        <w:rPr>
+          <w:rFonts w:ascii="Menlo Regular" w:hAnsi="Menlo Regular" w:cs="Menlo Regular"/>
+          <w:color w:val="000000"/>
+          <w:sz w:val="22"/>
+          <w:szCs w:val="22"/>
+        </w:rPr>
+        <w:t>:CorelDraw</w:t>
+      </w:r>
+      <w:proofErr w:type="gramEnd"/>
+      <w:r>
+        <w:rPr>
+          <w:rFonts w:ascii="Menlo Regular" w:hAnsi="Menlo Regular" w:cs="Menlo Regular"/>
+          <w:color w:val="000000"/>
+          <w:sz w:val="22"/>
+          <w:szCs w:val="22"/>
+        </w:rPr>
+        <w:t xml:space="preserve"> newmac$ git commit -m "added git commands in document"</w:t>
+      </w:r>
+    </w:p>
+    <w:p>
+      <w:pPr>
+        <w:widowControl w:val="0"/>
+        <w:tabs>
+          <w:tab w:val="left" w:pos="560"/>
+          <w:tab w:val="left" w:pos="1120"/>
+          <w:tab w:val="left" w:pos="1680"/>
+          <w:tab w:val="left" w:pos="2240"/>
+          <w:tab w:val="left" w:pos="2800"/>
+          <w:tab w:val="left" w:pos="3360"/>
+          <w:tab w:val="left" w:pos="3920"/>
+          <w:tab w:val="left" w:pos="4480"/>
+          <w:tab w:val="left" w:pos="5040"/>
+          <w:tab w:val="left" w:pos="5600"/>
+          <w:tab w:val="left" w:pos="6160"/>
+          <w:tab w:val="left" w:pos="6720"/>
+        </w:tabs>
+        <w:autoSpaceDE w:val="0"/>
+        <w:autoSpaceDN w:val="0"/>
+        <w:adjustRightInd w:val="0"/>
+        <w:rPr>
+          <w:rFonts w:ascii="Menlo Regular" w:hAnsi="Menlo Regular" w:cs="Menlo Regular"/>
+          <w:color w:val="000000"/>
+          <w:sz w:val="22"/>
+          <w:szCs w:val="22"/>
+        </w:rPr>
+      </w:pPr>
+      <w:r>
+        <w:rPr>
+          <w:rFonts w:ascii="Menlo Regular" w:hAnsi="Menlo Regular" w:cs="Menlo Regular"/>
+          <w:color w:val="000000"/>
+          <w:sz w:val="22"/>
+          <w:szCs w:val="22"/>
+        </w:rPr>
+        <w:t>[</w:t>
+      </w:r>
+      <w:proofErr w:type="gramStart"/>
+      <w:r>
+        <w:rPr>
+          <w:rFonts w:ascii="Menlo Regular" w:hAnsi="Menlo Regular" w:cs="Menlo Regular"/>
+          <w:color w:val="000000"/>
+          <w:sz w:val="22"/>
+          <w:szCs w:val="22"/>
+        </w:rPr>
+        <w:t>master</w:t>
+      </w:r>
+      <w:proofErr w:type="gramEnd"/>
+      <w:r>
+        <w:rPr>
+          <w:rFonts w:ascii="Menlo Regular" w:hAnsi="Menlo Regular" w:cs="Menlo Regular"/>
+          <w:color w:val="000000"/>
+          <w:sz w:val="22"/>
+          <w:szCs w:val="22"/>
+        </w:rPr>
+        <w:t xml:space="preserve"> 84c2132] added git commands in document</w:t>
+      </w:r>
+    </w:p>
+    <w:p>
+      <w:pPr>
+        <w:widowControl w:val="0"/>
+        <w:tabs>
+          <w:tab w:val="left" w:pos="560"/>
+          <w:tab w:val="left" w:pos="1120"/>
+          <w:tab w:val="left" w:pos="1680"/>
+          <w:tab w:val="left" w:pos="2240"/>
+          <w:tab w:val="left" w:pos="2800"/>
+          <w:tab w:val="left" w:pos="3360"/>
+          <w:tab w:val="left" w:pos="3920"/>
+          <w:tab w:val="left" w:pos="4480"/>
+          <w:tab w:val="left" w:pos="5040"/>
+          <w:tab w:val="left" w:pos="5600"/>
+          <w:tab w:val="left" w:pos="6160"/>
+          <w:tab w:val="left" w:pos="6720"/>
+        </w:tabs>
+        <w:autoSpaceDE w:val="0"/>
+        <w:autoSpaceDN w:val="0"/>
+        <w:adjustRightInd w:val="0"/>
+        <w:rPr>
+          <w:rFonts w:ascii="Menlo Regular" w:hAnsi="Menlo Regular" w:cs="Menlo Regular"/>
+          <w:color w:val="000000"/>
+          <w:sz w:val="22"/>
+          <w:szCs w:val="22"/>
+        </w:rPr>
+      </w:pPr>
+      <w:r>
+        <w:rPr>
+          <w:rFonts w:ascii="Menlo Regular" w:hAnsi="Menlo Regular" w:cs="Menlo Regular"/>
+          <w:color w:val="000000"/>
+          <w:sz w:val="22"/>
+          <w:szCs w:val="22"/>
+        </w:rPr>
+        <w:t xml:space="preserve"> 1 file changed, 0 </w:t>
+      </w:r>
+      <w:proofErr w:type="gramStart"/>
+      <w:r>
+        <w:rPr>
+          <w:rFonts w:ascii="Menlo Regular" w:hAnsi="Menlo Regular" w:cs="Menlo Regular"/>
+          <w:color w:val="000000"/>
+          <w:sz w:val="22"/>
+          <w:szCs w:val="22"/>
+        </w:rPr>
+        <w:t>insertions(</w:t>
+      </w:r>
+      <w:proofErr w:type="gramEnd"/>
+      <w:r>
+        <w:rPr>
+          <w:rFonts w:ascii="Menlo Regular" w:hAnsi="Menlo Regular" w:cs="Menlo Regular"/>
+          <w:color w:val="000000"/>
+          <w:sz w:val="22"/>
+          <w:szCs w:val="22"/>
+        </w:rPr>
+        <w:t>+), 0 deletions(-)</w:t>
+      </w:r>
+    </w:p>
+    <w:p>
+      <w:pPr>
+        <w:widowControl w:val="0"/>
+        <w:tabs>
+          <w:tab w:val="left" w:pos="560"/>
+          <w:tab w:val="left" w:pos="1120"/>
+          <w:tab w:val="left" w:pos="1680"/>
+          <w:tab w:val="left" w:pos="2240"/>
+          <w:tab w:val="left" w:pos="2800"/>
+          <w:tab w:val="left" w:pos="3360"/>
+          <w:tab w:val="left" w:pos="3920"/>
+          <w:tab w:val="left" w:pos="4480"/>
+          <w:tab w:val="left" w:pos="5040"/>
+          <w:tab w:val="left" w:pos="5600"/>
+          <w:tab w:val="left" w:pos="6160"/>
+          <w:tab w:val="left" w:pos="6720"/>
+        </w:tabs>
+        <w:autoSpaceDE w:val="0"/>
+        <w:autoSpaceDN w:val="0"/>
+        <w:adjustRightInd w:val="0"/>
+        <w:rPr>
+          <w:rFonts w:ascii="Menlo Regular" w:hAnsi="Menlo Regular" w:cs="Menlo Regular"/>
+          <w:color w:val="000000"/>
+          <w:sz w:val="22"/>
+          <w:szCs w:val="22"/>
+        </w:rPr>
+      </w:pPr>
+      <w:r>
+        <w:rPr>
+          <w:rFonts w:ascii="Menlo Regular" w:hAnsi="Menlo Regular" w:cs="Menlo Regular"/>
+          <w:color w:val="000000"/>
+          <w:sz w:val="22"/>
+          <w:szCs w:val="22"/>
+        </w:rPr>
+        <w:t>APPLEs-MacBook-Air</w:t>
+      </w:r>
+      <w:proofErr w:type="gramStart"/>
+      <w:r>
+        <w:rPr>
+          <w:rFonts w:ascii="Menlo Regular" w:hAnsi="Menlo Regular" w:cs="Menlo Regular"/>
+          <w:color w:val="000000"/>
+          <w:sz w:val="22"/>
+          <w:szCs w:val="22"/>
+        </w:rPr>
+        <w:t>:CorelDraw</w:t>
+      </w:r>
+      <w:proofErr w:type="gramEnd"/>
+      <w:r>
+        <w:rPr>
+          <w:rFonts w:ascii="Menlo Regular" w:hAnsi="Menlo Regular" w:cs="Menlo Regular"/>
+          <w:color w:val="000000"/>
+          <w:sz w:val="22"/>
+          <w:szCs w:val="22"/>
+        </w:rPr>
+        <w:t xml:space="preserve"> newmac$ git status</w:t>
       </w:r>
     </w:p>
     <w:p>
@@ -1719,51 +2243,82 @@
           <w:szCs w:val="22"/>
         </w:rPr>
       </w:pPr>
-      <w:r>
-        <w:rPr>
-          <w:rFonts w:ascii="Menlo Regular" w:hAnsi="Menlo Regular" w:cs="Menlo Regular"/>
-          <w:color w:val="000000"/>
-          <w:sz w:val="22"/>
-          <w:szCs w:val="22"/>
-        </w:rPr>
-        <w:t>nothing to commit, working tree clean</w:t>
-      </w:r>
-    </w:p>
-    <w:p>
-      <w:pPr>
-        <w:widowControl w:val="0"/>
-        <w:tabs>
-          <w:tab w:val="left" w:pos="560"/>
-          <w:tab w:val="left" w:pos="1120"/>
-          <w:tab w:val="left" w:pos="1680"/>
-          <w:tab w:val="left" w:pos="2240"/>
-          <w:tab w:val="left" w:pos="2800"/>
-          <w:tab w:val="left" w:pos="3360"/>
-          <w:tab w:val="left" w:pos="3920"/>
-          <w:tab w:val="left" w:pos="4480"/>
-          <w:tab w:val="left" w:pos="5040"/>
-          <w:tab w:val="left" w:pos="5600"/>
-          <w:tab w:val="left" w:pos="6160"/>
-          <w:tab w:val="left" w:pos="6720"/>
-        </w:tabs>
-        <w:autoSpaceDE w:val="0"/>
-        <w:autoSpaceDN w:val="0"/>
-        <w:adjustRightInd w:val="0"/>
-        <w:rPr>
-          <w:rFonts w:ascii="Menlo Regular" w:hAnsi="Menlo Regular" w:cs="Menlo Regular"/>
-          <w:color w:val="000000"/>
-          <w:sz w:val="22"/>
-          <w:szCs w:val="22"/>
-        </w:rPr>
-      </w:pPr>
-      <w:r>
-        <w:rPr>
-          <w:rFonts w:ascii="Menlo Regular" w:hAnsi="Menlo Regular" w:cs="Menlo Regular"/>
-          <w:color w:val="000000"/>
-          <w:sz w:val="22"/>
-          <w:szCs w:val="22"/>
-        </w:rPr>
-        <w:t xml:space="preserve">APPLEs-MacBook-Air:CorelDraw newmac$ </w:t>
+      <w:proofErr w:type="gramStart"/>
+      <w:r>
+        <w:rPr>
+          <w:rFonts w:ascii="Menlo Regular" w:hAnsi="Menlo Regular" w:cs="Menlo Regular"/>
+          <w:color w:val="000000"/>
+          <w:sz w:val="22"/>
+          <w:szCs w:val="22"/>
+        </w:rPr>
+        <w:t>nothing</w:t>
+      </w:r>
+      <w:proofErr w:type="gramEnd"/>
+      <w:r>
+        <w:rPr>
+          <w:rFonts w:ascii="Menlo Regular" w:hAnsi="Menlo Regular" w:cs="Menlo Regular"/>
+          <w:color w:val="000000"/>
+          <w:sz w:val="22"/>
+          <w:szCs w:val="22"/>
+        </w:rPr>
+        <w:t xml:space="preserve"> to commit, working tree clean</w:t>
+      </w:r>
+    </w:p>
+    <w:p>
+      <w:pPr>
+        <w:widowControl w:val="0"/>
+        <w:tabs>
+          <w:tab w:val="left" w:pos="560"/>
+          <w:tab w:val="left" w:pos="1120"/>
+          <w:tab w:val="left" w:pos="1680"/>
+          <w:tab w:val="left" w:pos="2240"/>
+          <w:tab w:val="left" w:pos="2800"/>
+          <w:tab w:val="left" w:pos="3360"/>
+          <w:tab w:val="left" w:pos="3920"/>
+          <w:tab w:val="left" w:pos="4480"/>
+          <w:tab w:val="left" w:pos="5040"/>
+          <w:tab w:val="left" w:pos="5600"/>
+          <w:tab w:val="left" w:pos="6160"/>
+          <w:tab w:val="left" w:pos="6720"/>
+        </w:tabs>
+        <w:autoSpaceDE w:val="0"/>
+        <w:autoSpaceDN w:val="0"/>
+        <w:adjustRightInd w:val="0"/>
+        <w:rPr>
+          <w:rFonts w:ascii="Menlo Regular" w:hAnsi="Menlo Regular" w:cs="Menlo Regular"/>
+          <w:color w:val="000000"/>
+          <w:sz w:val="22"/>
+          <w:szCs w:val="22"/>
+        </w:rPr>
+      </w:pPr>
+      <w:r>
+        <w:rPr>
+          <w:rFonts w:ascii="Menlo Regular" w:hAnsi="Menlo Regular" w:cs="Menlo Regular"/>
+          <w:color w:val="000000"/>
+          <w:sz w:val="22"/>
+          <w:szCs w:val="22"/>
+        </w:rPr>
+        <w:t>APPLEs-MacBook-Air</w:t>
+      </w:r>
+      <w:proofErr w:type="gramStart"/>
+      <w:r>
+        <w:rPr>
+          <w:rFonts w:ascii="Menlo Regular" w:hAnsi="Menlo Regular" w:cs="Menlo Regular"/>
+          <w:color w:val="000000"/>
+          <w:sz w:val="22"/>
+          <w:szCs w:val="22"/>
+        </w:rPr>
+        <w:t>:CorelDraw</w:t>
+      </w:r>
+      <w:proofErr w:type="gramEnd"/>
+      <w:r>
+        <w:rPr>
+          <w:rFonts w:ascii="Menlo Regular" w:hAnsi="Menlo Regular" w:cs="Menlo Regular"/>
+          <w:color w:val="000000"/>
+          <w:sz w:val="22"/>
+          <w:szCs w:val="22"/>
+        </w:rPr>
+        <w:t xml:space="preserve"> newmac$ </w:t>
       </w:r>
     </w:p>
     <w:p>
@@ -1853,7 +2408,23 @@
           <w:sz w:val="36"/>
           <w:szCs w:val="36"/>
         </w:rPr>
-        <w:t>Vectoe graphics contains lines,shapes, curves and nodes</w:t>
+        <w:t>Vectoe graphics contains lines</w:t>
+      </w:r>
+      <w:proofErr w:type="gramStart"/>
+      <w:r>
+        <w:rPr>
+          <w:sz w:val="36"/>
+          <w:szCs w:val="36"/>
+        </w:rPr>
+        <w:t>,shapes</w:t>
+      </w:r>
+      <w:proofErr w:type="gramEnd"/>
+      <w:r>
+        <w:rPr>
+          <w:sz w:val="36"/>
+          <w:szCs w:val="36"/>
+        </w:rPr>
+        <w:t>, curves and nodes</w:t>
       </w:r>
     </w:p>
     <w:p>
@@ -1993,174 +2564,294 @@
           <w:sz w:val="22"/>
           <w:szCs w:val="22"/>
         </w:rPr>
-        <w:t>APPLEs-MacBook-Air:CorelDraw newmac$ git commit -m "Completed learning"</w:t>
-      </w:r>
-    </w:p>
-    <w:p>
-      <w:pPr>
-        <w:widowControl w:val="0"/>
-        <w:tabs>
-          <w:tab w:val="left" w:pos="560"/>
-          <w:tab w:val="left" w:pos="1120"/>
-          <w:tab w:val="left" w:pos="1680"/>
-          <w:tab w:val="left" w:pos="2240"/>
-          <w:tab w:val="left" w:pos="2800"/>
-          <w:tab w:val="left" w:pos="3360"/>
-          <w:tab w:val="left" w:pos="3920"/>
-          <w:tab w:val="left" w:pos="4480"/>
-          <w:tab w:val="left" w:pos="5040"/>
-          <w:tab w:val="left" w:pos="5600"/>
-          <w:tab w:val="left" w:pos="6160"/>
-          <w:tab w:val="left" w:pos="6720"/>
-        </w:tabs>
-        <w:autoSpaceDE w:val="0"/>
-        <w:autoSpaceDN w:val="0"/>
-        <w:adjustRightInd w:val="0"/>
-        <w:rPr>
-          <w:rFonts w:ascii="Menlo Regular" w:hAnsi="Menlo Regular" w:cs="Menlo Regular"/>
-          <w:color w:val="000000"/>
-          <w:sz w:val="22"/>
-          <w:szCs w:val="22"/>
-        </w:rPr>
-      </w:pPr>
-      <w:r>
-        <w:rPr>
-          <w:rFonts w:ascii="Menlo Regular" w:hAnsi="Menlo Regular" w:cs="Menlo Regular"/>
-          <w:color w:val="000000"/>
-          <w:sz w:val="22"/>
-          <w:szCs w:val="22"/>
-        </w:rPr>
-        <w:t>[master d5ac0dd] Completed learning</w:t>
-      </w:r>
-    </w:p>
-    <w:p>
-      <w:pPr>
-        <w:widowControl w:val="0"/>
-        <w:tabs>
-          <w:tab w:val="left" w:pos="560"/>
-          <w:tab w:val="left" w:pos="1120"/>
-          <w:tab w:val="left" w:pos="1680"/>
-          <w:tab w:val="left" w:pos="2240"/>
-          <w:tab w:val="left" w:pos="2800"/>
-          <w:tab w:val="left" w:pos="3360"/>
-          <w:tab w:val="left" w:pos="3920"/>
-          <w:tab w:val="left" w:pos="4480"/>
-          <w:tab w:val="left" w:pos="5040"/>
-          <w:tab w:val="left" w:pos="5600"/>
-          <w:tab w:val="left" w:pos="6160"/>
-          <w:tab w:val="left" w:pos="6720"/>
-        </w:tabs>
-        <w:autoSpaceDE w:val="0"/>
-        <w:autoSpaceDN w:val="0"/>
-        <w:adjustRightInd w:val="0"/>
-        <w:rPr>
-          <w:rFonts w:ascii="Menlo Regular" w:hAnsi="Menlo Regular" w:cs="Menlo Regular"/>
-          <w:color w:val="000000"/>
-          <w:sz w:val="22"/>
-          <w:szCs w:val="22"/>
-        </w:rPr>
-      </w:pPr>
-      <w:r>
-        <w:rPr>
-          <w:rFonts w:ascii="Menlo Regular" w:hAnsi="Menlo Regular" w:cs="Menlo Regular"/>
-          <w:color w:val="000000"/>
-          <w:sz w:val="22"/>
-          <w:szCs w:val="22"/>
-        </w:rPr>
-        <w:t xml:space="preserve"> 3 files changed, 0 insertions(+), 0 deletions(-)</w:t>
-      </w:r>
-    </w:p>
-    <w:p>
-      <w:pPr>
-        <w:widowControl w:val="0"/>
-        <w:tabs>
-          <w:tab w:val="left" w:pos="560"/>
-          <w:tab w:val="left" w:pos="1120"/>
-          <w:tab w:val="left" w:pos="1680"/>
-          <w:tab w:val="left" w:pos="2240"/>
-          <w:tab w:val="left" w:pos="2800"/>
-          <w:tab w:val="left" w:pos="3360"/>
-          <w:tab w:val="left" w:pos="3920"/>
-          <w:tab w:val="left" w:pos="4480"/>
-          <w:tab w:val="left" w:pos="5040"/>
-          <w:tab w:val="left" w:pos="5600"/>
-          <w:tab w:val="left" w:pos="6160"/>
-          <w:tab w:val="left" w:pos="6720"/>
-        </w:tabs>
-        <w:autoSpaceDE w:val="0"/>
-        <w:autoSpaceDN w:val="0"/>
-        <w:adjustRightInd w:val="0"/>
-        <w:rPr>
-          <w:rFonts w:ascii="Menlo Regular" w:hAnsi="Menlo Regular" w:cs="Menlo Regular"/>
-          <w:color w:val="000000"/>
-          <w:sz w:val="22"/>
-          <w:szCs w:val="22"/>
-        </w:rPr>
-      </w:pPr>
-      <w:r>
-        <w:rPr>
-          <w:rFonts w:ascii="Menlo Regular" w:hAnsi="Menlo Regular" w:cs="Menlo Regular"/>
-          <w:color w:val="000000"/>
-          <w:sz w:val="22"/>
-          <w:szCs w:val="22"/>
-        </w:rPr>
-        <w:t xml:space="preserve"> create mode 100644 Fifth.cdr</w:t>
-      </w:r>
-    </w:p>
-    <w:p>
-      <w:pPr>
-        <w:widowControl w:val="0"/>
-        <w:tabs>
-          <w:tab w:val="left" w:pos="560"/>
-          <w:tab w:val="left" w:pos="1120"/>
-          <w:tab w:val="left" w:pos="1680"/>
-          <w:tab w:val="left" w:pos="2240"/>
-          <w:tab w:val="left" w:pos="2800"/>
-          <w:tab w:val="left" w:pos="3360"/>
-          <w:tab w:val="left" w:pos="3920"/>
-          <w:tab w:val="left" w:pos="4480"/>
-          <w:tab w:val="left" w:pos="5040"/>
-          <w:tab w:val="left" w:pos="5600"/>
-          <w:tab w:val="left" w:pos="6160"/>
-          <w:tab w:val="left" w:pos="6720"/>
-        </w:tabs>
-        <w:autoSpaceDE w:val="0"/>
-        <w:autoSpaceDN w:val="0"/>
-        <w:adjustRightInd w:val="0"/>
-        <w:rPr>
-          <w:rFonts w:ascii="Menlo Regular" w:hAnsi="Menlo Regular" w:cs="Menlo Regular"/>
-          <w:color w:val="000000"/>
-          <w:sz w:val="22"/>
-          <w:szCs w:val="22"/>
-        </w:rPr>
-      </w:pPr>
-      <w:r>
-        <w:rPr>
-          <w:rFonts w:ascii="Menlo Regular" w:hAnsi="Menlo Regular" w:cs="Menlo Regular"/>
-          <w:color w:val="000000"/>
-          <w:sz w:val="22"/>
-          <w:szCs w:val="22"/>
-        </w:rPr>
-        <w:t xml:space="preserve"> create mode 100644 UC-O7MYEPF7.jpg</w:t>
-      </w:r>
-    </w:p>
-    <w:p>
-      <w:pPr>
-        <w:rPr>
-          <w:rFonts w:ascii="Menlo Regular" w:hAnsi="Menlo Regular" w:cs="Menlo Regular"/>
-          <w:color w:val="000000"/>
-          <w:sz w:val="22"/>
-          <w:szCs w:val="22"/>
-        </w:rPr>
-      </w:pPr>
-      <w:r>
-        <w:rPr>
-          <w:rFonts w:ascii="Menlo Regular" w:hAnsi="Menlo Regular" w:cs="Menlo Regular"/>
-          <w:color w:val="000000"/>
-          <w:sz w:val="22"/>
-          <w:szCs w:val="22"/>
-        </w:rPr>
-        <w:t xml:space="preserve">APPLEs-MacBook-Air:CorelDraw newmac$ git remote add CorelDraw </w:t>
+        <w:t>APPLEs-MacBook-Air</w:t>
+      </w:r>
+      <w:proofErr w:type="gramStart"/>
+      <w:r>
+        <w:rPr>
+          <w:rFonts w:ascii="Menlo Regular" w:hAnsi="Menlo Regular" w:cs="Menlo Regular"/>
+          <w:color w:val="000000"/>
+          <w:sz w:val="22"/>
+          <w:szCs w:val="22"/>
+        </w:rPr>
+        <w:t>:CorelDraw</w:t>
+      </w:r>
+      <w:proofErr w:type="gramEnd"/>
+      <w:r>
+        <w:rPr>
+          <w:rFonts w:ascii="Menlo Regular" w:hAnsi="Menlo Regular" w:cs="Menlo Regular"/>
+          <w:color w:val="000000"/>
+          <w:sz w:val="22"/>
+          <w:szCs w:val="22"/>
+        </w:rPr>
+        <w:t xml:space="preserve"> newmac$ git commit -m "Completed learning"</w:t>
+      </w:r>
+    </w:p>
+    <w:p>
+      <w:pPr>
+        <w:widowControl w:val="0"/>
+        <w:tabs>
+          <w:tab w:val="left" w:pos="560"/>
+          <w:tab w:val="left" w:pos="1120"/>
+          <w:tab w:val="left" w:pos="1680"/>
+          <w:tab w:val="left" w:pos="2240"/>
+          <w:tab w:val="left" w:pos="2800"/>
+          <w:tab w:val="left" w:pos="3360"/>
+          <w:tab w:val="left" w:pos="3920"/>
+          <w:tab w:val="left" w:pos="4480"/>
+          <w:tab w:val="left" w:pos="5040"/>
+          <w:tab w:val="left" w:pos="5600"/>
+          <w:tab w:val="left" w:pos="6160"/>
+          <w:tab w:val="left" w:pos="6720"/>
+        </w:tabs>
+        <w:autoSpaceDE w:val="0"/>
+        <w:autoSpaceDN w:val="0"/>
+        <w:adjustRightInd w:val="0"/>
+        <w:rPr>
+          <w:rFonts w:ascii="Menlo Regular" w:hAnsi="Menlo Regular" w:cs="Menlo Regular"/>
+          <w:color w:val="000000"/>
+          <w:sz w:val="22"/>
+          <w:szCs w:val="22"/>
+        </w:rPr>
+      </w:pPr>
+      <w:r>
+        <w:rPr>
+          <w:rFonts w:ascii="Menlo Regular" w:hAnsi="Menlo Regular" w:cs="Menlo Regular"/>
+          <w:color w:val="000000"/>
+          <w:sz w:val="22"/>
+          <w:szCs w:val="22"/>
+        </w:rPr>
+        <w:t>[</w:t>
+      </w:r>
+      <w:proofErr w:type="gramStart"/>
+      <w:r>
+        <w:rPr>
+          <w:rFonts w:ascii="Menlo Regular" w:hAnsi="Menlo Regular" w:cs="Menlo Regular"/>
+          <w:color w:val="000000"/>
+          <w:sz w:val="22"/>
+          <w:szCs w:val="22"/>
+        </w:rPr>
+        <w:t>master</w:t>
+      </w:r>
+      <w:proofErr w:type="gramEnd"/>
+      <w:r>
+        <w:rPr>
+          <w:rFonts w:ascii="Menlo Regular" w:hAnsi="Menlo Regular" w:cs="Menlo Regular"/>
+          <w:color w:val="000000"/>
+          <w:sz w:val="22"/>
+          <w:szCs w:val="22"/>
+        </w:rPr>
+        <w:t xml:space="preserve"> d5ac0dd] Completed learning</w:t>
+      </w:r>
+    </w:p>
+    <w:p>
+      <w:pPr>
+        <w:widowControl w:val="0"/>
+        <w:tabs>
+          <w:tab w:val="left" w:pos="560"/>
+          <w:tab w:val="left" w:pos="1120"/>
+          <w:tab w:val="left" w:pos="1680"/>
+          <w:tab w:val="left" w:pos="2240"/>
+          <w:tab w:val="left" w:pos="2800"/>
+          <w:tab w:val="left" w:pos="3360"/>
+          <w:tab w:val="left" w:pos="3920"/>
+          <w:tab w:val="left" w:pos="4480"/>
+          <w:tab w:val="left" w:pos="5040"/>
+          <w:tab w:val="left" w:pos="5600"/>
+          <w:tab w:val="left" w:pos="6160"/>
+          <w:tab w:val="left" w:pos="6720"/>
+        </w:tabs>
+        <w:autoSpaceDE w:val="0"/>
+        <w:autoSpaceDN w:val="0"/>
+        <w:adjustRightInd w:val="0"/>
+        <w:rPr>
+          <w:rFonts w:ascii="Menlo Regular" w:hAnsi="Menlo Regular" w:cs="Menlo Regular"/>
+          <w:color w:val="000000"/>
+          <w:sz w:val="22"/>
+          <w:szCs w:val="22"/>
+        </w:rPr>
+      </w:pPr>
+      <w:r>
+        <w:rPr>
+          <w:rFonts w:ascii="Menlo Regular" w:hAnsi="Menlo Regular" w:cs="Menlo Regular"/>
+          <w:color w:val="000000"/>
+          <w:sz w:val="22"/>
+          <w:szCs w:val="22"/>
+        </w:rPr>
+        <w:t xml:space="preserve"> 3 files changed, 0 </w:t>
+      </w:r>
+      <w:proofErr w:type="gramStart"/>
+      <w:r>
+        <w:rPr>
+          <w:rFonts w:ascii="Menlo Regular" w:hAnsi="Menlo Regular" w:cs="Menlo Regular"/>
+          <w:color w:val="000000"/>
+          <w:sz w:val="22"/>
+          <w:szCs w:val="22"/>
+        </w:rPr>
+        <w:t>insertions(</w:t>
+      </w:r>
+      <w:proofErr w:type="gramEnd"/>
+      <w:r>
+        <w:rPr>
+          <w:rFonts w:ascii="Menlo Regular" w:hAnsi="Menlo Regular" w:cs="Menlo Regular"/>
+          <w:color w:val="000000"/>
+          <w:sz w:val="22"/>
+          <w:szCs w:val="22"/>
+        </w:rPr>
+        <w:t>+), 0 deletions(-)</w:t>
+      </w:r>
+    </w:p>
+    <w:p>
+      <w:pPr>
+        <w:widowControl w:val="0"/>
+        <w:tabs>
+          <w:tab w:val="left" w:pos="560"/>
+          <w:tab w:val="left" w:pos="1120"/>
+          <w:tab w:val="left" w:pos="1680"/>
+          <w:tab w:val="left" w:pos="2240"/>
+          <w:tab w:val="left" w:pos="2800"/>
+          <w:tab w:val="left" w:pos="3360"/>
+          <w:tab w:val="left" w:pos="3920"/>
+          <w:tab w:val="left" w:pos="4480"/>
+          <w:tab w:val="left" w:pos="5040"/>
+          <w:tab w:val="left" w:pos="5600"/>
+          <w:tab w:val="left" w:pos="6160"/>
+          <w:tab w:val="left" w:pos="6720"/>
+        </w:tabs>
+        <w:autoSpaceDE w:val="0"/>
+        <w:autoSpaceDN w:val="0"/>
+        <w:adjustRightInd w:val="0"/>
+        <w:rPr>
+          <w:rFonts w:ascii="Menlo Regular" w:hAnsi="Menlo Regular" w:cs="Menlo Regular"/>
+          <w:color w:val="000000"/>
+          <w:sz w:val="22"/>
+          <w:szCs w:val="22"/>
+        </w:rPr>
+      </w:pPr>
+      <w:r>
+        <w:rPr>
+          <w:rFonts w:ascii="Menlo Regular" w:hAnsi="Menlo Regular" w:cs="Menlo Regular"/>
+          <w:color w:val="000000"/>
+          <w:sz w:val="22"/>
+          <w:szCs w:val="22"/>
+        </w:rPr>
+        <w:t xml:space="preserve"> </w:t>
+      </w:r>
+      <w:proofErr w:type="gramStart"/>
+      <w:r>
+        <w:rPr>
+          <w:rFonts w:ascii="Menlo Regular" w:hAnsi="Menlo Regular" w:cs="Menlo Regular"/>
+          <w:color w:val="000000"/>
+          <w:sz w:val="22"/>
+          <w:szCs w:val="22"/>
+        </w:rPr>
+        <w:t>create</w:t>
+      </w:r>
+      <w:proofErr w:type="gramEnd"/>
+      <w:r>
+        <w:rPr>
+          <w:rFonts w:ascii="Menlo Regular" w:hAnsi="Menlo Regular" w:cs="Menlo Regular"/>
+          <w:color w:val="000000"/>
+          <w:sz w:val="22"/>
+          <w:szCs w:val="22"/>
+        </w:rPr>
+        <w:t xml:space="preserve"> mode 100644 Fifth.cdr</w:t>
+      </w:r>
+    </w:p>
+    <w:p>
+      <w:pPr>
+        <w:widowControl w:val="0"/>
+        <w:tabs>
+          <w:tab w:val="left" w:pos="560"/>
+          <w:tab w:val="left" w:pos="1120"/>
+          <w:tab w:val="left" w:pos="1680"/>
+          <w:tab w:val="left" w:pos="2240"/>
+          <w:tab w:val="left" w:pos="2800"/>
+          <w:tab w:val="left" w:pos="3360"/>
+          <w:tab w:val="left" w:pos="3920"/>
+          <w:tab w:val="left" w:pos="4480"/>
+          <w:tab w:val="left" w:pos="5040"/>
+          <w:tab w:val="left" w:pos="5600"/>
+          <w:tab w:val="left" w:pos="6160"/>
+          <w:tab w:val="left" w:pos="6720"/>
+        </w:tabs>
+        <w:autoSpaceDE w:val="0"/>
+        <w:autoSpaceDN w:val="0"/>
+        <w:adjustRightInd w:val="0"/>
+        <w:rPr>
+          <w:rFonts w:ascii="Menlo Regular" w:hAnsi="Menlo Regular" w:cs="Menlo Regular"/>
+          <w:color w:val="000000"/>
+          <w:sz w:val="22"/>
+          <w:szCs w:val="22"/>
+        </w:rPr>
+      </w:pPr>
+      <w:r>
+        <w:rPr>
+          <w:rFonts w:ascii="Menlo Regular" w:hAnsi="Menlo Regular" w:cs="Menlo Regular"/>
+          <w:color w:val="000000"/>
+          <w:sz w:val="22"/>
+          <w:szCs w:val="22"/>
+        </w:rPr>
+        <w:t xml:space="preserve"> </w:t>
+      </w:r>
+      <w:proofErr w:type="gramStart"/>
+      <w:r>
+        <w:rPr>
+          <w:rFonts w:ascii="Menlo Regular" w:hAnsi="Menlo Regular" w:cs="Menlo Regular"/>
+          <w:color w:val="000000"/>
+          <w:sz w:val="22"/>
+          <w:szCs w:val="22"/>
+        </w:rPr>
+        <w:t>create</w:t>
+      </w:r>
+      <w:proofErr w:type="gramEnd"/>
+      <w:r>
+        <w:rPr>
+          <w:rFonts w:ascii="Menlo Regular" w:hAnsi="Menlo Regular" w:cs="Menlo Regular"/>
+          <w:color w:val="000000"/>
+          <w:sz w:val="22"/>
+          <w:szCs w:val="22"/>
+        </w:rPr>
+        <w:t xml:space="preserve"> mode 100644 UC-O7MYEPF7.jpg</w:t>
+      </w:r>
+    </w:p>
+    <w:p>
+      <w:pPr>
+        <w:rPr>
+          <w:rFonts w:ascii="Menlo Regular" w:hAnsi="Menlo Regular" w:cs="Menlo Regular"/>
+          <w:color w:val="000000"/>
+          <w:sz w:val="22"/>
+          <w:szCs w:val="22"/>
+        </w:rPr>
+      </w:pPr>
+      <w:r>
+        <w:rPr>
+          <w:rFonts w:ascii="Menlo Regular" w:hAnsi="Menlo Regular" w:cs="Menlo Regular"/>
+          <w:color w:val="000000"/>
+          <w:sz w:val="22"/>
+          <w:szCs w:val="22"/>
+        </w:rPr>
+        <w:t>APPLEs-MacBook-Air</w:t>
+      </w:r>
+      <w:proofErr w:type="gramStart"/>
+      <w:r>
+        <w:rPr>
+          <w:rFonts w:ascii="Menlo Regular" w:hAnsi="Menlo Regular" w:cs="Menlo Regular"/>
+          <w:color w:val="000000"/>
+          <w:sz w:val="22"/>
+          <w:szCs w:val="22"/>
+        </w:rPr>
+        <w:t>:CorelDraw</w:t>
+      </w:r>
+      <w:proofErr w:type="gramEnd"/>
+      <w:r>
+        <w:rPr>
+          <w:rFonts w:ascii="Menlo Regular" w:hAnsi="Menlo Regular" w:cs="Menlo Regular"/>
+          <w:color w:val="000000"/>
+          <w:sz w:val="22"/>
+          <w:szCs w:val="22"/>
+        </w:rPr>
+        <w:t xml:space="preserve"> newmac$ git remote add CorelDraw </w:t>
       </w:r>
       <w:hyperlink r:id="rId6" w:history="1">
         <w:r>
@@ -2218,7 +2909,27 @@
           <w:sz w:val="22"/>
           <w:szCs w:val="22"/>
         </w:rPr>
-        <w:t>APPLEs-MacBook-Air:CorelDraw newmac$ git push -u CorelDraw master</w:t>
+        <w:t>APPLEs-MacBook-Air</w:t>
+      </w:r>
+      <w:proofErr w:type="gramStart"/>
+      <w:r>
+        <w:rPr>
+          <w:rFonts w:ascii="Menlo Regular" w:hAnsi="Menlo Regular" w:cs="Menlo Regular"/>
+          <w:color w:val="000000"/>
+          <w:sz w:val="22"/>
+          <w:szCs w:val="22"/>
+        </w:rPr>
+        <w:t>:CorelDraw</w:t>
+      </w:r>
+      <w:proofErr w:type="gramEnd"/>
+      <w:r>
+        <w:rPr>
+          <w:rFonts w:ascii="Menlo Regular" w:hAnsi="Menlo Regular" w:cs="Menlo Regular"/>
+          <w:color w:val="000000"/>
+          <w:sz w:val="22"/>
+          <w:szCs w:val="22"/>
+        </w:rPr>
+        <w:t xml:space="preserve"> newmac$ git push -u CorelDraw master</w:t>
       </w:r>
     </w:p>
     <w:p>
@@ -2470,14 +3181,25 @@
           <w:szCs w:val="22"/>
         </w:rPr>
       </w:pPr>
-      <w:r>
-        <w:rPr>
-          <w:rFonts w:ascii="Menlo Regular" w:hAnsi="Menlo Regular" w:cs="Menlo Regular"/>
-          <w:color w:val="000000"/>
-          <w:sz w:val="22"/>
-          <w:szCs w:val="22"/>
-        </w:rPr>
-        <w:t>remote: Resolving deltas: 100% (8/8), done.</w:t>
+      <w:proofErr w:type="gramStart"/>
+      <w:r>
+        <w:rPr>
+          <w:rFonts w:ascii="Menlo Regular" w:hAnsi="Menlo Regular" w:cs="Menlo Regular"/>
+          <w:color w:val="000000"/>
+          <w:sz w:val="22"/>
+          <w:szCs w:val="22"/>
+        </w:rPr>
+        <w:t>remote</w:t>
+      </w:r>
+      <w:proofErr w:type="gramEnd"/>
+      <w:r>
+        <w:rPr>
+          <w:rFonts w:ascii="Menlo Regular" w:hAnsi="Menlo Regular" w:cs="Menlo Regular"/>
+          <w:color w:val="000000"/>
+          <w:sz w:val="22"/>
+          <w:szCs w:val="22"/>
+        </w:rPr>
+        <w:t>: Resolving deltas: 100% (8/8), done.</w:t>
       </w:r>
     </w:p>
     <w:p>
@@ -2551,7 +3273,27 @@
           <w:sz w:val="22"/>
           <w:szCs w:val="22"/>
         </w:rPr>
-        <w:t xml:space="preserve"> * [new branch]      master -&gt; master</w:t>
+        <w:t xml:space="preserve"> * [</w:t>
+      </w:r>
+      <w:proofErr w:type="gramStart"/>
+      <w:r>
+        <w:rPr>
+          <w:rFonts w:ascii="Menlo Regular" w:hAnsi="Menlo Regular" w:cs="Menlo Regular"/>
+          <w:color w:val="000000"/>
+          <w:sz w:val="22"/>
+          <w:szCs w:val="22"/>
+        </w:rPr>
+        <w:t>new</w:t>
+      </w:r>
+      <w:proofErr w:type="gramEnd"/>
+      <w:r>
+        <w:rPr>
+          <w:rFonts w:ascii="Menlo Regular" w:hAnsi="Menlo Regular" w:cs="Menlo Regular"/>
+          <w:color w:val="000000"/>
+          <w:sz w:val="22"/>
+          <w:szCs w:val="22"/>
+        </w:rPr>
+        <w:t xml:space="preserve"> branch]      master -&gt; master</w:t>
       </w:r>
     </w:p>
     <w:p>
@@ -2596,13 +3338,1288 @@
           <w:szCs w:val="36"/>
         </w:rPr>
       </w:pPr>
+      <w:proofErr w:type="gramStart"/>
       <w:r>
         <w:rPr>
           <w:sz w:val="36"/>
           <w:szCs w:val="36"/>
         </w:rPr>
-        <w:t>now as I have made these changes in this doc, I want same changes in github. lets see.</w:t>
-      </w:r>
+        <w:t>now</w:t>
+      </w:r>
+      <w:proofErr w:type="gramEnd"/>
+      <w:r>
+        <w:rPr>
+          <w:sz w:val="36"/>
+          <w:szCs w:val="36"/>
+        </w:rPr>
+        <w:t xml:space="preserve"> as I have made these changes in this doc, I want same changes in github. </w:t>
+      </w:r>
+      <w:proofErr w:type="gramStart"/>
+      <w:r>
+        <w:rPr>
+          <w:sz w:val="36"/>
+          <w:szCs w:val="36"/>
+        </w:rPr>
+        <w:t>lets</w:t>
+      </w:r>
+      <w:proofErr w:type="gramEnd"/>
+      <w:r>
+        <w:rPr>
+          <w:sz w:val="36"/>
+          <w:szCs w:val="36"/>
+        </w:rPr>
+        <w:t xml:space="preserve"> see.</w:t>
+      </w:r>
+    </w:p>
+    <w:p>
+      <w:pPr>
+        <w:rPr>
+          <w:sz w:val="36"/>
+          <w:szCs w:val="36"/>
+        </w:rPr>
+      </w:pPr>
+    </w:p>
+    <w:p>
+      <w:pPr>
+        <w:widowControl w:val="0"/>
+        <w:tabs>
+          <w:tab w:val="left" w:pos="560"/>
+          <w:tab w:val="left" w:pos="1120"/>
+          <w:tab w:val="left" w:pos="1680"/>
+          <w:tab w:val="left" w:pos="2240"/>
+          <w:tab w:val="left" w:pos="2800"/>
+          <w:tab w:val="left" w:pos="3360"/>
+          <w:tab w:val="left" w:pos="3920"/>
+          <w:tab w:val="left" w:pos="4480"/>
+          <w:tab w:val="left" w:pos="5040"/>
+          <w:tab w:val="left" w:pos="5600"/>
+          <w:tab w:val="left" w:pos="6160"/>
+          <w:tab w:val="left" w:pos="6720"/>
+        </w:tabs>
+        <w:autoSpaceDE w:val="0"/>
+        <w:autoSpaceDN w:val="0"/>
+        <w:adjustRightInd w:val="0"/>
+        <w:rPr>
+          <w:rFonts w:ascii="Menlo Regular" w:hAnsi="Menlo Regular" w:cs="Menlo Regular"/>
+          <w:color w:val="000000"/>
+          <w:sz w:val="22"/>
+          <w:szCs w:val="22"/>
+        </w:rPr>
+      </w:pPr>
+      <w:r>
+        <w:rPr>
+          <w:rFonts w:ascii="Menlo Regular" w:hAnsi="Menlo Regular" w:cs="Menlo Regular"/>
+          <w:color w:val="000000"/>
+          <w:sz w:val="22"/>
+          <w:szCs w:val="22"/>
+        </w:rPr>
+        <w:t>APPLEs-MacBook-Air</w:t>
+      </w:r>
+      <w:proofErr w:type="gramStart"/>
+      <w:r>
+        <w:rPr>
+          <w:rFonts w:ascii="Menlo Regular" w:hAnsi="Menlo Regular" w:cs="Menlo Regular"/>
+          <w:color w:val="000000"/>
+          <w:sz w:val="22"/>
+          <w:szCs w:val="22"/>
+        </w:rPr>
+        <w:t>:CorelDraw</w:t>
+      </w:r>
+      <w:proofErr w:type="gramEnd"/>
+      <w:r>
+        <w:rPr>
+          <w:rFonts w:ascii="Menlo Regular" w:hAnsi="Menlo Regular" w:cs="Menlo Regular"/>
+          <w:color w:val="000000"/>
+          <w:sz w:val="22"/>
+          <w:szCs w:val="22"/>
+        </w:rPr>
+        <w:t xml:space="preserve"> newmac$ git status</w:t>
+      </w:r>
+    </w:p>
+    <w:p>
+      <w:pPr>
+        <w:widowControl w:val="0"/>
+        <w:tabs>
+          <w:tab w:val="left" w:pos="560"/>
+          <w:tab w:val="left" w:pos="1120"/>
+          <w:tab w:val="left" w:pos="1680"/>
+          <w:tab w:val="left" w:pos="2240"/>
+          <w:tab w:val="left" w:pos="2800"/>
+          <w:tab w:val="left" w:pos="3360"/>
+          <w:tab w:val="left" w:pos="3920"/>
+          <w:tab w:val="left" w:pos="4480"/>
+          <w:tab w:val="left" w:pos="5040"/>
+          <w:tab w:val="left" w:pos="5600"/>
+          <w:tab w:val="left" w:pos="6160"/>
+          <w:tab w:val="left" w:pos="6720"/>
+        </w:tabs>
+        <w:autoSpaceDE w:val="0"/>
+        <w:autoSpaceDN w:val="0"/>
+        <w:adjustRightInd w:val="0"/>
+        <w:rPr>
+          <w:rFonts w:ascii="Menlo Regular" w:hAnsi="Menlo Regular" w:cs="Menlo Regular"/>
+          <w:color w:val="000000"/>
+          <w:sz w:val="22"/>
+          <w:szCs w:val="22"/>
+        </w:rPr>
+      </w:pPr>
+      <w:r>
+        <w:rPr>
+          <w:rFonts w:ascii="Menlo Regular" w:hAnsi="Menlo Regular" w:cs="Menlo Regular"/>
+          <w:color w:val="000000"/>
+          <w:sz w:val="22"/>
+          <w:szCs w:val="22"/>
+        </w:rPr>
+        <w:t>On branch master</w:t>
+      </w:r>
+    </w:p>
+    <w:p>
+      <w:pPr>
+        <w:widowControl w:val="0"/>
+        <w:tabs>
+          <w:tab w:val="left" w:pos="560"/>
+          <w:tab w:val="left" w:pos="1120"/>
+          <w:tab w:val="left" w:pos="1680"/>
+          <w:tab w:val="left" w:pos="2240"/>
+          <w:tab w:val="left" w:pos="2800"/>
+          <w:tab w:val="left" w:pos="3360"/>
+          <w:tab w:val="left" w:pos="3920"/>
+          <w:tab w:val="left" w:pos="4480"/>
+          <w:tab w:val="left" w:pos="5040"/>
+          <w:tab w:val="left" w:pos="5600"/>
+          <w:tab w:val="left" w:pos="6160"/>
+          <w:tab w:val="left" w:pos="6720"/>
+        </w:tabs>
+        <w:autoSpaceDE w:val="0"/>
+        <w:autoSpaceDN w:val="0"/>
+        <w:adjustRightInd w:val="0"/>
+        <w:rPr>
+          <w:rFonts w:ascii="Menlo Regular" w:hAnsi="Menlo Regular" w:cs="Menlo Regular"/>
+          <w:color w:val="000000"/>
+          <w:sz w:val="22"/>
+          <w:szCs w:val="22"/>
+        </w:rPr>
+      </w:pPr>
+      <w:r>
+        <w:rPr>
+          <w:rFonts w:ascii="Menlo Regular" w:hAnsi="Menlo Regular" w:cs="Menlo Regular"/>
+          <w:color w:val="000000"/>
+          <w:sz w:val="22"/>
+          <w:szCs w:val="22"/>
+        </w:rPr>
+        <w:t>Your branch is up to date with 'CorelDraw/master'.</w:t>
+      </w:r>
+    </w:p>
+    <w:p>
+      <w:pPr>
+        <w:widowControl w:val="0"/>
+        <w:tabs>
+          <w:tab w:val="left" w:pos="560"/>
+          <w:tab w:val="left" w:pos="1120"/>
+          <w:tab w:val="left" w:pos="1680"/>
+          <w:tab w:val="left" w:pos="2240"/>
+          <w:tab w:val="left" w:pos="2800"/>
+          <w:tab w:val="left" w:pos="3360"/>
+          <w:tab w:val="left" w:pos="3920"/>
+          <w:tab w:val="left" w:pos="4480"/>
+          <w:tab w:val="left" w:pos="5040"/>
+          <w:tab w:val="left" w:pos="5600"/>
+          <w:tab w:val="left" w:pos="6160"/>
+          <w:tab w:val="left" w:pos="6720"/>
+        </w:tabs>
+        <w:autoSpaceDE w:val="0"/>
+        <w:autoSpaceDN w:val="0"/>
+        <w:adjustRightInd w:val="0"/>
+        <w:rPr>
+          <w:rFonts w:ascii="Menlo Regular" w:hAnsi="Menlo Regular" w:cs="Menlo Regular"/>
+          <w:color w:val="000000"/>
+          <w:sz w:val="22"/>
+          <w:szCs w:val="22"/>
+        </w:rPr>
+      </w:pPr>
+    </w:p>
+    <w:p>
+      <w:pPr>
+        <w:widowControl w:val="0"/>
+        <w:tabs>
+          <w:tab w:val="left" w:pos="560"/>
+          <w:tab w:val="left" w:pos="1120"/>
+          <w:tab w:val="left" w:pos="1680"/>
+          <w:tab w:val="left" w:pos="2240"/>
+          <w:tab w:val="left" w:pos="2800"/>
+          <w:tab w:val="left" w:pos="3360"/>
+          <w:tab w:val="left" w:pos="3920"/>
+          <w:tab w:val="left" w:pos="4480"/>
+          <w:tab w:val="left" w:pos="5040"/>
+          <w:tab w:val="left" w:pos="5600"/>
+          <w:tab w:val="left" w:pos="6160"/>
+          <w:tab w:val="left" w:pos="6720"/>
+        </w:tabs>
+        <w:autoSpaceDE w:val="0"/>
+        <w:autoSpaceDN w:val="0"/>
+        <w:adjustRightInd w:val="0"/>
+        <w:rPr>
+          <w:rFonts w:ascii="Menlo Regular" w:hAnsi="Menlo Regular" w:cs="Menlo Regular"/>
+          <w:color w:val="000000"/>
+          <w:sz w:val="22"/>
+          <w:szCs w:val="22"/>
+        </w:rPr>
+      </w:pPr>
+      <w:r>
+        <w:rPr>
+          <w:rFonts w:ascii="Menlo Regular" w:hAnsi="Menlo Regular" w:cs="Menlo Regular"/>
+          <w:color w:val="000000"/>
+          <w:sz w:val="22"/>
+          <w:szCs w:val="22"/>
+        </w:rPr>
+        <w:t>Changes not staged for commit:</w:t>
+      </w:r>
+    </w:p>
+    <w:p>
+      <w:pPr>
+        <w:widowControl w:val="0"/>
+        <w:tabs>
+          <w:tab w:val="left" w:pos="560"/>
+          <w:tab w:val="left" w:pos="1120"/>
+          <w:tab w:val="left" w:pos="1680"/>
+          <w:tab w:val="left" w:pos="2240"/>
+          <w:tab w:val="left" w:pos="2800"/>
+          <w:tab w:val="left" w:pos="3360"/>
+          <w:tab w:val="left" w:pos="3920"/>
+          <w:tab w:val="left" w:pos="4480"/>
+          <w:tab w:val="left" w:pos="5040"/>
+          <w:tab w:val="left" w:pos="5600"/>
+          <w:tab w:val="left" w:pos="6160"/>
+          <w:tab w:val="left" w:pos="6720"/>
+        </w:tabs>
+        <w:autoSpaceDE w:val="0"/>
+        <w:autoSpaceDN w:val="0"/>
+        <w:adjustRightInd w:val="0"/>
+        <w:rPr>
+          <w:rFonts w:ascii="Menlo Regular" w:hAnsi="Menlo Regular" w:cs="Menlo Regular"/>
+          <w:color w:val="000000"/>
+          <w:sz w:val="22"/>
+          <w:szCs w:val="22"/>
+        </w:rPr>
+      </w:pPr>
+      <w:r>
+        <w:rPr>
+          <w:rFonts w:ascii="Menlo Regular" w:hAnsi="Menlo Regular" w:cs="Menlo Regular"/>
+          <w:color w:val="000000"/>
+          <w:sz w:val="22"/>
+          <w:szCs w:val="22"/>
+        </w:rPr>
+        <w:t xml:space="preserve">  (</w:t>
+      </w:r>
+      <w:proofErr w:type="gramStart"/>
+      <w:r>
+        <w:rPr>
+          <w:rFonts w:ascii="Menlo Regular" w:hAnsi="Menlo Regular" w:cs="Menlo Regular"/>
+          <w:color w:val="000000"/>
+          <w:sz w:val="22"/>
+          <w:szCs w:val="22"/>
+        </w:rPr>
+        <w:t>use</w:t>
+      </w:r>
+      <w:proofErr w:type="gramEnd"/>
+      <w:r>
+        <w:rPr>
+          <w:rFonts w:ascii="Menlo Regular" w:hAnsi="Menlo Regular" w:cs="Menlo Regular"/>
+          <w:color w:val="000000"/>
+          <w:sz w:val="22"/>
+          <w:szCs w:val="22"/>
+        </w:rPr>
+        <w:t xml:space="preserve"> "git add &lt;file&gt;..." to update what will be committed)</w:t>
+      </w:r>
+    </w:p>
+    <w:p>
+      <w:pPr>
+        <w:widowControl w:val="0"/>
+        <w:tabs>
+          <w:tab w:val="left" w:pos="560"/>
+          <w:tab w:val="left" w:pos="1120"/>
+          <w:tab w:val="left" w:pos="1680"/>
+          <w:tab w:val="left" w:pos="2240"/>
+          <w:tab w:val="left" w:pos="2800"/>
+          <w:tab w:val="left" w:pos="3360"/>
+          <w:tab w:val="left" w:pos="3920"/>
+          <w:tab w:val="left" w:pos="4480"/>
+          <w:tab w:val="left" w:pos="5040"/>
+          <w:tab w:val="left" w:pos="5600"/>
+          <w:tab w:val="left" w:pos="6160"/>
+          <w:tab w:val="left" w:pos="6720"/>
+        </w:tabs>
+        <w:autoSpaceDE w:val="0"/>
+        <w:autoSpaceDN w:val="0"/>
+        <w:adjustRightInd w:val="0"/>
+        <w:rPr>
+          <w:rFonts w:ascii="Menlo Regular" w:hAnsi="Menlo Regular" w:cs="Menlo Regular"/>
+          <w:color w:val="000000"/>
+          <w:sz w:val="22"/>
+          <w:szCs w:val="22"/>
+        </w:rPr>
+      </w:pPr>
+      <w:r>
+        <w:rPr>
+          <w:rFonts w:ascii="Menlo Regular" w:hAnsi="Menlo Regular" w:cs="Menlo Regular"/>
+          <w:color w:val="000000"/>
+          <w:sz w:val="22"/>
+          <w:szCs w:val="22"/>
+        </w:rPr>
+        <w:t xml:space="preserve">  (</w:t>
+      </w:r>
+      <w:proofErr w:type="gramStart"/>
+      <w:r>
+        <w:rPr>
+          <w:rFonts w:ascii="Menlo Regular" w:hAnsi="Menlo Regular" w:cs="Menlo Regular"/>
+          <w:color w:val="000000"/>
+          <w:sz w:val="22"/>
+          <w:szCs w:val="22"/>
+        </w:rPr>
+        <w:t>use</w:t>
+      </w:r>
+      <w:proofErr w:type="gramEnd"/>
+      <w:r>
+        <w:rPr>
+          <w:rFonts w:ascii="Menlo Regular" w:hAnsi="Menlo Regular" w:cs="Menlo Regular"/>
+          <w:color w:val="000000"/>
+          <w:sz w:val="22"/>
+          <w:szCs w:val="22"/>
+        </w:rPr>
+        <w:t xml:space="preserve"> "git checkout -- &lt;file&gt;..." to discard changes in working directory)</w:t>
+      </w:r>
+    </w:p>
+    <w:p>
+      <w:pPr>
+        <w:widowControl w:val="0"/>
+        <w:tabs>
+          <w:tab w:val="left" w:pos="560"/>
+          <w:tab w:val="left" w:pos="1120"/>
+          <w:tab w:val="left" w:pos="1680"/>
+          <w:tab w:val="left" w:pos="2240"/>
+          <w:tab w:val="left" w:pos="2800"/>
+          <w:tab w:val="left" w:pos="3360"/>
+          <w:tab w:val="left" w:pos="3920"/>
+          <w:tab w:val="left" w:pos="4480"/>
+          <w:tab w:val="left" w:pos="5040"/>
+          <w:tab w:val="left" w:pos="5600"/>
+          <w:tab w:val="left" w:pos="6160"/>
+          <w:tab w:val="left" w:pos="6720"/>
+        </w:tabs>
+        <w:autoSpaceDE w:val="0"/>
+        <w:autoSpaceDN w:val="0"/>
+        <w:adjustRightInd w:val="0"/>
+        <w:rPr>
+          <w:rFonts w:ascii="Menlo Regular" w:hAnsi="Menlo Regular" w:cs="Menlo Regular"/>
+          <w:color w:val="000000"/>
+          <w:sz w:val="22"/>
+          <w:szCs w:val="22"/>
+        </w:rPr>
+      </w:pPr>
+    </w:p>
+    <w:p>
+      <w:pPr>
+        <w:widowControl w:val="0"/>
+        <w:tabs>
+          <w:tab w:val="left" w:pos="560"/>
+          <w:tab w:val="left" w:pos="1120"/>
+          <w:tab w:val="left" w:pos="1680"/>
+          <w:tab w:val="left" w:pos="2240"/>
+          <w:tab w:val="left" w:pos="2800"/>
+          <w:tab w:val="left" w:pos="3360"/>
+          <w:tab w:val="left" w:pos="3920"/>
+          <w:tab w:val="left" w:pos="4480"/>
+          <w:tab w:val="left" w:pos="5040"/>
+          <w:tab w:val="left" w:pos="5600"/>
+          <w:tab w:val="left" w:pos="6160"/>
+          <w:tab w:val="left" w:pos="6720"/>
+        </w:tabs>
+        <w:autoSpaceDE w:val="0"/>
+        <w:autoSpaceDN w:val="0"/>
+        <w:adjustRightInd w:val="0"/>
+        <w:rPr>
+          <w:rFonts w:ascii="Menlo Regular" w:hAnsi="Menlo Regular" w:cs="Menlo Regular"/>
+          <w:color w:val="000000"/>
+          <w:sz w:val="22"/>
+          <w:szCs w:val="22"/>
+        </w:rPr>
+      </w:pPr>
+      <w:r>
+        <w:rPr>
+          <w:rFonts w:ascii="Menlo Regular" w:hAnsi="Menlo Regular" w:cs="Menlo Regular"/>
+          <w:color w:val="000000"/>
+          <w:sz w:val="22"/>
+          <w:szCs w:val="22"/>
+        </w:rPr>
+        <w:tab/>
+      </w:r>
+      <w:proofErr w:type="gramStart"/>
+      <w:r>
+        <w:rPr>
+          <w:rFonts w:ascii="Menlo Regular" w:hAnsi="Menlo Regular" w:cs="Menlo Regular"/>
+          <w:color w:val="B42419"/>
+          <w:sz w:val="22"/>
+          <w:szCs w:val="22"/>
+        </w:rPr>
+        <w:t>modified</w:t>
+      </w:r>
+      <w:proofErr w:type="gramEnd"/>
+      <w:r>
+        <w:rPr>
+          <w:rFonts w:ascii="Menlo Regular" w:hAnsi="Menlo Regular" w:cs="Menlo Regular"/>
+          <w:color w:val="B42419"/>
+          <w:sz w:val="22"/>
+          <w:szCs w:val="22"/>
+        </w:rPr>
+        <w:t>:   CorelDraw.docx</w:t>
+      </w:r>
+    </w:p>
+    <w:p>
+      <w:pPr>
+        <w:widowControl w:val="0"/>
+        <w:tabs>
+          <w:tab w:val="left" w:pos="560"/>
+          <w:tab w:val="left" w:pos="1120"/>
+          <w:tab w:val="left" w:pos="1680"/>
+          <w:tab w:val="left" w:pos="2240"/>
+          <w:tab w:val="left" w:pos="2800"/>
+          <w:tab w:val="left" w:pos="3360"/>
+          <w:tab w:val="left" w:pos="3920"/>
+          <w:tab w:val="left" w:pos="4480"/>
+          <w:tab w:val="left" w:pos="5040"/>
+          <w:tab w:val="left" w:pos="5600"/>
+          <w:tab w:val="left" w:pos="6160"/>
+          <w:tab w:val="left" w:pos="6720"/>
+        </w:tabs>
+        <w:autoSpaceDE w:val="0"/>
+        <w:autoSpaceDN w:val="0"/>
+        <w:adjustRightInd w:val="0"/>
+        <w:rPr>
+          <w:rFonts w:ascii="Menlo Regular" w:hAnsi="Menlo Regular" w:cs="Menlo Regular"/>
+          <w:color w:val="000000"/>
+          <w:sz w:val="22"/>
+          <w:szCs w:val="22"/>
+        </w:rPr>
+      </w:pPr>
+    </w:p>
+    <w:p>
+      <w:pPr>
+        <w:widowControl w:val="0"/>
+        <w:tabs>
+          <w:tab w:val="left" w:pos="560"/>
+          <w:tab w:val="left" w:pos="1120"/>
+          <w:tab w:val="left" w:pos="1680"/>
+          <w:tab w:val="left" w:pos="2240"/>
+          <w:tab w:val="left" w:pos="2800"/>
+          <w:tab w:val="left" w:pos="3360"/>
+          <w:tab w:val="left" w:pos="3920"/>
+          <w:tab w:val="left" w:pos="4480"/>
+          <w:tab w:val="left" w:pos="5040"/>
+          <w:tab w:val="left" w:pos="5600"/>
+          <w:tab w:val="left" w:pos="6160"/>
+          <w:tab w:val="left" w:pos="6720"/>
+        </w:tabs>
+        <w:autoSpaceDE w:val="0"/>
+        <w:autoSpaceDN w:val="0"/>
+        <w:adjustRightInd w:val="0"/>
+        <w:rPr>
+          <w:rFonts w:ascii="Menlo Regular" w:hAnsi="Menlo Regular" w:cs="Menlo Regular"/>
+          <w:color w:val="000000"/>
+          <w:sz w:val="22"/>
+          <w:szCs w:val="22"/>
+        </w:rPr>
+      </w:pPr>
+      <w:proofErr w:type="gramStart"/>
+      <w:r>
+        <w:rPr>
+          <w:rFonts w:ascii="Menlo Regular" w:hAnsi="Menlo Regular" w:cs="Menlo Regular"/>
+          <w:color w:val="000000"/>
+          <w:sz w:val="22"/>
+          <w:szCs w:val="22"/>
+        </w:rPr>
+        <w:t>no</w:t>
+      </w:r>
+      <w:proofErr w:type="gramEnd"/>
+      <w:r>
+        <w:rPr>
+          <w:rFonts w:ascii="Menlo Regular" w:hAnsi="Menlo Regular" w:cs="Menlo Regular"/>
+          <w:color w:val="000000"/>
+          <w:sz w:val="22"/>
+          <w:szCs w:val="22"/>
+        </w:rPr>
+        <w:t xml:space="preserve"> changes added to commit (use "git add" and/or "git commit -a")</w:t>
+      </w:r>
+    </w:p>
+    <w:p>
+      <w:pPr>
+        <w:widowControl w:val="0"/>
+        <w:tabs>
+          <w:tab w:val="left" w:pos="560"/>
+          <w:tab w:val="left" w:pos="1120"/>
+          <w:tab w:val="left" w:pos="1680"/>
+          <w:tab w:val="left" w:pos="2240"/>
+          <w:tab w:val="left" w:pos="2800"/>
+          <w:tab w:val="left" w:pos="3360"/>
+          <w:tab w:val="left" w:pos="3920"/>
+          <w:tab w:val="left" w:pos="4480"/>
+          <w:tab w:val="left" w:pos="5040"/>
+          <w:tab w:val="left" w:pos="5600"/>
+          <w:tab w:val="left" w:pos="6160"/>
+          <w:tab w:val="left" w:pos="6720"/>
+        </w:tabs>
+        <w:autoSpaceDE w:val="0"/>
+        <w:autoSpaceDN w:val="0"/>
+        <w:adjustRightInd w:val="0"/>
+        <w:rPr>
+          <w:rFonts w:ascii="Menlo Regular" w:hAnsi="Menlo Regular" w:cs="Menlo Regular"/>
+          <w:color w:val="000000"/>
+          <w:sz w:val="22"/>
+          <w:szCs w:val="22"/>
+        </w:rPr>
+      </w:pPr>
+      <w:r>
+        <w:rPr>
+          <w:rFonts w:ascii="Menlo Regular" w:hAnsi="Menlo Regular" w:cs="Menlo Regular"/>
+          <w:color w:val="000000"/>
+          <w:sz w:val="22"/>
+          <w:szCs w:val="22"/>
+        </w:rPr>
+        <w:t>APPLEs-MacBook-Air</w:t>
+      </w:r>
+      <w:proofErr w:type="gramStart"/>
+      <w:r>
+        <w:rPr>
+          <w:rFonts w:ascii="Menlo Regular" w:hAnsi="Menlo Regular" w:cs="Menlo Regular"/>
+          <w:color w:val="000000"/>
+          <w:sz w:val="22"/>
+          <w:szCs w:val="22"/>
+        </w:rPr>
+        <w:t>:CorelDraw</w:t>
+      </w:r>
+      <w:proofErr w:type="gramEnd"/>
+      <w:r>
+        <w:rPr>
+          <w:rFonts w:ascii="Menlo Regular" w:hAnsi="Menlo Regular" w:cs="Menlo Regular"/>
+          <w:color w:val="000000"/>
+          <w:sz w:val="22"/>
+          <w:szCs w:val="22"/>
+        </w:rPr>
+        <w:t xml:space="preserve"> newmac$ git add .</w:t>
+      </w:r>
+    </w:p>
+    <w:p>
+      <w:pPr>
+        <w:widowControl w:val="0"/>
+        <w:tabs>
+          <w:tab w:val="left" w:pos="560"/>
+          <w:tab w:val="left" w:pos="1120"/>
+          <w:tab w:val="left" w:pos="1680"/>
+          <w:tab w:val="left" w:pos="2240"/>
+          <w:tab w:val="left" w:pos="2800"/>
+          <w:tab w:val="left" w:pos="3360"/>
+          <w:tab w:val="left" w:pos="3920"/>
+          <w:tab w:val="left" w:pos="4480"/>
+          <w:tab w:val="left" w:pos="5040"/>
+          <w:tab w:val="left" w:pos="5600"/>
+          <w:tab w:val="left" w:pos="6160"/>
+          <w:tab w:val="left" w:pos="6720"/>
+        </w:tabs>
+        <w:autoSpaceDE w:val="0"/>
+        <w:autoSpaceDN w:val="0"/>
+        <w:adjustRightInd w:val="0"/>
+        <w:rPr>
+          <w:rFonts w:ascii="Menlo Regular" w:hAnsi="Menlo Regular" w:cs="Menlo Regular"/>
+          <w:color w:val="000000"/>
+          <w:sz w:val="22"/>
+          <w:szCs w:val="22"/>
+        </w:rPr>
+      </w:pPr>
+      <w:r>
+        <w:rPr>
+          <w:rFonts w:ascii="Menlo Regular" w:hAnsi="Menlo Regular" w:cs="Menlo Regular"/>
+          <w:color w:val="000000"/>
+          <w:sz w:val="22"/>
+          <w:szCs w:val="22"/>
+        </w:rPr>
+        <w:t>APPLEs-MacBook-Air</w:t>
+      </w:r>
+      <w:proofErr w:type="gramStart"/>
+      <w:r>
+        <w:rPr>
+          <w:rFonts w:ascii="Menlo Regular" w:hAnsi="Menlo Regular" w:cs="Menlo Regular"/>
+          <w:color w:val="000000"/>
+          <w:sz w:val="22"/>
+          <w:szCs w:val="22"/>
+        </w:rPr>
+        <w:t>:CorelDraw</w:t>
+      </w:r>
+      <w:proofErr w:type="gramEnd"/>
+      <w:r>
+        <w:rPr>
+          <w:rFonts w:ascii="Menlo Regular" w:hAnsi="Menlo Regular" w:cs="Menlo Regular"/>
+          <w:color w:val="000000"/>
+          <w:sz w:val="22"/>
+          <w:szCs w:val="22"/>
+        </w:rPr>
+        <w:t xml:space="preserve"> newmac$ git commit -m "push command in document"</w:t>
+      </w:r>
+    </w:p>
+    <w:p>
+      <w:pPr>
+        <w:widowControl w:val="0"/>
+        <w:tabs>
+          <w:tab w:val="left" w:pos="560"/>
+          <w:tab w:val="left" w:pos="1120"/>
+          <w:tab w:val="left" w:pos="1680"/>
+          <w:tab w:val="left" w:pos="2240"/>
+          <w:tab w:val="left" w:pos="2800"/>
+          <w:tab w:val="left" w:pos="3360"/>
+          <w:tab w:val="left" w:pos="3920"/>
+          <w:tab w:val="left" w:pos="4480"/>
+          <w:tab w:val="left" w:pos="5040"/>
+          <w:tab w:val="left" w:pos="5600"/>
+          <w:tab w:val="left" w:pos="6160"/>
+          <w:tab w:val="left" w:pos="6720"/>
+        </w:tabs>
+        <w:autoSpaceDE w:val="0"/>
+        <w:autoSpaceDN w:val="0"/>
+        <w:adjustRightInd w:val="0"/>
+        <w:rPr>
+          <w:rFonts w:ascii="Menlo Regular" w:hAnsi="Menlo Regular" w:cs="Menlo Regular"/>
+          <w:color w:val="000000"/>
+          <w:sz w:val="22"/>
+          <w:szCs w:val="22"/>
+        </w:rPr>
+      </w:pPr>
+      <w:r>
+        <w:rPr>
+          <w:rFonts w:ascii="Menlo Regular" w:hAnsi="Menlo Regular" w:cs="Menlo Regular"/>
+          <w:color w:val="000000"/>
+          <w:sz w:val="22"/>
+          <w:szCs w:val="22"/>
+        </w:rPr>
+        <w:t>[</w:t>
+      </w:r>
+      <w:proofErr w:type="gramStart"/>
+      <w:r>
+        <w:rPr>
+          <w:rFonts w:ascii="Menlo Regular" w:hAnsi="Menlo Regular" w:cs="Menlo Regular"/>
+          <w:color w:val="000000"/>
+          <w:sz w:val="22"/>
+          <w:szCs w:val="22"/>
+        </w:rPr>
+        <w:t>master</w:t>
+      </w:r>
+      <w:proofErr w:type="gramEnd"/>
+      <w:r>
+        <w:rPr>
+          <w:rFonts w:ascii="Menlo Regular" w:hAnsi="Menlo Regular" w:cs="Menlo Regular"/>
+          <w:color w:val="000000"/>
+          <w:sz w:val="22"/>
+          <w:szCs w:val="22"/>
+        </w:rPr>
+        <w:t xml:space="preserve"> 997f88a] push command in document</w:t>
+      </w:r>
+    </w:p>
+    <w:p>
+      <w:pPr>
+        <w:widowControl w:val="0"/>
+        <w:tabs>
+          <w:tab w:val="left" w:pos="560"/>
+          <w:tab w:val="left" w:pos="1120"/>
+          <w:tab w:val="left" w:pos="1680"/>
+          <w:tab w:val="left" w:pos="2240"/>
+          <w:tab w:val="left" w:pos="2800"/>
+          <w:tab w:val="left" w:pos="3360"/>
+          <w:tab w:val="left" w:pos="3920"/>
+          <w:tab w:val="left" w:pos="4480"/>
+          <w:tab w:val="left" w:pos="5040"/>
+          <w:tab w:val="left" w:pos="5600"/>
+          <w:tab w:val="left" w:pos="6160"/>
+          <w:tab w:val="left" w:pos="6720"/>
+        </w:tabs>
+        <w:autoSpaceDE w:val="0"/>
+        <w:autoSpaceDN w:val="0"/>
+        <w:adjustRightInd w:val="0"/>
+        <w:rPr>
+          <w:rFonts w:ascii="Menlo Regular" w:hAnsi="Menlo Regular" w:cs="Menlo Regular"/>
+          <w:color w:val="000000"/>
+          <w:sz w:val="22"/>
+          <w:szCs w:val="22"/>
+        </w:rPr>
+      </w:pPr>
+      <w:r>
+        <w:rPr>
+          <w:rFonts w:ascii="Menlo Regular" w:hAnsi="Menlo Regular" w:cs="Menlo Regular"/>
+          <w:color w:val="000000"/>
+          <w:sz w:val="22"/>
+          <w:szCs w:val="22"/>
+        </w:rPr>
+        <w:t xml:space="preserve"> 1 file changed, 0 </w:t>
+      </w:r>
+      <w:proofErr w:type="gramStart"/>
+      <w:r>
+        <w:rPr>
+          <w:rFonts w:ascii="Menlo Regular" w:hAnsi="Menlo Regular" w:cs="Menlo Regular"/>
+          <w:color w:val="000000"/>
+          <w:sz w:val="22"/>
+          <w:szCs w:val="22"/>
+        </w:rPr>
+        <w:t>insertions(</w:t>
+      </w:r>
+      <w:proofErr w:type="gramEnd"/>
+      <w:r>
+        <w:rPr>
+          <w:rFonts w:ascii="Menlo Regular" w:hAnsi="Menlo Regular" w:cs="Menlo Regular"/>
+          <w:color w:val="000000"/>
+          <w:sz w:val="22"/>
+          <w:szCs w:val="22"/>
+        </w:rPr>
+        <w:t>+), 0 deletions(-)</w:t>
+      </w:r>
+    </w:p>
+    <w:p>
+      <w:pPr>
+        <w:widowControl w:val="0"/>
+        <w:tabs>
+          <w:tab w:val="left" w:pos="560"/>
+          <w:tab w:val="left" w:pos="1120"/>
+          <w:tab w:val="left" w:pos="1680"/>
+          <w:tab w:val="left" w:pos="2240"/>
+          <w:tab w:val="left" w:pos="2800"/>
+          <w:tab w:val="left" w:pos="3360"/>
+          <w:tab w:val="left" w:pos="3920"/>
+          <w:tab w:val="left" w:pos="4480"/>
+          <w:tab w:val="left" w:pos="5040"/>
+          <w:tab w:val="left" w:pos="5600"/>
+          <w:tab w:val="left" w:pos="6160"/>
+          <w:tab w:val="left" w:pos="6720"/>
+        </w:tabs>
+        <w:autoSpaceDE w:val="0"/>
+        <w:autoSpaceDN w:val="0"/>
+        <w:adjustRightInd w:val="0"/>
+        <w:rPr>
+          <w:rFonts w:ascii="Menlo Regular" w:hAnsi="Menlo Regular" w:cs="Menlo Regular"/>
+          <w:color w:val="000000"/>
+          <w:sz w:val="22"/>
+          <w:szCs w:val="22"/>
+        </w:rPr>
+      </w:pPr>
+      <w:r>
+        <w:rPr>
+          <w:rFonts w:ascii="Menlo Regular" w:hAnsi="Menlo Regular" w:cs="Menlo Regular"/>
+          <w:color w:val="000000"/>
+          <w:sz w:val="22"/>
+          <w:szCs w:val="22"/>
+        </w:rPr>
+        <w:t>APPLEs-MacBook-Air</w:t>
+      </w:r>
+      <w:proofErr w:type="gramStart"/>
+      <w:r>
+        <w:rPr>
+          <w:rFonts w:ascii="Menlo Regular" w:hAnsi="Menlo Regular" w:cs="Menlo Regular"/>
+          <w:color w:val="000000"/>
+          <w:sz w:val="22"/>
+          <w:szCs w:val="22"/>
+        </w:rPr>
+        <w:t>:CorelDraw</w:t>
+      </w:r>
+      <w:proofErr w:type="gramEnd"/>
+      <w:r>
+        <w:rPr>
+          <w:rFonts w:ascii="Menlo Regular" w:hAnsi="Menlo Regular" w:cs="Menlo Regular"/>
+          <w:color w:val="000000"/>
+          <w:sz w:val="22"/>
+          <w:szCs w:val="22"/>
+        </w:rPr>
+        <w:t xml:space="preserve"> newmac$ git push -u CorelDraw master</w:t>
+      </w:r>
+    </w:p>
+    <w:p>
+      <w:pPr>
+        <w:widowControl w:val="0"/>
+        <w:tabs>
+          <w:tab w:val="left" w:pos="560"/>
+          <w:tab w:val="left" w:pos="1120"/>
+          <w:tab w:val="left" w:pos="1680"/>
+          <w:tab w:val="left" w:pos="2240"/>
+          <w:tab w:val="left" w:pos="2800"/>
+          <w:tab w:val="left" w:pos="3360"/>
+          <w:tab w:val="left" w:pos="3920"/>
+          <w:tab w:val="left" w:pos="4480"/>
+          <w:tab w:val="left" w:pos="5040"/>
+          <w:tab w:val="left" w:pos="5600"/>
+          <w:tab w:val="left" w:pos="6160"/>
+          <w:tab w:val="left" w:pos="6720"/>
+        </w:tabs>
+        <w:autoSpaceDE w:val="0"/>
+        <w:autoSpaceDN w:val="0"/>
+        <w:adjustRightInd w:val="0"/>
+        <w:rPr>
+          <w:rFonts w:ascii="Menlo Regular" w:hAnsi="Menlo Regular" w:cs="Menlo Regular"/>
+          <w:color w:val="000000"/>
+          <w:sz w:val="22"/>
+          <w:szCs w:val="22"/>
+        </w:rPr>
+      </w:pPr>
+      <w:r>
+        <w:rPr>
+          <w:rFonts w:ascii="Menlo Regular" w:hAnsi="Menlo Regular" w:cs="Menlo Regular"/>
+          <w:color w:val="000000"/>
+          <w:sz w:val="22"/>
+          <w:szCs w:val="22"/>
+        </w:rPr>
+        <w:t>Enumerating objects: 5, done.</w:t>
+      </w:r>
+    </w:p>
+    <w:p>
+      <w:pPr>
+        <w:widowControl w:val="0"/>
+        <w:tabs>
+          <w:tab w:val="left" w:pos="560"/>
+          <w:tab w:val="left" w:pos="1120"/>
+          <w:tab w:val="left" w:pos="1680"/>
+          <w:tab w:val="left" w:pos="2240"/>
+          <w:tab w:val="left" w:pos="2800"/>
+          <w:tab w:val="left" w:pos="3360"/>
+          <w:tab w:val="left" w:pos="3920"/>
+          <w:tab w:val="left" w:pos="4480"/>
+          <w:tab w:val="left" w:pos="5040"/>
+          <w:tab w:val="left" w:pos="5600"/>
+          <w:tab w:val="left" w:pos="6160"/>
+          <w:tab w:val="left" w:pos="6720"/>
+        </w:tabs>
+        <w:autoSpaceDE w:val="0"/>
+        <w:autoSpaceDN w:val="0"/>
+        <w:adjustRightInd w:val="0"/>
+        <w:rPr>
+          <w:rFonts w:ascii="Menlo Regular" w:hAnsi="Menlo Regular" w:cs="Menlo Regular"/>
+          <w:color w:val="000000"/>
+          <w:sz w:val="22"/>
+          <w:szCs w:val="22"/>
+        </w:rPr>
+      </w:pPr>
+      <w:r>
+        <w:rPr>
+          <w:rFonts w:ascii="Menlo Regular" w:hAnsi="Menlo Regular" w:cs="Menlo Regular"/>
+          <w:color w:val="000000"/>
+          <w:sz w:val="22"/>
+          <w:szCs w:val="22"/>
+        </w:rPr>
+        <w:t>Counting objects: 100% (5/5), done.</w:t>
+      </w:r>
+    </w:p>
+    <w:p>
+      <w:pPr>
+        <w:widowControl w:val="0"/>
+        <w:tabs>
+          <w:tab w:val="left" w:pos="560"/>
+          <w:tab w:val="left" w:pos="1120"/>
+          <w:tab w:val="left" w:pos="1680"/>
+          <w:tab w:val="left" w:pos="2240"/>
+          <w:tab w:val="left" w:pos="2800"/>
+          <w:tab w:val="left" w:pos="3360"/>
+          <w:tab w:val="left" w:pos="3920"/>
+          <w:tab w:val="left" w:pos="4480"/>
+          <w:tab w:val="left" w:pos="5040"/>
+          <w:tab w:val="left" w:pos="5600"/>
+          <w:tab w:val="left" w:pos="6160"/>
+          <w:tab w:val="left" w:pos="6720"/>
+        </w:tabs>
+        <w:autoSpaceDE w:val="0"/>
+        <w:autoSpaceDN w:val="0"/>
+        <w:adjustRightInd w:val="0"/>
+        <w:rPr>
+          <w:rFonts w:ascii="Menlo Regular" w:hAnsi="Menlo Regular" w:cs="Menlo Regular"/>
+          <w:color w:val="000000"/>
+          <w:sz w:val="22"/>
+          <w:szCs w:val="22"/>
+        </w:rPr>
+      </w:pPr>
+      <w:r>
+        <w:rPr>
+          <w:rFonts w:ascii="Menlo Regular" w:hAnsi="Menlo Regular" w:cs="Menlo Regular"/>
+          <w:color w:val="000000"/>
+          <w:sz w:val="22"/>
+          <w:szCs w:val="22"/>
+        </w:rPr>
+        <w:t>Delta compression using up to 4 threads</w:t>
+      </w:r>
+    </w:p>
+    <w:p>
+      <w:pPr>
+        <w:widowControl w:val="0"/>
+        <w:tabs>
+          <w:tab w:val="left" w:pos="560"/>
+          <w:tab w:val="left" w:pos="1120"/>
+          <w:tab w:val="left" w:pos="1680"/>
+          <w:tab w:val="left" w:pos="2240"/>
+          <w:tab w:val="left" w:pos="2800"/>
+          <w:tab w:val="left" w:pos="3360"/>
+          <w:tab w:val="left" w:pos="3920"/>
+          <w:tab w:val="left" w:pos="4480"/>
+          <w:tab w:val="left" w:pos="5040"/>
+          <w:tab w:val="left" w:pos="5600"/>
+          <w:tab w:val="left" w:pos="6160"/>
+          <w:tab w:val="left" w:pos="6720"/>
+        </w:tabs>
+        <w:autoSpaceDE w:val="0"/>
+        <w:autoSpaceDN w:val="0"/>
+        <w:adjustRightInd w:val="0"/>
+        <w:rPr>
+          <w:rFonts w:ascii="Menlo Regular" w:hAnsi="Menlo Regular" w:cs="Menlo Regular"/>
+          <w:color w:val="000000"/>
+          <w:sz w:val="22"/>
+          <w:szCs w:val="22"/>
+        </w:rPr>
+      </w:pPr>
+      <w:r>
+        <w:rPr>
+          <w:rFonts w:ascii="Menlo Regular" w:hAnsi="Menlo Regular" w:cs="Menlo Regular"/>
+          <w:color w:val="000000"/>
+          <w:sz w:val="22"/>
+          <w:szCs w:val="22"/>
+        </w:rPr>
+        <w:t>Compressing objects: 100% (3/3), done.</w:t>
+      </w:r>
+    </w:p>
+    <w:p>
+      <w:pPr>
+        <w:widowControl w:val="0"/>
+        <w:tabs>
+          <w:tab w:val="left" w:pos="560"/>
+          <w:tab w:val="left" w:pos="1120"/>
+          <w:tab w:val="left" w:pos="1680"/>
+          <w:tab w:val="left" w:pos="2240"/>
+          <w:tab w:val="left" w:pos="2800"/>
+          <w:tab w:val="left" w:pos="3360"/>
+          <w:tab w:val="left" w:pos="3920"/>
+          <w:tab w:val="left" w:pos="4480"/>
+          <w:tab w:val="left" w:pos="5040"/>
+          <w:tab w:val="left" w:pos="5600"/>
+          <w:tab w:val="left" w:pos="6160"/>
+          <w:tab w:val="left" w:pos="6720"/>
+        </w:tabs>
+        <w:autoSpaceDE w:val="0"/>
+        <w:autoSpaceDN w:val="0"/>
+        <w:adjustRightInd w:val="0"/>
+        <w:rPr>
+          <w:rFonts w:ascii="Menlo Regular" w:hAnsi="Menlo Regular" w:cs="Menlo Regular"/>
+          <w:color w:val="000000"/>
+          <w:sz w:val="22"/>
+          <w:szCs w:val="22"/>
+        </w:rPr>
+      </w:pPr>
+      <w:r>
+        <w:rPr>
+          <w:rFonts w:ascii="Menlo Regular" w:hAnsi="Menlo Regular" w:cs="Menlo Regular"/>
+          <w:color w:val="000000"/>
+          <w:sz w:val="22"/>
+          <w:szCs w:val="22"/>
+        </w:rPr>
+        <w:t>Writing objects: 100% (3/3), 12.41 KiB | 2.07 MiB/s, done.</w:t>
+      </w:r>
+    </w:p>
+    <w:p>
+      <w:pPr>
+        <w:widowControl w:val="0"/>
+        <w:tabs>
+          <w:tab w:val="left" w:pos="560"/>
+          <w:tab w:val="left" w:pos="1120"/>
+          <w:tab w:val="left" w:pos="1680"/>
+          <w:tab w:val="left" w:pos="2240"/>
+          <w:tab w:val="left" w:pos="2800"/>
+          <w:tab w:val="left" w:pos="3360"/>
+          <w:tab w:val="left" w:pos="3920"/>
+          <w:tab w:val="left" w:pos="4480"/>
+          <w:tab w:val="left" w:pos="5040"/>
+          <w:tab w:val="left" w:pos="5600"/>
+          <w:tab w:val="left" w:pos="6160"/>
+          <w:tab w:val="left" w:pos="6720"/>
+        </w:tabs>
+        <w:autoSpaceDE w:val="0"/>
+        <w:autoSpaceDN w:val="0"/>
+        <w:adjustRightInd w:val="0"/>
+        <w:rPr>
+          <w:rFonts w:ascii="Menlo Regular" w:hAnsi="Menlo Regular" w:cs="Menlo Regular"/>
+          <w:color w:val="000000"/>
+          <w:sz w:val="22"/>
+          <w:szCs w:val="22"/>
+        </w:rPr>
+      </w:pPr>
+      <w:r>
+        <w:rPr>
+          <w:rFonts w:ascii="Menlo Regular" w:hAnsi="Menlo Regular" w:cs="Menlo Regular"/>
+          <w:color w:val="000000"/>
+          <w:sz w:val="22"/>
+          <w:szCs w:val="22"/>
+        </w:rPr>
+        <w:t>Total 3 (delta 2), reused 0 (delta 0)</w:t>
+      </w:r>
+    </w:p>
+    <w:p>
+      <w:pPr>
+        <w:widowControl w:val="0"/>
+        <w:tabs>
+          <w:tab w:val="left" w:pos="560"/>
+          <w:tab w:val="left" w:pos="1120"/>
+          <w:tab w:val="left" w:pos="1680"/>
+          <w:tab w:val="left" w:pos="2240"/>
+          <w:tab w:val="left" w:pos="2800"/>
+          <w:tab w:val="left" w:pos="3360"/>
+          <w:tab w:val="left" w:pos="3920"/>
+          <w:tab w:val="left" w:pos="4480"/>
+          <w:tab w:val="left" w:pos="5040"/>
+          <w:tab w:val="left" w:pos="5600"/>
+          <w:tab w:val="left" w:pos="6160"/>
+          <w:tab w:val="left" w:pos="6720"/>
+        </w:tabs>
+        <w:autoSpaceDE w:val="0"/>
+        <w:autoSpaceDN w:val="0"/>
+        <w:adjustRightInd w:val="0"/>
+        <w:rPr>
+          <w:rFonts w:ascii="Menlo Regular" w:hAnsi="Menlo Regular" w:cs="Menlo Regular"/>
+          <w:color w:val="000000"/>
+          <w:sz w:val="22"/>
+          <w:szCs w:val="22"/>
+        </w:rPr>
+      </w:pPr>
+      <w:proofErr w:type="gramStart"/>
+      <w:r>
+        <w:rPr>
+          <w:rFonts w:ascii="Menlo Regular" w:hAnsi="Menlo Regular" w:cs="Menlo Regular"/>
+          <w:color w:val="000000"/>
+          <w:sz w:val="22"/>
+          <w:szCs w:val="22"/>
+        </w:rPr>
+        <w:t>remote</w:t>
+      </w:r>
+      <w:proofErr w:type="gramEnd"/>
+      <w:r>
+        <w:rPr>
+          <w:rFonts w:ascii="Menlo Regular" w:hAnsi="Menlo Regular" w:cs="Menlo Regular"/>
+          <w:color w:val="000000"/>
+          <w:sz w:val="22"/>
+          <w:szCs w:val="22"/>
+        </w:rPr>
+        <w:t>: Resolving deltas: 100% (2/2), completed with 2 local objects.</w:t>
+      </w:r>
+    </w:p>
+    <w:p>
+      <w:pPr>
+        <w:widowControl w:val="0"/>
+        <w:tabs>
+          <w:tab w:val="left" w:pos="560"/>
+          <w:tab w:val="left" w:pos="1120"/>
+          <w:tab w:val="left" w:pos="1680"/>
+          <w:tab w:val="left" w:pos="2240"/>
+          <w:tab w:val="left" w:pos="2800"/>
+          <w:tab w:val="left" w:pos="3360"/>
+          <w:tab w:val="left" w:pos="3920"/>
+          <w:tab w:val="left" w:pos="4480"/>
+          <w:tab w:val="left" w:pos="5040"/>
+          <w:tab w:val="left" w:pos="5600"/>
+          <w:tab w:val="left" w:pos="6160"/>
+          <w:tab w:val="left" w:pos="6720"/>
+        </w:tabs>
+        <w:autoSpaceDE w:val="0"/>
+        <w:autoSpaceDN w:val="0"/>
+        <w:adjustRightInd w:val="0"/>
+        <w:rPr>
+          <w:rFonts w:ascii="Menlo Regular" w:hAnsi="Menlo Regular" w:cs="Menlo Regular"/>
+          <w:color w:val="000000"/>
+          <w:sz w:val="22"/>
+          <w:szCs w:val="22"/>
+        </w:rPr>
+      </w:pPr>
+      <w:r>
+        <w:rPr>
+          <w:rFonts w:ascii="Menlo Regular" w:hAnsi="Menlo Regular" w:cs="Menlo Regular"/>
+          <w:color w:val="000000"/>
+          <w:sz w:val="22"/>
+          <w:szCs w:val="22"/>
+        </w:rPr>
+        <w:t>To https://github.com/arianabasude/CorelDraw.git</w:t>
+      </w:r>
+    </w:p>
+    <w:p>
+      <w:pPr>
+        <w:widowControl w:val="0"/>
+        <w:tabs>
+          <w:tab w:val="left" w:pos="560"/>
+          <w:tab w:val="left" w:pos="1120"/>
+          <w:tab w:val="left" w:pos="1680"/>
+          <w:tab w:val="left" w:pos="2240"/>
+          <w:tab w:val="left" w:pos="2800"/>
+          <w:tab w:val="left" w:pos="3360"/>
+          <w:tab w:val="left" w:pos="3920"/>
+          <w:tab w:val="left" w:pos="4480"/>
+          <w:tab w:val="left" w:pos="5040"/>
+          <w:tab w:val="left" w:pos="5600"/>
+          <w:tab w:val="left" w:pos="6160"/>
+          <w:tab w:val="left" w:pos="6720"/>
+        </w:tabs>
+        <w:autoSpaceDE w:val="0"/>
+        <w:autoSpaceDN w:val="0"/>
+        <w:adjustRightInd w:val="0"/>
+        <w:rPr>
+          <w:rFonts w:ascii="Menlo Regular" w:hAnsi="Menlo Regular" w:cs="Menlo Regular"/>
+          <w:color w:val="000000"/>
+          <w:sz w:val="22"/>
+          <w:szCs w:val="22"/>
+        </w:rPr>
+      </w:pPr>
+      <w:r>
+        <w:rPr>
+          <w:rFonts w:ascii="Menlo Regular" w:hAnsi="Menlo Regular" w:cs="Menlo Regular"/>
+          <w:color w:val="000000"/>
+          <w:sz w:val="22"/>
+          <w:szCs w:val="22"/>
+        </w:rPr>
+        <w:t xml:space="preserve">   </w:t>
+      </w:r>
+      <w:proofErr w:type="gramStart"/>
+      <w:r>
+        <w:rPr>
+          <w:rFonts w:ascii="Menlo Regular" w:hAnsi="Menlo Regular" w:cs="Menlo Regular"/>
+          <w:color w:val="000000"/>
+          <w:sz w:val="22"/>
+          <w:szCs w:val="22"/>
+        </w:rPr>
+        <w:t>d5ac0dd</w:t>
+      </w:r>
+      <w:proofErr w:type="gramEnd"/>
+      <w:r>
+        <w:rPr>
+          <w:rFonts w:ascii="Menlo Regular" w:hAnsi="Menlo Regular" w:cs="Menlo Regular"/>
+          <w:color w:val="000000"/>
+          <w:sz w:val="22"/>
+          <w:szCs w:val="22"/>
+        </w:rPr>
+        <w:t>..</w:t>
+      </w:r>
+      <w:proofErr w:type="gramStart"/>
+      <w:r>
+        <w:rPr>
+          <w:rFonts w:ascii="Menlo Regular" w:hAnsi="Menlo Regular" w:cs="Menlo Regular"/>
+          <w:color w:val="000000"/>
+          <w:sz w:val="22"/>
+          <w:szCs w:val="22"/>
+        </w:rPr>
+        <w:t>997f88a  master</w:t>
+      </w:r>
+      <w:proofErr w:type="gramEnd"/>
+      <w:r>
+        <w:rPr>
+          <w:rFonts w:ascii="Menlo Regular" w:hAnsi="Menlo Regular" w:cs="Menlo Regular"/>
+          <w:color w:val="000000"/>
+          <w:sz w:val="22"/>
+          <w:szCs w:val="22"/>
+        </w:rPr>
+        <w:t xml:space="preserve"> -&gt; master</w:t>
+      </w:r>
+    </w:p>
+    <w:p>
+      <w:pPr>
+        <w:widowControl w:val="0"/>
+        <w:tabs>
+          <w:tab w:val="left" w:pos="560"/>
+          <w:tab w:val="left" w:pos="1120"/>
+          <w:tab w:val="left" w:pos="1680"/>
+          <w:tab w:val="left" w:pos="2240"/>
+          <w:tab w:val="left" w:pos="2800"/>
+          <w:tab w:val="left" w:pos="3360"/>
+          <w:tab w:val="left" w:pos="3920"/>
+          <w:tab w:val="left" w:pos="4480"/>
+          <w:tab w:val="left" w:pos="5040"/>
+          <w:tab w:val="left" w:pos="5600"/>
+          <w:tab w:val="left" w:pos="6160"/>
+          <w:tab w:val="left" w:pos="6720"/>
+        </w:tabs>
+        <w:autoSpaceDE w:val="0"/>
+        <w:autoSpaceDN w:val="0"/>
+        <w:adjustRightInd w:val="0"/>
+        <w:rPr>
+          <w:rFonts w:ascii="Menlo Regular" w:hAnsi="Menlo Regular" w:cs="Menlo Regular"/>
+          <w:color w:val="000000"/>
+          <w:sz w:val="22"/>
+          <w:szCs w:val="22"/>
+        </w:rPr>
+      </w:pPr>
+      <w:r>
+        <w:rPr>
+          <w:rFonts w:ascii="Menlo Regular" w:hAnsi="Menlo Regular" w:cs="Menlo Regular"/>
+          <w:color w:val="000000"/>
+          <w:sz w:val="22"/>
+          <w:szCs w:val="22"/>
+        </w:rPr>
+        <w:t>Branch 'master' set up to track remote branch 'master' from 'CorelDraw'.</w:t>
+      </w:r>
+    </w:p>
+    <w:p>
+      <w:pPr>
+        <w:widowControl w:val="0"/>
+        <w:tabs>
+          <w:tab w:val="left" w:pos="560"/>
+          <w:tab w:val="left" w:pos="1120"/>
+          <w:tab w:val="left" w:pos="1680"/>
+          <w:tab w:val="left" w:pos="2240"/>
+          <w:tab w:val="left" w:pos="2800"/>
+          <w:tab w:val="left" w:pos="3360"/>
+          <w:tab w:val="left" w:pos="3920"/>
+          <w:tab w:val="left" w:pos="4480"/>
+          <w:tab w:val="left" w:pos="5040"/>
+          <w:tab w:val="left" w:pos="5600"/>
+          <w:tab w:val="left" w:pos="6160"/>
+          <w:tab w:val="left" w:pos="6720"/>
+        </w:tabs>
+        <w:autoSpaceDE w:val="0"/>
+        <w:autoSpaceDN w:val="0"/>
+        <w:adjustRightInd w:val="0"/>
+        <w:rPr>
+          <w:rFonts w:ascii="Menlo Regular" w:hAnsi="Menlo Regular" w:cs="Menlo Regular"/>
+          <w:color w:val="000000"/>
+          <w:sz w:val="22"/>
+          <w:szCs w:val="22"/>
+        </w:rPr>
+      </w:pPr>
+      <w:r>
+        <w:rPr>
+          <w:rFonts w:ascii="Menlo Regular" w:hAnsi="Menlo Regular" w:cs="Menlo Regular"/>
+          <w:color w:val="000000"/>
+          <w:sz w:val="22"/>
+          <w:szCs w:val="22"/>
+        </w:rPr>
+        <w:t>APPLEs-MacBook-Air</w:t>
+      </w:r>
+      <w:proofErr w:type="gramStart"/>
+      <w:r>
+        <w:rPr>
+          <w:rFonts w:ascii="Menlo Regular" w:hAnsi="Menlo Regular" w:cs="Menlo Regular"/>
+          <w:color w:val="000000"/>
+          <w:sz w:val="22"/>
+          <w:szCs w:val="22"/>
+        </w:rPr>
+        <w:t>:CorelDraw</w:t>
+      </w:r>
+      <w:proofErr w:type="gramEnd"/>
+      <w:r>
+        <w:rPr>
+          <w:rFonts w:ascii="Menlo Regular" w:hAnsi="Menlo Regular" w:cs="Menlo Regular"/>
+          <w:color w:val="000000"/>
+          <w:sz w:val="22"/>
+          <w:szCs w:val="22"/>
+        </w:rPr>
+        <w:t xml:space="preserve"> newmac$ </w:t>
+      </w:r>
+    </w:p>
+    <w:p>
+      <w:pPr>
+        <w:rPr>
+          <w:sz w:val="36"/>
+          <w:szCs w:val="36"/>
+        </w:rPr>
+      </w:pPr>
       <w:bookmarkStart w:id="0" w:name="_GoBack"/>
       <w:bookmarkEnd w:id="0"/>
     </w:p>

</xml_diff>